<commit_message>
Adapting to the new layout of the document
</commit_message>
<xml_diff>
--- a/4.4 Architecture constraints/Architecture constraints.docx
+++ b/4.4 Architecture constraints/Architecture constraints.docx
@@ -99,11 +99,7 @@
       </w:r>
       <w:r>
         <w:rPr/>
-        <w:t>),MVC</w:t>
-      </w:r>
-      <w:r>
-        <w:rPr/>
-        <w:t>(Model View Controller)</w:t>
+        <w:t>),MVC(Model View Controller)</w:t>
       </w:r>
     </w:p>
     <w:p>
@@ -183,6 +179,29 @@
     <w:p>
       <w:pPr>
         <w:pStyle w:val="Normal"/>
+        <w:rPr/>
+      </w:pPr>
+      <w:r>
+        <w:rPr/>
+      </w:r>
+    </w:p>
+    <w:p>
+      <w:pPr>
+        <w:pStyle w:val="Normal"/>
+        <w:rPr>
+          <w:u w:val="single"/>
+        </w:rPr>
+      </w:pPr>
+      <w:r>
+        <w:rPr>
+          <w:u w:val="single"/>
+        </w:rPr>
+        <w:t>Architectural constraints</w:t>
+      </w:r>
+    </w:p>
+    <w:p>
+      <w:pPr>
+        <w:pStyle w:val="Normal"/>
         <w:rPr>
           <w:u w:val="single"/>
         </w:rPr>
@@ -207,7 +226,63 @@
       <w:bookmarkEnd w:id="3"/>
       <w:r>
         <w:rPr/>
-        <w:t>used to archive scalability,security and reliability.</w:t>
+        <w:t xml:space="preserve">used to archive scalability,security and reliability </w:t>
+      </w:r>
+    </w:p>
+    <w:p>
+      <w:pPr>
+        <w:pStyle w:val="Normal"/>
+        <w:rPr>
+          <w:u w:val="single"/>
+        </w:rPr>
+      </w:pPr>
+      <w:r>
+        <w:rPr>
+          <w:u w:val="single"/>
+        </w:rPr>
+        <w:t>Frame work</w:t>
+      </w:r>
+    </w:p>
+    <w:p>
+      <w:pPr>
+        <w:pStyle w:val="Normal"/>
+        <w:rPr/>
+      </w:pPr>
+      <w:r>
+        <w:rPr>
+          <w:u w:val="none"/>
+        </w:rPr>
+        <w:t xml:space="preserve">The system will be developed under Java EE frame works ,whic includes JSF,JPA and jPQL,with addtiton of the Ajax frame work </w:t>
+      </w:r>
+      <w:r>
+        <w:rPr>
+          <w:u w:val="none"/>
+        </w:rPr>
+        <w:t xml:space="preserve">for </w:t>
+      </w:r>
+      <w:hyperlink r:id="rId2">
+        <w:r>
+          <w:rPr>
+            <w:rStyle w:val="InternetLink"/>
+          </w:rPr>
+          <w:t>dynamic web pages</w:t>
+        </w:r>
+      </w:hyperlink>
+      <w:r>
+        <w:rPr/>
+        <w:t xml:space="preserve"> on the </w:t>
+      </w:r>
+      <w:hyperlink r:id="rId3">
+        <w:r>
+          <w:rPr>
+            <w:rStyle w:val="InternetLink"/>
+          </w:rPr>
+          <w:t>client side</w:t>
+        </w:r>
+      </w:hyperlink>
+      <w:r>
+        <w:rPr/>
+        <w:t>.</w:t>
       </w:r>
     </w:p>
     <w:p>
@@ -352,15 +427,42 @@
     <w:p>
       <w:pPr>
         <w:pStyle w:val="Normal"/>
+        <w:rPr>
+          <w:u w:val="single"/>
+        </w:rPr>
+      </w:pPr>
+      <w:r>
+        <w:rPr>
+          <w:u w:val="single"/>
+        </w:rPr>
+      </w:r>
+    </w:p>
+    <w:p>
+      <w:pPr>
+        <w:pStyle w:val="Normal"/>
+        <w:rPr/>
+      </w:pPr>
+      <w:r>
+        <w:rPr/>
+      </w:r>
+    </w:p>
+    <w:p>
+      <w:pPr>
+        <w:pStyle w:val="Normal"/>
+        <w:rPr/>
+      </w:pPr>
+      <w:r>
+        <w:rPr/>
+      </w:r>
+    </w:p>
+    <w:p>
+      <w:pPr>
+        <w:pStyle w:val="Normal"/>
         <w:spacing w:before="0" w:after="200"/>
-        <w:rPr>
-          <w:u w:val="none"/>
-        </w:rPr>
-      </w:pPr>
-      <w:r>
-        <w:rPr>
-          <w:u w:val="none"/>
-        </w:rPr>
+        <w:rPr/>
+      </w:pPr>
+      <w:r>
+        <w:rPr/>
       </w:r>
     </w:p>
     <w:sectPr>
@@ -779,7 +881,7 @@
       <w:widowControl/>
       <w:suppressAutoHyphens w:val="true"/>
       <w:bidi w:val="0"/>
-      <w:spacing w:before="0" w:after="200" w:lineRule="auto" w:line="276"/>
+      <w:spacing w:lineRule="auto" w:line="276" w:before="0" w:after="200"/>
       <w:jc w:val="left"/>
     </w:pPr>
     <w:rPr>
@@ -807,6 +909,32 @@
     <w:name w:val="ListLabel 1"/>
     <w:rPr>
       <w:rFonts w:cs="Courier New"/>
+    </w:rPr>
+  </w:style>
+  <w:style w:type="character" w:styleId="ListLabel2">
+    <w:name w:val="ListLabel 2"/>
+    <w:rPr>
+      <w:rFonts w:cs="Symbol"/>
+    </w:rPr>
+  </w:style>
+  <w:style w:type="character" w:styleId="ListLabel3">
+    <w:name w:val="ListLabel 3"/>
+    <w:rPr>
+      <w:rFonts w:cs="Courier New"/>
+    </w:rPr>
+  </w:style>
+  <w:style w:type="character" w:styleId="ListLabel4">
+    <w:name w:val="ListLabel 4"/>
+    <w:rPr>
+      <w:rFonts w:cs="Wingdings"/>
+    </w:rPr>
+  </w:style>
+  <w:style w:type="character" w:styleId="InternetLink">
+    <w:name w:val="Internet Link"/>
+    <w:rPr>
+      <w:color w:val="000080"/>
+      <w:u w:val="single"/>
+      <w:lang w:val="zxx" w:eastAsia="zxx" w:bidi="zxx"/>
     </w:rPr>
   </w:style>
   <w:style w:type="paragraph" w:styleId="Heading" w:customStyle="1">

</xml_diff>

<commit_message>
Fixed Spelling and grammar
Fixed Spelling and grammar in draft document
</commit_message>
<xml_diff>
--- a/4.4 Architecture constraints/Architecture constraints.docx
+++ b/4.4 Architecture constraints/Architecture constraints.docx
@@ -1,10 +1,9 @@
 
 <file path=word/document.xml><?xml version="1.0" encoding="utf-8"?>
-<w:document xmlns:o="urn:schemas-microsoft-com:office:office" xmlns:r="http://schemas.openxmlformats.org/officeDocument/2006/relationships" xmlns:v="urn:schemas-microsoft-com:vml" xmlns:w="http://schemas.openxmlformats.org/wordprocessingml/2006/main" xmlns:w10="urn:schemas-microsoft-com:office:word" xmlns:wp="http://schemas.openxmlformats.org/drawingml/2006/wordprocessingDrawing">
+<w:document xmlns:wpc="http://schemas.microsoft.com/office/word/2010/wordprocessingCanvas" xmlns:mc="http://schemas.openxmlformats.org/markup-compatibility/2006" xmlns:o="urn:schemas-microsoft-com:office:office" xmlns:r="http://schemas.openxmlformats.org/officeDocument/2006/relationships" xmlns:m="http://schemas.openxmlformats.org/officeDocument/2006/math" xmlns:v="urn:schemas-microsoft-com:vml" xmlns:wp14="http://schemas.microsoft.com/office/word/2010/wordprocessingDrawing" xmlns:wp="http://schemas.openxmlformats.org/drawingml/2006/wordprocessingDrawing" xmlns:w10="urn:schemas-microsoft-com:office:word" xmlns:w="http://schemas.openxmlformats.org/wordprocessingml/2006/main" xmlns:w14="http://schemas.microsoft.com/office/word/2010/wordml" xmlns:wpg="http://schemas.microsoft.com/office/word/2010/wordprocessingGroup" xmlns:wpi="http://schemas.microsoft.com/office/word/2010/wordprocessingInk" xmlns:wne="http://schemas.microsoft.com/office/word/2006/wordml" xmlns:wps="http://schemas.microsoft.com/office/word/2010/wordprocessingShape" mc:Ignorable="w14 wp14">
   <w:body>
     <w:p>
       <w:pPr>
-        <w:pStyle w:val="Normal"/>
         <w:rPr>
           <w:b/>
           <w:sz w:val="32"/>
@@ -23,92 +22,76 @@
       </w:r>
     </w:p>
     <w:p>
-      <w:pPr>
-        <w:pStyle w:val="Normal"/>
-        <w:rPr/>
-      </w:pPr>
-      <w:r>
-        <w:rPr/>
+      <w:r>
         <w:t>Development environment:  Linux</w:t>
       </w:r>
     </w:p>
     <w:p>
-      <w:pPr>
-        <w:pStyle w:val="Normal"/>
-        <w:rPr/>
-      </w:pPr>
-      <w:r>
-        <w:rPr/>
+      <w:r>
         <w:t xml:space="preserve">Development platform:  Java-EE </w:t>
       </w:r>
     </w:p>
     <w:p>
-      <w:pPr>
-        <w:pStyle w:val="Normal"/>
-        <w:rPr/>
-      </w:pPr>
-      <w:r>
-        <w:rPr/>
+      <w:r>
         <w:t>Architectural frameworks: Java Server Faces (JSF)</w:t>
       </w:r>
     </w:p>
     <w:p>
-      <w:pPr>
-        <w:pStyle w:val="Normal"/>
-        <w:rPr/>
-      </w:pPr>
-      <w:r>
-        <w:rPr/>
-        <w:t>Version</w:t>
-      </w:r>
-      <w:bookmarkStart w:id="0" w:name="_GoBack"/>
+      <w:r>
+        <w:t>Version control management: Git</w:t>
+      </w:r>
+    </w:p>
+    <w:p>
+      <w:pPr>
+        <w:pStyle w:val="Heading1"/>
+      </w:pPr>
+      <w:bookmarkStart w:id="0" w:name="firstHeading"/>
       <w:bookmarkEnd w:id="0"/>
       <w:r>
-        <w:rPr/>
-        <w:t xml:space="preserve"> control management: Git</w:t>
-      </w:r>
-    </w:p>
-    <w:p>
-      <w:pPr>
-        <w:pStyle w:val="Heading1"/>
-        <w:rPr/>
-      </w:pPr>
-      <w:bookmarkStart w:id="1" w:name="firstHeading"/>
+        <w:rPr>
+          <w:lang w:val="en-US"/>
+        </w:rPr>
+        <w:t xml:space="preserve">Architectural </w:t>
+      </w:r>
+      <w:proofErr w:type="gramStart"/>
+      <w:r>
+        <w:rPr>
+          <w:lang w:val="en-US"/>
+        </w:rPr>
+        <w:t>pattern</w:t>
+      </w:r>
+      <w:r>
+        <w:t xml:space="preserve"> :Layering</w:t>
+      </w:r>
+      <w:proofErr w:type="gramEnd"/>
+      <w:r>
+        <w:t>(</w:t>
+      </w:r>
+      <w:bookmarkStart w:id="1" w:name="firstHeading1"/>
       <w:bookmarkEnd w:id="1"/>
       <w:r>
+        <w:t>o</w:t>
+      </w:r>
+      <w:proofErr w:type="spellStart"/>
+      <w:r>
         <w:rPr>
           <w:lang w:val="en-US"/>
         </w:rPr>
-        <w:t>Architectural pattern</w:t>
-      </w:r>
-      <w:r>
-        <w:rPr/>
-        <w:t xml:space="preserve"> :Layering(</w:t>
-      </w:r>
-      <w:bookmarkStart w:id="2" w:name="firstHeading1"/>
-      <w:bookmarkEnd w:id="2"/>
-      <w:r>
-        <w:rPr/>
-        <w:t>o</w:t>
-      </w:r>
+        <w:t>bject</w:t>
+      </w:r>
+      <w:proofErr w:type="spellEnd"/>
       <w:r>
         <w:rPr>
           <w:lang w:val="en-US"/>
         </w:rPr>
-        <w:t>bject-oriented design</w:t>
-      </w:r>
-      <w:r>
-        <w:rPr/>
+        <w:t>-oriented design</w:t>
+      </w:r>
+      <w:r>
         <w:t>),MVC(Model View Controller)</w:t>
       </w:r>
     </w:p>
     <w:p>
-      <w:pPr>
-        <w:pStyle w:val="Normal"/>
-        <w:rPr/>
-      </w:pPr>
-      <w:r>
-        <w:rPr/>
+      <w:r>
         <w:t xml:space="preserve">Development technologies:  </w:t>
       </w:r>
     </w:p>
@@ -119,10 +102,8 @@
           <w:ilvl w:val="0"/>
           <w:numId w:val="1"/>
         </w:numPr>
-        <w:rPr/>
-      </w:pPr>
-      <w:r>
-        <w:rPr/>
+      </w:pPr>
+      <w:r>
         <w:t>Java Persistence API (JPA)</w:t>
       </w:r>
     </w:p>
@@ -133,10 +114,8 @@
           <w:ilvl w:val="0"/>
           <w:numId w:val="1"/>
         </w:numPr>
-        <w:rPr/>
-      </w:pPr>
-      <w:r>
-        <w:rPr/>
+      </w:pPr>
+      <w:r>
         <w:t>Java Persistence query language (JPQL)</w:t>
       </w:r>
     </w:p>
@@ -147,10 +126,8 @@
           <w:ilvl w:val="0"/>
           <w:numId w:val="1"/>
         </w:numPr>
-        <w:rPr/>
-      </w:pPr>
-      <w:r>
-        <w:rPr/>
+      </w:pPr>
+      <w:r>
         <w:t>Hypertext  Mark-up Language (HTML)</w:t>
       </w:r>
     </w:p>
@@ -162,32 +139,21 @@
           <w:numId w:val="1"/>
         </w:numPr>
         <w:rPr>
-          <w:rFonts w:cs="Arial" w:ascii="Cambria" w:hAnsi="Cambria"/>
-          <w:color w:val="00000A"/>
-          <w:shd w:fill="FFFFFF" w:val="clear"/>
-        </w:rPr>
-      </w:pPr>
-      <w:r>
-        <w:rPr>
-          <w:rFonts w:cs="Arial" w:ascii="Cambria" w:hAnsi="Cambria"/>
-          <w:color w:val="00000A"/>
-          <w:shd w:fill="FFFFFF" w:val="clear"/>
+          <w:rFonts w:ascii="Cambria" w:hAnsi="Cambria" w:cs="Arial"/>
+          <w:shd w:val="clear" w:color="auto" w:fill="FFFFFF"/>
+        </w:rPr>
+      </w:pPr>
+      <w:r>
+        <w:rPr>
+          <w:rFonts w:ascii="Cambria" w:hAnsi="Cambria" w:cs="Arial"/>
+          <w:shd w:val="clear" w:color="auto" w:fill="FFFFFF"/>
         </w:rPr>
         <w:t>Asynchronous JavaScript and XML (AJAX)</w:t>
       </w:r>
     </w:p>
-    <w:p>
-      <w:pPr>
-        <w:pStyle w:val="Normal"/>
-        <w:rPr/>
-      </w:pPr>
-      <w:r>
-        <w:rPr/>
-      </w:r>
-    </w:p>
-    <w:p>
-      <w:pPr>
-        <w:pStyle w:val="Normal"/>
+    <w:p/>
+    <w:p>
+      <w:pPr>
         <w:rPr>
           <w:u w:val="single"/>
         </w:rPr>
@@ -201,7 +167,6 @@
     </w:p>
     <w:p>
       <w:pPr>
-        <w:pStyle w:val="Normal"/>
         <w:rPr>
           <w:u w:val="single"/>
         </w:rPr>
@@ -214,65 +179,78 @@
       </w:r>
     </w:p>
     <w:p>
-      <w:pPr>
-        <w:pStyle w:val="Normal"/>
-        <w:rPr/>
-      </w:pPr>
-      <w:bookmarkStart w:id="3" w:name="__DdeLink__112_1884019088"/>
-      <w:r>
-        <w:rPr/>
-        <w:t xml:space="preserve">Java EE reference architure </w:t>
-      </w:r>
+      <w:bookmarkStart w:id="2" w:name="__DdeLink__112_1884019088"/>
+      <w:r>
+        <w:t>Java EE reference architecture</w:t>
+      </w:r>
+      <w:r>
+        <w:t xml:space="preserve"> </w:t>
+      </w:r>
+      <w:bookmarkEnd w:id="2"/>
+      <w:r>
+        <w:t>used to archi</w:t>
+      </w:r>
+      <w:r>
+        <w:t>ve scalability, security</w:t>
+      </w:r>
+      <w:r>
+        <w:t xml:space="preserve"> and reliability </w:t>
+      </w:r>
+    </w:p>
+    <w:p>
+      <w:pPr>
+        <w:rPr>
+          <w:u w:val="single"/>
+        </w:rPr>
+      </w:pPr>
+      <w:r>
+        <w:rPr>
+          <w:u w:val="single"/>
+        </w:rPr>
+        <w:t>Frame work</w:t>
+      </w:r>
+    </w:p>
+    <w:p>
+      <w:r>
+        <w:t>The system will be developed under Java EE frame works which includes JSF</w:t>
+      </w:r>
+      <w:bookmarkStart w:id="3" w:name="_GoBack"/>
       <w:bookmarkEnd w:id="3"/>
       <w:r>
-        <w:rPr/>
-        <w:t xml:space="preserve">used to archive scalability,security and reliability </w:t>
-      </w:r>
-    </w:p>
-    <w:p>
-      <w:pPr>
-        <w:pStyle w:val="Normal"/>
-        <w:rPr>
-          <w:u w:val="single"/>
-        </w:rPr>
-      </w:pPr>
-      <w:r>
-        <w:rPr>
-          <w:u w:val="single"/>
-        </w:rPr>
-        <w:t>Frame work</w:t>
-      </w:r>
-    </w:p>
-    <w:p>
-      <w:pPr>
-        <w:pStyle w:val="Normal"/>
-        <w:rPr/>
-      </w:pPr>
-      <w:r>
-        <w:rPr>
-          <w:u w:val="none"/>
-        </w:rPr>
-        <w:t xml:space="preserve">The system will be developed under Java EE frame works ,whic includes JSF,JPA and jPQL,with addtiton of the Ajax frame work </w:t>
-      </w:r>
-      <w:r>
-        <w:rPr>
-          <w:u w:val="none"/>
-        </w:rPr>
-        <w:t xml:space="preserve">for </w:t>
-      </w:r>
-      <w:hyperlink r:id="rId2">
+        <w:t xml:space="preserve">, JPA and </w:t>
+      </w:r>
+      <w:proofErr w:type="spellStart"/>
+      <w:r>
+        <w:t>jPQL</w:t>
+      </w:r>
+      <w:proofErr w:type="spellEnd"/>
+      <w:r>
+        <w:t xml:space="preserve"> </w:t>
+      </w:r>
+      <w:r>
+        <w:t>with addition</w:t>
+      </w:r>
+      <w:r>
+        <w:t xml:space="preserve"> of the Ajax frame work for </w:t>
+      </w:r>
+      <w:hyperlink r:id="rId6">
         <w:r>
           <w:rPr>
             <w:rStyle w:val="InternetLink"/>
           </w:rPr>
-          <w:t>dynamic web pages</w:t>
+          <w:t>dynamic web</w:t>
+        </w:r>
+        <w:r>
+          <w:rPr>
+            <w:rStyle w:val="InternetLink"/>
+          </w:rPr>
+          <w:t xml:space="preserve"> pages</w:t>
         </w:r>
       </w:hyperlink>
       <w:r>
-        <w:rPr/>
         <w:t xml:space="preserve"> on the </w:t>
       </w:r>
-      <w:hyperlink r:id="rId3">
+      <w:hyperlink r:id="rId7">
         <w:r>
           <w:rPr>
             <w:rStyle w:val="InternetLink"/>
@@ -281,13 +259,11 @@
         </w:r>
       </w:hyperlink>
       <w:r>
-        <w:rPr/>
         <w:t>.</w:t>
       </w:r>
     </w:p>
     <w:p>
       <w:pPr>
-        <w:pStyle w:val="Normal"/>
         <w:rPr>
           <w:u w:val="single"/>
         </w:rPr>
@@ -300,18 +276,17 @@
       </w:r>
     </w:p>
     <w:p>
-      <w:pPr>
-        <w:pStyle w:val="Normal"/>
-        <w:rPr/>
-      </w:pPr>
-      <w:r>
-        <w:rPr/>
-        <w:t>Given 2 weeks for the functional requirements, 1 week for the architectural requirements, 4 weeks for the implementation of the system and 1 week for testing.</w:t>
-      </w:r>
-    </w:p>
-    <w:p>
-      <w:pPr>
-        <w:pStyle w:val="Normal"/>
+      <w:proofErr w:type="gramStart"/>
+      <w:r>
+        <w:t>Given 2 weeks for the functional requirements, 1 week for the architectural requirements, 4 weeks for the implementation of the system and 1 week for te</w:t>
+      </w:r>
+      <w:r>
+        <w:t>sting.</w:t>
+      </w:r>
+      <w:proofErr w:type="gramEnd"/>
+    </w:p>
+    <w:p>
+      <w:pPr>
         <w:rPr>
           <w:u w:val="single"/>
         </w:rPr>
@@ -324,24 +299,20 @@
       </w:r>
     </w:p>
     <w:p>
-      <w:pPr>
-        <w:pStyle w:val="Normal"/>
-        <w:rPr/>
-      </w:pPr>
-      <w:r>
-        <w:rPr/>
-        <w:t xml:space="preserve">REST access channel will be used as is more lightweight and doesn’t require a lot of bandwidth, this enhances the goal of one of the core quality requirements which is accessibility to many students, thus they can access via phone device web browsers with </w:t>
+      <w:r>
+        <w:t>REST access channel will be used as is more lightweight and doesn’t require a lot of bandwidth, this enhances the goal of one of the core quality requirements which is accessibility to many students, thus they can access via phone devic</w:t>
+      </w:r>
+      <w:r>
+        <w:t xml:space="preserve">e web browsers with </w:t>
       </w:r>
       <w:bookmarkStart w:id="4" w:name="_GoBack1"/>
       <w:bookmarkEnd w:id="4"/>
       <w:r>
-        <w:rPr/>
         <w:t>easy.</w:t>
       </w:r>
     </w:p>
     <w:p>
       <w:pPr>
-        <w:pStyle w:val="Normal"/>
         <w:rPr>
           <w:u w:val="single"/>
         </w:rPr>
@@ -354,18 +325,12 @@
       </w:r>
     </w:p>
     <w:p>
-      <w:pPr>
-        <w:pStyle w:val="Normal"/>
-        <w:rPr/>
-      </w:pPr>
-      <w:r>
-        <w:rPr/>
+      <w:r>
         <w:t>The system will be deployed at the University of Pretoria computer sciences server as an improvement to the current discussion board system.</w:t>
       </w:r>
     </w:p>
     <w:p>
       <w:pPr>
-        <w:pStyle w:val="Normal"/>
         <w:rPr>
           <w:u w:val="single"/>
         </w:rPr>
@@ -378,27 +343,17 @@
       </w:r>
     </w:p>
     <w:p>
-      <w:pPr>
-        <w:pStyle w:val="Normal"/>
-        <w:rPr/>
-      </w:pPr>
-      <w:r>
-        <w:rPr/>
-        <w:t>LDAP will be used for login authentication as the system is constraint to the University of Pretoria Students and already the Department have been using LDAP.</w:t>
-      </w:r>
-    </w:p>
-    <w:p>
-      <w:pPr>
-        <w:pStyle w:val="Normal"/>
-        <w:rPr/>
-      </w:pPr>
-      <w:r>
-        <w:rPr/>
-      </w:r>
-    </w:p>
-    <w:p>
-      <w:pPr>
-        <w:pStyle w:val="Normal"/>
+      <w:r>
+        <w:lastRenderedPageBreak/>
+        <w:t>LDAP will be used for login authentication as t</w:t>
+      </w:r>
+      <w:r>
+        <w:t>he system is constraint to the University of Pretoria Students and already the Department have been using LDAP.</w:t>
+      </w:r>
+    </w:p>
+    <w:p/>
+    <w:p>
+      <w:pPr>
         <w:rPr>
           <w:u w:val="single"/>
         </w:rPr>
@@ -411,76 +366,40 @@
       </w:r>
     </w:p>
     <w:p>
-      <w:pPr>
-        <w:pStyle w:val="Normal"/>
-        <w:rPr>
-          <w:u w:val="none"/>
-        </w:rPr>
-      </w:pPr>
-      <w:r>
-        <w:rPr>
-          <w:u w:val="none"/>
-        </w:rPr>
-        <w:t>MySQL will be used as it enhances scalability , is open source ,thus will not cost university that much and have features for security that includes serialization, encrypting of passwords ,hashing and many more which can be implemented for strengthen security to the system.</w:t>
-      </w:r>
-    </w:p>
-    <w:p>
-      <w:pPr>
-        <w:pStyle w:val="Normal"/>
-        <w:rPr>
-          <w:u w:val="single"/>
-        </w:rPr>
-      </w:pPr>
-      <w:r>
-        <w:rPr>
-          <w:u w:val="single"/>
-        </w:rPr>
-      </w:r>
-    </w:p>
-    <w:p>
-      <w:pPr>
-        <w:pStyle w:val="Normal"/>
-        <w:rPr/>
-      </w:pPr>
-      <w:r>
-        <w:rPr/>
-      </w:r>
-    </w:p>
-    <w:p>
-      <w:pPr>
-        <w:pStyle w:val="Normal"/>
-        <w:rPr/>
-      </w:pPr>
-      <w:r>
-        <w:rPr/>
-      </w:r>
-    </w:p>
-    <w:p>
-      <w:pPr>
-        <w:pStyle w:val="Normal"/>
-        <w:spacing w:before="0" w:after="200"/>
-        <w:rPr/>
-      </w:pPr>
-      <w:r>
-        <w:rPr/>
-      </w:r>
-    </w:p>
+      <w:r>
+        <w:t>MySQL will be used as it enhances scalability , is open source ,thus will not cost university that much and have features f</w:t>
+      </w:r>
+      <w:r>
+        <w:t>or security that includes serialization, encrypting of passwords ,hashing and many more which can be implemented for strengthen security to the system.</w:t>
+      </w:r>
+    </w:p>
+    <w:p>
+      <w:pPr>
+        <w:rPr>
+          <w:u w:val="single"/>
+        </w:rPr>
+      </w:pPr>
+    </w:p>
+    <w:p/>
+    <w:p/>
+    <w:p/>
     <w:sectPr>
-      <w:type w:val="nextPage"/>
       <w:pgSz w:w="11906" w:h="16838"/>
-      <w:pgMar w:left="1440" w:right="1440" w:header="0" w:top="1440" w:footer="0" w:bottom="1440" w:gutter="0"/>
-      <w:pgNumType w:fmt="decimal"/>
-      <w:formProt w:val="false"/>
-      <w:textDirection w:val="lrTb"/>
-      <w:docGrid w:type="default" w:linePitch="360" w:charSpace="4294965247"/>
+      <w:pgMar w:top="1440" w:right="1440" w:bottom="1440" w:left="1440" w:header="0" w:footer="0" w:gutter="0"/>
+      <w:cols w:space="720"/>
+      <w:formProt w:val="0"/>
+      <w:docGrid w:linePitch="360" w:charSpace="-2049"/>
     </w:sectPr>
   </w:body>
 </w:document>
 </file>
 
 <file path=word/numbering.xml><?xml version="1.0" encoding="utf-8"?>
-<w:numbering xmlns:w="http://schemas.openxmlformats.org/wordprocessingml/2006/main" xmlns:o="urn:schemas-microsoft-com:office:office" xmlns:r="http://schemas.openxmlformats.org/officeDocument/2006/relationships" xmlns:v="urn:schemas-microsoft-com:vml">
-  <w:abstractNum w:abstractNumId="1">
+<w:numbering xmlns:wpc="http://schemas.microsoft.com/office/word/2010/wordprocessingCanvas" xmlns:mc="http://schemas.openxmlformats.org/markup-compatibility/2006" xmlns:o="urn:schemas-microsoft-com:office:office" xmlns:r="http://schemas.openxmlformats.org/officeDocument/2006/relationships" xmlns:m="http://schemas.openxmlformats.org/officeDocument/2006/math" xmlns:v="urn:schemas-microsoft-com:vml" xmlns:wp14="http://schemas.microsoft.com/office/word/2010/wordprocessingDrawing" xmlns:wp="http://schemas.openxmlformats.org/drawingml/2006/wordprocessingDrawing" xmlns:w10="urn:schemas-microsoft-com:office:word" xmlns:w="http://schemas.openxmlformats.org/wordprocessingml/2006/main" xmlns:w14="http://schemas.microsoft.com/office/word/2010/wordml" xmlns:wpg="http://schemas.microsoft.com/office/word/2010/wordprocessingGroup" xmlns:wpi="http://schemas.microsoft.com/office/word/2010/wordprocessingInk" xmlns:wne="http://schemas.microsoft.com/office/word/2006/wordml" xmlns:wps="http://schemas.microsoft.com/office/word/2010/wordprocessingShape" mc:Ignorable="w14 wp14">
+  <w:abstractNum w:abstractNumId="0">
+    <w:nsid w:val="0CEB3655"/>
+    <w:multiLevelType w:val="multilevel"/>
+    <w:tmpl w:val="20DAB38E"/>
     <w:lvl w:ilvl="0">
       <w:start w:val="1"/>
       <w:numFmt w:val="bullet"/>
@@ -590,7 +509,10 @@
       </w:rPr>
     </w:lvl>
   </w:abstractNum>
-  <w:abstractNum w:abstractNumId="2">
+  <w:abstractNum w:abstractNumId="1">
+    <w:nsid w:val="7E060965"/>
+    <w:multiLevelType w:val="multilevel"/>
+    <w:tmpl w:val="0F6E4054"/>
     <w:lvl w:ilvl="0">
       <w:start w:val="1"/>
       <w:numFmt w:val="none"/>
@@ -710,20 +632,20 @@
     </w:lvl>
   </w:abstractNum>
   <w:num w:numId="1">
-    <w:abstractNumId w:val="1"/>
+    <w:abstractNumId w:val="0"/>
   </w:num>
   <w:num w:numId="2">
-    <w:abstractNumId w:val="2"/>
+    <w:abstractNumId w:val="1"/>
   </w:num>
 </w:numbering>
 </file>
 
 <file path=word/styles.xml><?xml version="1.0" encoding="utf-8"?>
-<w:styles xmlns:w="http://schemas.openxmlformats.org/wordprocessingml/2006/main">
+<w:styles xmlns:mc="http://schemas.openxmlformats.org/markup-compatibility/2006" xmlns:r="http://schemas.openxmlformats.org/officeDocument/2006/relationships" xmlns:w="http://schemas.openxmlformats.org/wordprocessingml/2006/main" xmlns:w14="http://schemas.microsoft.com/office/word/2010/wordml" mc:Ignorable="w14">
   <w:docDefaults>
     <w:rPrDefault>
       <w:rPr>
-        <w:rFonts w:ascii="Calibri" w:hAnsi="Calibri" w:eastAsia="Droid Sans Fallback" w:cs="Times New Roman"/>
+        <w:rFonts w:ascii="Calibri" w:eastAsia="Droid Sans Fallback" w:hAnsi="Calibri" w:cs="Times New Roman"/>
         <w:sz w:val="22"/>
         <w:szCs w:val="22"/>
         <w:lang w:val="en-ZA" w:eastAsia="en-US" w:bidi="ar-SA"/>
@@ -731,213 +653,226 @@
     </w:rPrDefault>
     <w:pPrDefault>
       <w:pPr>
-        <w:spacing w:lineRule="auto" w:line="276"/>
+        <w:spacing w:line="276" w:lineRule="auto"/>
       </w:pPr>
     </w:pPrDefault>
   </w:docDefaults>
-  <w:latentStyles w:count="267" w:defQFormat="0" w:defUnhideWhenUsed="1" w:defSemiHidden="1" w:defUIPriority="99" w:defLockedState="0">
-    <w:lsdException w:qFormat="1" w:unhideWhenUsed="0" w:semiHidden="0" w:uiPriority="0" w:name="Normal"/>
-    <w:lsdException w:qFormat="1" w:unhideWhenUsed="0" w:semiHidden="0" w:uiPriority="9" w:name="heading 1"/>
-    <w:lsdException w:qFormat="1" w:uiPriority="9" w:name="heading 2"/>
-    <w:lsdException w:qFormat="1" w:uiPriority="9" w:name="heading 3"/>
-    <w:lsdException w:qFormat="1" w:uiPriority="9" w:name="heading 4"/>
-    <w:lsdException w:qFormat="1" w:uiPriority="9" w:name="heading 5"/>
-    <w:lsdException w:qFormat="1" w:uiPriority="9" w:name="heading 6"/>
-    <w:lsdException w:qFormat="1" w:uiPriority="9" w:name="heading 7"/>
-    <w:lsdException w:qFormat="1" w:uiPriority="9" w:name="heading 8"/>
-    <w:lsdException w:qFormat="1" w:uiPriority="9" w:name="heading 9"/>
-    <w:lsdException w:uiPriority="39" w:name="toc 1"/>
-    <w:lsdException w:uiPriority="39" w:name="toc 2"/>
-    <w:lsdException w:uiPriority="39" w:name="toc 3"/>
-    <w:lsdException w:uiPriority="39" w:name="toc 4"/>
-    <w:lsdException w:uiPriority="39" w:name="toc 5"/>
-    <w:lsdException w:uiPriority="39" w:name="toc 6"/>
-    <w:lsdException w:uiPriority="39" w:name="toc 7"/>
-    <w:lsdException w:uiPriority="39" w:name="toc 8"/>
-    <w:lsdException w:uiPriority="39" w:name="toc 9"/>
-    <w:lsdException w:qFormat="1" w:uiPriority="35" w:name="caption"/>
-    <w:lsdException w:qFormat="1" w:unhideWhenUsed="0" w:semiHidden="0" w:uiPriority="10" w:name="Title"/>
-    <w:lsdException w:uiPriority="1" w:name="Default Paragraph Font"/>
-    <w:lsdException w:qFormat="1" w:unhideWhenUsed="0" w:semiHidden="0" w:uiPriority="11" w:name="Subtitle"/>
-    <w:lsdException w:qFormat="1" w:unhideWhenUsed="0" w:semiHidden="0" w:uiPriority="22" w:name="Strong"/>
-    <w:lsdException w:qFormat="1" w:unhideWhenUsed="0" w:semiHidden="0" w:uiPriority="20" w:name="Emphasis"/>
-    <w:lsdException w:unhideWhenUsed="0" w:semiHidden="0" w:uiPriority="59" w:name="Table Grid"/>
-    <w:lsdException w:unhideWhenUsed="0" w:name="Placeholder Text"/>
-    <w:lsdException w:qFormat="1" w:unhideWhenUsed="0" w:semiHidden="0" w:uiPriority="1" w:name="No Spacing"/>
-    <w:lsdException w:unhideWhenUsed="0" w:semiHidden="0" w:uiPriority="60" w:name="Light Shading"/>
-    <w:lsdException w:unhideWhenUsed="0" w:semiHidden="0" w:uiPriority="61" w:name="Light List"/>
-    <w:lsdException w:unhideWhenUsed="0" w:semiHidden="0" w:uiPriority="62" w:name="Light Grid"/>
-    <w:lsdException w:unhideWhenUsed="0" w:semiHidden="0" w:uiPriority="63" w:name="Medium Shading 1"/>
-    <w:lsdException w:unhideWhenUsed="0" w:semiHidden="0" w:uiPriority="64" w:name="Medium Shading 2"/>
-    <w:lsdException w:unhideWhenUsed="0" w:semiHidden="0" w:uiPriority="65" w:name="Medium List 1"/>
-    <w:lsdException w:unhideWhenUsed="0" w:semiHidden="0" w:uiPriority="66" w:name="Medium List 2"/>
-    <w:lsdException w:unhideWhenUsed="0" w:semiHidden="0" w:uiPriority="67" w:name="Medium Grid 1"/>
-    <w:lsdException w:unhideWhenUsed="0" w:semiHidden="0" w:uiPriority="68" w:name="Medium Grid 2"/>
-    <w:lsdException w:unhideWhenUsed="0" w:semiHidden="0" w:uiPriority="69" w:name="Medium Grid 3"/>
-    <w:lsdException w:unhideWhenUsed="0" w:semiHidden="0" w:uiPriority="70" w:name="Dark List"/>
-    <w:lsdException w:unhideWhenUsed="0" w:semiHidden="0" w:uiPriority="71" w:name="Colorful Shading"/>
-    <w:lsdException w:unhideWhenUsed="0" w:semiHidden="0" w:uiPriority="72" w:name="Colorful List"/>
-    <w:lsdException w:unhideWhenUsed="0" w:semiHidden="0" w:uiPriority="73" w:name="Colorful Grid"/>
-    <w:lsdException w:unhideWhenUsed="0" w:semiHidden="0" w:uiPriority="60" w:name="Light Shading Accent 1"/>
-    <w:lsdException w:unhideWhenUsed="0" w:semiHidden="0" w:uiPriority="61" w:name="Light List Accent 1"/>
-    <w:lsdException w:unhideWhenUsed="0" w:semiHidden="0" w:uiPriority="62" w:name="Light Grid Accent 1"/>
-    <w:lsdException w:unhideWhenUsed="0" w:semiHidden="0" w:uiPriority="63" w:name="Medium Shading 1 Accent 1"/>
-    <w:lsdException w:unhideWhenUsed="0" w:semiHidden="0" w:uiPriority="64" w:name="Medium Shading 2 Accent 1"/>
-    <w:lsdException w:unhideWhenUsed="0" w:semiHidden="0" w:uiPriority="65" w:name="Medium List 1 Accent 1"/>
-    <w:lsdException w:unhideWhenUsed="0" w:name="Revision"/>
-    <w:lsdException w:qFormat="1" w:unhideWhenUsed="0" w:semiHidden="0" w:uiPriority="34" w:name="List Paragraph"/>
-    <w:lsdException w:qFormat="1" w:unhideWhenUsed="0" w:semiHidden="0" w:uiPriority="29" w:name="Quote"/>
-    <w:lsdException w:qFormat="1" w:unhideWhenUsed="0" w:semiHidden="0" w:uiPriority="30" w:name="Intense Quote"/>
-    <w:lsdException w:unhideWhenUsed="0" w:semiHidden="0" w:uiPriority="66" w:name="Medium List 2 Accent 1"/>
-    <w:lsdException w:unhideWhenUsed="0" w:semiHidden="0" w:uiPriority="67" w:name="Medium Grid 1 Accent 1"/>
-    <w:lsdException w:unhideWhenUsed="0" w:semiHidden="0" w:uiPriority="68" w:name="Medium Grid 2 Accent 1"/>
-    <w:lsdException w:unhideWhenUsed="0" w:semiHidden="0" w:uiPriority="69" w:name="Medium Grid 3 Accent 1"/>
-    <w:lsdException w:unhideWhenUsed="0" w:semiHidden="0" w:uiPriority="70" w:name="Dark List Accent 1"/>
-    <w:lsdException w:unhideWhenUsed="0" w:semiHidden="0" w:uiPriority="71" w:name="Colorful Shading Accent 1"/>
-    <w:lsdException w:unhideWhenUsed="0" w:semiHidden="0" w:uiPriority="72" w:name="Colorful List Accent 1"/>
-    <w:lsdException w:unhideWhenUsed="0" w:semiHidden="0" w:uiPriority="73" w:name="Colorful Grid Accent 1"/>
-    <w:lsdException w:unhideWhenUsed="0" w:semiHidden="0" w:uiPriority="60" w:name="Light Shading Accent 2"/>
-    <w:lsdException w:unhideWhenUsed="0" w:semiHidden="0" w:uiPriority="61" w:name="Light List Accent 2"/>
-    <w:lsdException w:unhideWhenUsed="0" w:semiHidden="0" w:uiPriority="62" w:name="Light Grid Accent 2"/>
-    <w:lsdException w:unhideWhenUsed="0" w:semiHidden="0" w:uiPriority="63" w:name="Medium Shading 1 Accent 2"/>
-    <w:lsdException w:unhideWhenUsed="0" w:semiHidden="0" w:uiPriority="64" w:name="Medium Shading 2 Accent 2"/>
-    <w:lsdException w:unhideWhenUsed="0" w:semiHidden="0" w:uiPriority="65" w:name="Medium List 1 Accent 2"/>
-    <w:lsdException w:unhideWhenUsed="0" w:semiHidden="0" w:uiPriority="66" w:name="Medium List 2 Accent 2"/>
-    <w:lsdException w:unhideWhenUsed="0" w:semiHidden="0" w:uiPriority="67" w:name="Medium Grid 1 Accent 2"/>
-    <w:lsdException w:unhideWhenUsed="0" w:semiHidden="0" w:uiPriority="68" w:name="Medium Grid 2 Accent 2"/>
-    <w:lsdException w:unhideWhenUsed="0" w:semiHidden="0" w:uiPriority="69" w:name="Medium Grid 3 Accent 2"/>
-    <w:lsdException w:unhideWhenUsed="0" w:semiHidden="0" w:uiPriority="70" w:name="Dark List Accent 2"/>
-    <w:lsdException w:unhideWhenUsed="0" w:semiHidden="0" w:uiPriority="71" w:name="Colorful Shading Accent 2"/>
-    <w:lsdException w:unhideWhenUsed="0" w:semiHidden="0" w:uiPriority="72" w:name="Colorful List Accent 2"/>
-    <w:lsdException w:unhideWhenUsed="0" w:semiHidden="0" w:uiPriority="73" w:name="Colorful Grid Accent 2"/>
-    <w:lsdException w:unhideWhenUsed="0" w:semiHidden="0" w:uiPriority="60" w:name="Light Shading Accent 3"/>
-    <w:lsdException w:unhideWhenUsed="0" w:semiHidden="0" w:uiPriority="61" w:name="Light List Accent 3"/>
-    <w:lsdException w:unhideWhenUsed="0" w:semiHidden="0" w:uiPriority="62" w:name="Light Grid Accent 3"/>
-    <w:lsdException w:unhideWhenUsed="0" w:semiHidden="0" w:uiPriority="63" w:name="Medium Shading 1 Accent 3"/>
-    <w:lsdException w:unhideWhenUsed="0" w:semiHidden="0" w:uiPriority="64" w:name="Medium Shading 2 Accent 3"/>
-    <w:lsdException w:unhideWhenUsed="0" w:semiHidden="0" w:uiPriority="65" w:name="Medium List 1 Accent 3"/>
-    <w:lsdException w:unhideWhenUsed="0" w:semiHidden="0" w:uiPriority="66" w:name="Medium List 2 Accent 3"/>
-    <w:lsdException w:unhideWhenUsed="0" w:semiHidden="0" w:uiPriority="67" w:name="Medium Grid 1 Accent 3"/>
-    <w:lsdException w:unhideWhenUsed="0" w:semiHidden="0" w:uiPriority="68" w:name="Medium Grid 2 Accent 3"/>
-    <w:lsdException w:unhideWhenUsed="0" w:semiHidden="0" w:uiPriority="69" w:name="Medium Grid 3 Accent 3"/>
-    <w:lsdException w:unhideWhenUsed="0" w:semiHidden="0" w:uiPriority="70" w:name="Dark List Accent 3"/>
-    <w:lsdException w:unhideWhenUsed="0" w:semiHidden="0" w:uiPriority="71" w:name="Colorful Shading Accent 3"/>
-    <w:lsdException w:unhideWhenUsed="0" w:semiHidden="0" w:uiPriority="72" w:name="Colorful List Accent 3"/>
-    <w:lsdException w:unhideWhenUsed="0" w:semiHidden="0" w:uiPriority="73" w:name="Colorful Grid Accent 3"/>
-    <w:lsdException w:unhideWhenUsed="0" w:semiHidden="0" w:uiPriority="60" w:name="Light Shading Accent 4"/>
-    <w:lsdException w:unhideWhenUsed="0" w:semiHidden="0" w:uiPriority="61" w:name="Light List Accent 4"/>
-    <w:lsdException w:unhideWhenUsed="0" w:semiHidden="0" w:uiPriority="62" w:name="Light Grid Accent 4"/>
-    <w:lsdException w:unhideWhenUsed="0" w:semiHidden="0" w:uiPriority="63" w:name="Medium Shading 1 Accent 4"/>
-    <w:lsdException w:unhideWhenUsed="0" w:semiHidden="0" w:uiPriority="64" w:name="Medium Shading 2 Accent 4"/>
-    <w:lsdException w:unhideWhenUsed="0" w:semiHidden="0" w:uiPriority="65" w:name="Medium List 1 Accent 4"/>
-    <w:lsdException w:unhideWhenUsed="0" w:semiHidden="0" w:uiPriority="66" w:name="Medium List 2 Accent 4"/>
-    <w:lsdException w:unhideWhenUsed="0" w:semiHidden="0" w:uiPriority="67" w:name="Medium Grid 1 Accent 4"/>
-    <w:lsdException w:unhideWhenUsed="0" w:semiHidden="0" w:uiPriority="68" w:name="Medium Grid 2 Accent 4"/>
-    <w:lsdException w:unhideWhenUsed="0" w:semiHidden="0" w:uiPriority="69" w:name="Medium Grid 3 Accent 4"/>
-    <w:lsdException w:unhideWhenUsed="0" w:semiHidden="0" w:uiPriority="70" w:name="Dark List Accent 4"/>
-    <w:lsdException w:unhideWhenUsed="0" w:semiHidden="0" w:uiPriority="71" w:name="Colorful Shading Accent 4"/>
-    <w:lsdException w:unhideWhenUsed="0" w:semiHidden="0" w:uiPriority="72" w:name="Colorful List Accent 4"/>
-    <w:lsdException w:unhideWhenUsed="0" w:semiHidden="0" w:uiPriority="73" w:name="Colorful Grid Accent 4"/>
-    <w:lsdException w:unhideWhenUsed="0" w:semiHidden="0" w:uiPriority="60" w:name="Light Shading Accent 5"/>
-    <w:lsdException w:unhideWhenUsed="0" w:semiHidden="0" w:uiPriority="61" w:name="Light List Accent 5"/>
-    <w:lsdException w:unhideWhenUsed="0" w:semiHidden="0" w:uiPriority="62" w:name="Light Grid Accent 5"/>
-    <w:lsdException w:unhideWhenUsed="0" w:semiHidden="0" w:uiPriority="63" w:name="Medium Shading 1 Accent 5"/>
-    <w:lsdException w:unhideWhenUsed="0" w:semiHidden="0" w:uiPriority="64" w:name="Medium Shading 2 Accent 5"/>
-    <w:lsdException w:unhideWhenUsed="0" w:semiHidden="0" w:uiPriority="65" w:name="Medium List 1 Accent 5"/>
-    <w:lsdException w:unhideWhenUsed="0" w:semiHidden="0" w:uiPriority="66" w:name="Medium List 2 Accent 5"/>
-    <w:lsdException w:unhideWhenUsed="0" w:semiHidden="0" w:uiPriority="67" w:name="Medium Grid 1 Accent 5"/>
-    <w:lsdException w:unhideWhenUsed="0" w:semiHidden="0" w:uiPriority="68" w:name="Medium Grid 2 Accent 5"/>
-    <w:lsdException w:unhideWhenUsed="0" w:semiHidden="0" w:uiPriority="69" w:name="Medium Grid 3 Accent 5"/>
-    <w:lsdException w:unhideWhenUsed="0" w:semiHidden="0" w:uiPriority="70" w:name="Dark List Accent 5"/>
-    <w:lsdException w:unhideWhenUsed="0" w:semiHidden="0" w:uiPriority="71" w:name="Colorful Shading Accent 5"/>
-    <w:lsdException w:unhideWhenUsed="0" w:semiHidden="0" w:uiPriority="72" w:name="Colorful List Accent 5"/>
-    <w:lsdException w:unhideWhenUsed="0" w:semiHidden="0" w:uiPriority="73" w:name="Colorful Grid Accent 5"/>
-    <w:lsdException w:unhideWhenUsed="0" w:semiHidden="0" w:uiPriority="60" w:name="Light Shading Accent 6"/>
-    <w:lsdException w:unhideWhenUsed="0" w:semiHidden="0" w:uiPriority="61" w:name="Light List Accent 6"/>
-    <w:lsdException w:unhideWhenUsed="0" w:semiHidden="0" w:uiPriority="62" w:name="Light Grid Accent 6"/>
-    <w:lsdException w:unhideWhenUsed="0" w:semiHidden="0" w:uiPriority="63" w:name="Medium Shading 1 Accent 6"/>
-    <w:lsdException w:unhideWhenUsed="0" w:semiHidden="0" w:uiPriority="64" w:name="Medium Shading 2 Accent 6"/>
-    <w:lsdException w:unhideWhenUsed="0" w:semiHidden="0" w:uiPriority="65" w:name="Medium List 1 Accent 6"/>
-    <w:lsdException w:unhideWhenUsed="0" w:semiHidden="0" w:uiPriority="66" w:name="Medium List 2 Accent 6"/>
-    <w:lsdException w:unhideWhenUsed="0" w:semiHidden="0" w:uiPriority="67" w:name="Medium Grid 1 Accent 6"/>
-    <w:lsdException w:unhideWhenUsed="0" w:semiHidden="0" w:uiPriority="68" w:name="Medium Grid 2 Accent 6"/>
-    <w:lsdException w:unhideWhenUsed="0" w:semiHidden="0" w:uiPriority="69" w:name="Medium Grid 3 Accent 6"/>
-    <w:lsdException w:unhideWhenUsed="0" w:semiHidden="0" w:uiPriority="70" w:name="Dark List Accent 6"/>
-    <w:lsdException w:unhideWhenUsed="0" w:semiHidden="0" w:uiPriority="71" w:name="Colorful Shading Accent 6"/>
-    <w:lsdException w:unhideWhenUsed="0" w:semiHidden="0" w:uiPriority="72" w:name="Colorful List Accent 6"/>
-    <w:lsdException w:unhideWhenUsed="0" w:semiHidden="0" w:uiPriority="73" w:name="Colorful Grid Accent 6"/>
-    <w:lsdException w:qFormat="1" w:unhideWhenUsed="0" w:semiHidden="0" w:uiPriority="19" w:name="Subtle Emphasis"/>
-    <w:lsdException w:qFormat="1" w:unhideWhenUsed="0" w:semiHidden="0" w:uiPriority="21" w:name="Intense Emphasis"/>
-    <w:lsdException w:qFormat="1" w:unhideWhenUsed="0" w:semiHidden="0" w:uiPriority="31" w:name="Subtle Reference"/>
-    <w:lsdException w:qFormat="1" w:unhideWhenUsed="0" w:semiHidden="0" w:uiPriority="32" w:name="Intense Reference"/>
-    <w:lsdException w:qFormat="1" w:unhideWhenUsed="0" w:semiHidden="0" w:uiPriority="33" w:name="Book Title"/>
-    <w:lsdException w:uiPriority="37" w:name="Bibliography"/>
-    <w:lsdException w:qFormat="1" w:uiPriority="39" w:name="TOC Heading"/>
+  <w:latentStyles w:defLockedState="0" w:defUIPriority="99" w:defSemiHidden="1" w:defUnhideWhenUsed="1" w:defQFormat="0" w:count="267">
+    <w:lsdException w:name="Normal" w:semiHidden="0" w:uiPriority="0" w:unhideWhenUsed="0" w:qFormat="1"/>
+    <w:lsdException w:name="heading 1" w:semiHidden="0" w:uiPriority="9" w:unhideWhenUsed="0" w:qFormat="1"/>
+    <w:lsdException w:name="heading 2" w:uiPriority="9" w:qFormat="1"/>
+    <w:lsdException w:name="heading 3" w:uiPriority="9" w:qFormat="1"/>
+    <w:lsdException w:name="heading 4" w:uiPriority="9" w:qFormat="1"/>
+    <w:lsdException w:name="heading 5" w:uiPriority="9" w:qFormat="1"/>
+    <w:lsdException w:name="heading 6" w:uiPriority="9" w:qFormat="1"/>
+    <w:lsdException w:name="heading 7" w:uiPriority="9" w:qFormat="1"/>
+    <w:lsdException w:name="heading 8" w:uiPriority="9" w:qFormat="1"/>
+    <w:lsdException w:name="heading 9" w:uiPriority="9" w:qFormat="1"/>
+    <w:lsdException w:name="toc 1" w:uiPriority="39"/>
+    <w:lsdException w:name="toc 2" w:uiPriority="39"/>
+    <w:lsdException w:name="toc 3" w:uiPriority="39"/>
+    <w:lsdException w:name="toc 4" w:uiPriority="39"/>
+    <w:lsdException w:name="toc 5" w:uiPriority="39"/>
+    <w:lsdException w:name="toc 6" w:uiPriority="39"/>
+    <w:lsdException w:name="toc 7" w:uiPriority="39"/>
+    <w:lsdException w:name="toc 8" w:uiPriority="39"/>
+    <w:lsdException w:name="toc 9" w:uiPriority="39"/>
+    <w:lsdException w:name="caption" w:uiPriority="35" w:qFormat="1"/>
+    <w:lsdException w:name="Title" w:semiHidden="0" w:uiPriority="10" w:unhideWhenUsed="0" w:qFormat="1"/>
+    <w:lsdException w:name="Default Paragraph Font" w:uiPriority="1"/>
+    <w:lsdException w:name="Subtitle" w:semiHidden="0" w:uiPriority="11" w:unhideWhenUsed="0" w:qFormat="1"/>
+    <w:lsdException w:name="Strong" w:semiHidden="0" w:uiPriority="22" w:unhideWhenUsed="0" w:qFormat="1"/>
+    <w:lsdException w:name="Emphasis" w:semiHidden="0" w:uiPriority="20" w:unhideWhenUsed="0" w:qFormat="1"/>
+    <w:lsdException w:name="Table Grid" w:semiHidden="0" w:uiPriority="59" w:unhideWhenUsed="0"/>
+    <w:lsdException w:name="Placeholder Text" w:unhideWhenUsed="0"/>
+    <w:lsdException w:name="No Spacing" w:semiHidden="0" w:uiPriority="1" w:unhideWhenUsed="0" w:qFormat="1"/>
+    <w:lsdException w:name="Light Shading" w:semiHidden="0" w:uiPriority="60" w:unhideWhenUsed="0"/>
+    <w:lsdException w:name="Light List" w:semiHidden="0" w:uiPriority="61" w:unhideWhenUsed="0"/>
+    <w:lsdException w:name="Light Grid" w:semiHidden="0" w:uiPriority="62" w:unhideWhenUsed="0"/>
+    <w:lsdException w:name="Medium Shading 1" w:semiHidden="0" w:uiPriority="63" w:unhideWhenUsed="0"/>
+    <w:lsdException w:name="Medium Shading 2" w:semiHidden="0" w:uiPriority="64" w:unhideWhenUsed="0"/>
+    <w:lsdException w:name="Medium List 1" w:semiHidden="0" w:uiPriority="65" w:unhideWhenUsed="0"/>
+    <w:lsdException w:name="Medium List 2" w:semiHidden="0" w:uiPriority="66" w:unhideWhenUsed="0"/>
+    <w:lsdException w:name="Medium Grid 1" w:semiHidden="0" w:uiPriority="67" w:unhideWhenUsed="0"/>
+    <w:lsdException w:name="Medium Grid 2" w:semiHidden="0" w:uiPriority="68" w:unhideWhenUsed="0"/>
+    <w:lsdException w:name="Medium Grid 3" w:semiHidden="0" w:uiPriority="69" w:unhideWhenUsed="0"/>
+    <w:lsdException w:name="Dark List" w:semiHidden="0" w:uiPriority="70" w:unhideWhenUsed="0"/>
+    <w:lsdException w:name="Colorful Shading" w:semiHidden="0" w:uiPriority="71" w:unhideWhenUsed="0"/>
+    <w:lsdException w:name="Colorful List" w:semiHidden="0" w:uiPriority="72" w:unhideWhenUsed="0"/>
+    <w:lsdException w:name="Colorful Grid" w:semiHidden="0" w:uiPriority="73" w:unhideWhenUsed="0"/>
+    <w:lsdException w:name="Light Shading Accent 1" w:semiHidden="0" w:uiPriority="60" w:unhideWhenUsed="0"/>
+    <w:lsdException w:name="Light List Accent 1" w:semiHidden="0" w:uiPriority="61" w:unhideWhenUsed="0"/>
+    <w:lsdException w:name="Light Grid Accent 1" w:semiHidden="0" w:uiPriority="62" w:unhideWhenUsed="0"/>
+    <w:lsdException w:name="Medium Shading 1 Accent 1" w:semiHidden="0" w:uiPriority="63" w:unhideWhenUsed="0"/>
+    <w:lsdException w:name="Medium Shading 2 Accent 1" w:semiHidden="0" w:uiPriority="64" w:unhideWhenUsed="0"/>
+    <w:lsdException w:name="Medium List 1 Accent 1" w:semiHidden="0" w:uiPriority="65" w:unhideWhenUsed="0"/>
+    <w:lsdException w:name="Revision" w:unhideWhenUsed="0"/>
+    <w:lsdException w:name="List Paragraph" w:semiHidden="0" w:uiPriority="34" w:unhideWhenUsed="0" w:qFormat="1"/>
+    <w:lsdException w:name="Quote" w:semiHidden="0" w:uiPriority="29" w:unhideWhenUsed="0" w:qFormat="1"/>
+    <w:lsdException w:name="Intense Quote" w:semiHidden="0" w:uiPriority="30" w:unhideWhenUsed="0" w:qFormat="1"/>
+    <w:lsdException w:name="Medium List 2 Accent 1" w:semiHidden="0" w:uiPriority="66" w:unhideWhenUsed="0"/>
+    <w:lsdException w:name="Medium Grid 1 Accent 1" w:semiHidden="0" w:uiPriority="67" w:unhideWhenUsed="0"/>
+    <w:lsdException w:name="Medium Grid 2 Accent 1" w:semiHidden="0" w:uiPriority="68" w:unhideWhenUsed="0"/>
+    <w:lsdException w:name="Medium Grid 3 Accent 1" w:semiHidden="0" w:uiPriority="69" w:unhideWhenUsed="0"/>
+    <w:lsdException w:name="Dark List Accent 1" w:semiHidden="0" w:uiPriority="70" w:unhideWhenUsed="0"/>
+    <w:lsdException w:name="Colorful Shading Accent 1" w:semiHidden="0" w:uiPriority="71" w:unhideWhenUsed="0"/>
+    <w:lsdException w:name="Colorful List Accent 1" w:semiHidden="0" w:uiPriority="72" w:unhideWhenUsed="0"/>
+    <w:lsdException w:name="Colorful Grid Accent 1" w:semiHidden="0" w:uiPriority="73" w:unhideWhenUsed="0"/>
+    <w:lsdException w:name="Light Shading Accent 2" w:semiHidden="0" w:uiPriority="60" w:unhideWhenUsed="0"/>
+    <w:lsdException w:name="Light List Accent 2" w:semiHidden="0" w:uiPriority="61" w:unhideWhenUsed="0"/>
+    <w:lsdException w:name="Light Grid Accent 2" w:semiHidden="0" w:uiPriority="62" w:unhideWhenUsed="0"/>
+    <w:lsdException w:name="Medium Shading 1 Accent 2" w:semiHidden="0" w:uiPriority="63" w:unhideWhenUsed="0"/>
+    <w:lsdException w:name="Medium Shading 2 Accent 2" w:semiHidden="0" w:uiPriority="64" w:unhideWhenUsed="0"/>
+    <w:lsdException w:name="Medium List 1 Accent 2" w:semiHidden="0" w:uiPriority="65" w:unhideWhenUsed="0"/>
+    <w:lsdException w:name="Medium List 2 Accent 2" w:semiHidden="0" w:uiPriority="66" w:unhideWhenUsed="0"/>
+    <w:lsdException w:name="Medium Grid 1 Accent 2" w:semiHidden="0" w:uiPriority="67" w:unhideWhenUsed="0"/>
+    <w:lsdException w:name="Medium Grid 2 Accent 2" w:semiHidden="0" w:uiPriority="68" w:unhideWhenUsed="0"/>
+    <w:lsdException w:name="Medium Grid 3 Accent 2" w:semiHidden="0" w:uiPriority="69" w:unhideWhenUsed="0"/>
+    <w:lsdException w:name="Dark List Accent 2" w:semiHidden="0" w:uiPriority="70" w:unhideWhenUsed="0"/>
+    <w:lsdException w:name="Colorful Shading Accent 2" w:semiHidden="0" w:uiPriority="71" w:unhideWhenUsed="0"/>
+    <w:lsdException w:name="Colorful List Accent 2" w:semiHidden="0" w:uiPriority="72" w:unhideWhenUsed="0"/>
+    <w:lsdException w:name="Colorful Grid Accent 2" w:semiHidden="0" w:uiPriority="73" w:unhideWhenUsed="0"/>
+    <w:lsdException w:name="Light Shading Accent 3" w:semiHidden="0" w:uiPriority="60" w:unhideWhenUsed="0"/>
+    <w:lsdException w:name="Light List Accent 3" w:semiHidden="0" w:uiPriority="61" w:unhideWhenUsed="0"/>
+    <w:lsdException w:name="Light Grid Accent 3" w:semiHidden="0" w:uiPriority="62" w:unhideWhenUsed="0"/>
+    <w:lsdException w:name="Medium Shading 1 Accent 3" w:semiHidden="0" w:uiPriority="63" w:unhideWhenUsed="0"/>
+    <w:lsdException w:name="Medium Shading 2 Accent 3" w:semiHidden="0" w:uiPriority="64" w:unhideWhenUsed="0"/>
+    <w:lsdException w:name="Medium List 1 Accent 3" w:semiHidden="0" w:uiPriority="65" w:unhideWhenUsed="0"/>
+    <w:lsdException w:name="Medium List 2 Accent 3" w:semiHidden="0" w:uiPriority="66" w:unhideWhenUsed="0"/>
+    <w:lsdException w:name="Medium Grid 1 Accent 3" w:semiHidden="0" w:uiPriority="67" w:unhideWhenUsed="0"/>
+    <w:lsdException w:name="Medium Grid 2 Accent 3" w:semiHidden="0" w:uiPriority="68" w:unhideWhenUsed="0"/>
+    <w:lsdException w:name="Medium Grid 3 Accent 3" w:semiHidden="0" w:uiPriority="69" w:unhideWhenUsed="0"/>
+    <w:lsdException w:name="Dark List Accent 3" w:semiHidden="0" w:uiPriority="70" w:unhideWhenUsed="0"/>
+    <w:lsdException w:name="Colorful Shading Accent 3" w:semiHidden="0" w:uiPriority="71" w:unhideWhenUsed="0"/>
+    <w:lsdException w:name="Colorful List Accent 3" w:semiHidden="0" w:uiPriority="72" w:unhideWhenUsed="0"/>
+    <w:lsdException w:name="Colorful Grid Accent 3" w:semiHidden="0" w:uiPriority="73" w:unhideWhenUsed="0"/>
+    <w:lsdException w:name="Light Shading Accent 4" w:semiHidden="0" w:uiPriority="60" w:unhideWhenUsed="0"/>
+    <w:lsdException w:name="Light List Accent 4" w:semiHidden="0" w:uiPriority="61" w:unhideWhenUsed="0"/>
+    <w:lsdException w:name="Light Grid Accent 4" w:semiHidden="0" w:uiPriority="62" w:unhideWhenUsed="0"/>
+    <w:lsdException w:name="Medium Shading 1 Accent 4" w:semiHidden="0" w:uiPriority="63" w:unhideWhenUsed="0"/>
+    <w:lsdException w:name="Medium Shading 2 Accent 4" w:semiHidden="0" w:uiPriority="64" w:unhideWhenUsed="0"/>
+    <w:lsdException w:name="Medium List 1 Accent 4" w:semiHidden="0" w:uiPriority="65" w:unhideWhenUsed="0"/>
+    <w:lsdException w:name="Medium List 2 Accent 4" w:semiHidden="0" w:uiPriority="66" w:unhideWhenUsed="0"/>
+    <w:lsdException w:name="Medium Grid 1 Accent 4" w:semiHidden="0" w:uiPriority="67" w:unhideWhenUsed="0"/>
+    <w:lsdException w:name="Medium Grid 2 Accent 4" w:semiHidden="0" w:uiPriority="68" w:unhideWhenUsed="0"/>
+    <w:lsdException w:name="Medium Grid 3 Accent 4" w:semiHidden="0" w:uiPriority="69" w:unhideWhenUsed="0"/>
+    <w:lsdException w:name="Dark List Accent 4" w:semiHidden="0" w:uiPriority="70" w:unhideWhenUsed="0"/>
+    <w:lsdException w:name="Colorful Shading Accent 4" w:semiHidden="0" w:uiPriority="71" w:unhideWhenUsed="0"/>
+    <w:lsdException w:name="Colorful List Accent 4" w:semiHidden="0" w:uiPriority="72" w:unhideWhenUsed="0"/>
+    <w:lsdException w:name="Colorful Grid Accent 4" w:semiHidden="0" w:uiPriority="73" w:unhideWhenUsed="0"/>
+    <w:lsdException w:name="Light Shading Accent 5" w:semiHidden="0" w:uiPriority="60" w:unhideWhenUsed="0"/>
+    <w:lsdException w:name="Light List Accent 5" w:semiHidden="0" w:uiPriority="61" w:unhideWhenUsed="0"/>
+    <w:lsdException w:name="Light Grid Accent 5" w:semiHidden="0" w:uiPriority="62" w:unhideWhenUsed="0"/>
+    <w:lsdException w:name="Medium Shading 1 Accent 5" w:semiHidden="0" w:uiPriority="63" w:unhideWhenUsed="0"/>
+    <w:lsdException w:name="Medium Shading 2 Accent 5" w:semiHidden="0" w:uiPriority="64" w:unhideWhenUsed="0"/>
+    <w:lsdException w:name="Medium List 1 Accent 5" w:semiHidden="0" w:uiPriority="65" w:unhideWhenUsed="0"/>
+    <w:lsdException w:name="Medium List 2 Accent 5" w:semiHidden="0" w:uiPriority="66" w:unhideWhenUsed="0"/>
+    <w:lsdException w:name="Medium Grid 1 Accent 5" w:semiHidden="0" w:uiPriority="67" w:unhideWhenUsed="0"/>
+    <w:lsdException w:name="Medium Grid 2 Accent 5" w:semiHidden="0" w:uiPriority="68" w:unhideWhenUsed="0"/>
+    <w:lsdException w:name="Medium Grid 3 Accent 5" w:semiHidden="0" w:uiPriority="69" w:unhideWhenUsed="0"/>
+    <w:lsdException w:name="Dark List Accent 5" w:semiHidden="0" w:uiPriority="70" w:unhideWhenUsed="0"/>
+    <w:lsdException w:name="Colorful Shading Accent 5" w:semiHidden="0" w:uiPriority="71" w:unhideWhenUsed="0"/>
+    <w:lsdException w:name="Colorful List Accent 5" w:semiHidden="0" w:uiPriority="72" w:unhideWhenUsed="0"/>
+    <w:lsdException w:name="Colorful Grid Accent 5" w:semiHidden="0" w:uiPriority="73" w:unhideWhenUsed="0"/>
+    <w:lsdException w:name="Light Shading Accent 6" w:semiHidden="0" w:uiPriority="60" w:unhideWhenUsed="0"/>
+    <w:lsdException w:name="Light List Accent 6" w:semiHidden="0" w:uiPriority="61" w:unhideWhenUsed="0"/>
+    <w:lsdException w:name="Light Grid Accent 6" w:semiHidden="0" w:uiPriority="62" w:unhideWhenUsed="0"/>
+    <w:lsdException w:name="Medium Shading 1 Accent 6" w:semiHidden="0" w:uiPriority="63" w:unhideWhenUsed="0"/>
+    <w:lsdException w:name="Medium Shading 2 Accent 6" w:semiHidden="0" w:uiPriority="64" w:unhideWhenUsed="0"/>
+    <w:lsdException w:name="Medium List 1 Accent 6" w:semiHidden="0" w:uiPriority="65" w:unhideWhenUsed="0"/>
+    <w:lsdException w:name="Medium List 2 Accent 6" w:semiHidden="0" w:uiPriority="66" w:unhideWhenUsed="0"/>
+    <w:lsdException w:name="Medium Grid 1 Accent 6" w:semiHidden="0" w:uiPriority="67" w:unhideWhenUsed="0"/>
+    <w:lsdException w:name="Medium Grid 2 Accent 6" w:semiHidden="0" w:uiPriority="68" w:unhideWhenUsed="0"/>
+    <w:lsdException w:name="Medium Grid 3 Accent 6" w:semiHidden="0" w:uiPriority="69" w:unhideWhenUsed="0"/>
+    <w:lsdException w:name="Dark List Accent 6" w:semiHidden="0" w:uiPriority="70" w:unhideWhenUsed="0"/>
+    <w:lsdException w:name="Colorful Shading Accent 6" w:semiHidden="0" w:uiPriority="71" w:unhideWhenUsed="0"/>
+    <w:lsdException w:name="Colorful List Accent 6" w:semiHidden="0" w:uiPriority="72" w:unhideWhenUsed="0"/>
+    <w:lsdException w:name="Colorful Grid Accent 6" w:semiHidden="0" w:uiPriority="73" w:unhideWhenUsed="0"/>
+    <w:lsdException w:name="Subtle Emphasis" w:semiHidden="0" w:uiPriority="19" w:unhideWhenUsed="0" w:qFormat="1"/>
+    <w:lsdException w:name="Intense Emphasis" w:semiHidden="0" w:uiPriority="21" w:unhideWhenUsed="0" w:qFormat="1"/>
+    <w:lsdException w:name="Subtle Reference" w:semiHidden="0" w:uiPriority="31" w:unhideWhenUsed="0" w:qFormat="1"/>
+    <w:lsdException w:name="Intense Reference" w:semiHidden="0" w:uiPriority="32" w:unhideWhenUsed="0" w:qFormat="1"/>
+    <w:lsdException w:name="Book Title" w:semiHidden="0" w:uiPriority="33" w:unhideWhenUsed="0" w:qFormat="1"/>
+    <w:lsdException w:name="Bibliography" w:uiPriority="37"/>
+    <w:lsdException w:name="TOC Heading" w:uiPriority="39" w:qFormat="1"/>
   </w:latentStyles>
-  <w:style w:type="paragraph" w:styleId="Normal" w:default="1">
+  <w:style w:type="paragraph" w:default="1" w:styleId="Normal">
     <w:name w:val="Normal"/>
     <w:qFormat/>
     <w:pPr>
-      <w:widowControl/>
-      <w:suppressAutoHyphens w:val="true"/>
-      <w:bidi w:val="0"/>
-      <w:spacing w:lineRule="auto" w:line="276" w:before="0" w:after="200"/>
-      <w:jc w:val="left"/>
+      <w:suppressAutoHyphens/>
+      <w:spacing w:after="200"/>
     </w:pPr>
     <w:rPr>
-      <w:rFonts w:ascii="Calibri" w:hAnsi="Calibri" w:eastAsia="Droid Sans Fallback" w:cs="Times New Roman"/>
       <w:color w:val="00000A"/>
-      <w:sz w:val="22"/>
-      <w:szCs w:val="22"/>
-      <w:lang w:val="en-ZA" w:eastAsia="en-US" w:bidi="ar-SA"/>
     </w:rPr>
   </w:style>
   <w:style w:type="paragraph" w:styleId="Heading1">
-    <w:name w:val="Heading 1"/>
+    <w:name w:val="heading 1"/>
     <w:basedOn w:val="Heading"/>
-    <w:pPr/>
-    <w:rPr/>
-  </w:style>
-  <w:style w:type="character" w:styleId="DefaultParagraphFont" w:default="1">
+    <w:pPr>
+      <w:outlineLvl w:val="0"/>
+    </w:pPr>
+  </w:style>
+  <w:style w:type="character" w:default="1" w:styleId="DefaultParagraphFont">
     <w:name w:val="Default Paragraph Font"/>
     <w:uiPriority w:val="1"/>
     <w:semiHidden/>
     <w:unhideWhenUsed/>
-    <w:rPr/>
-  </w:style>
-  <w:style w:type="character" w:styleId="ListLabel1">
+  </w:style>
+  <w:style w:type="table" w:default="1" w:styleId="TableNormal">
+    <w:name w:val="Normal Table"/>
+    <w:uiPriority w:val="99"/>
+    <w:semiHidden/>
+    <w:unhideWhenUsed/>
+    <w:tblPr>
+      <w:tblInd w:w="0" w:type="dxa"/>
+      <w:tblCellMar>
+        <w:top w:w="0" w:type="dxa"/>
+        <w:left w:w="108" w:type="dxa"/>
+        <w:bottom w:w="0" w:type="dxa"/>
+        <w:right w:w="108" w:type="dxa"/>
+      </w:tblCellMar>
+    </w:tblPr>
+  </w:style>
+  <w:style w:type="numbering" w:default="1" w:styleId="NoList">
+    <w:name w:val="No List"/>
+    <w:uiPriority w:val="99"/>
+    <w:semiHidden/>
+    <w:unhideWhenUsed/>
+  </w:style>
+  <w:style w:type="character" w:customStyle="1" w:styleId="ListLabel1">
     <w:name w:val="ListLabel 1"/>
     <w:rPr>
       <w:rFonts w:cs="Courier New"/>
     </w:rPr>
   </w:style>
-  <w:style w:type="character" w:styleId="ListLabel2">
+  <w:style w:type="character" w:customStyle="1" w:styleId="ListLabel2">
     <w:name w:val="ListLabel 2"/>
     <w:rPr>
       <w:rFonts w:cs="Symbol"/>
     </w:rPr>
   </w:style>
-  <w:style w:type="character" w:styleId="ListLabel3">
+  <w:style w:type="character" w:customStyle="1" w:styleId="ListLabel3">
     <w:name w:val="ListLabel 3"/>
     <w:rPr>
       <w:rFonts w:cs="Courier New"/>
     </w:rPr>
   </w:style>
-  <w:style w:type="character" w:styleId="ListLabel4">
+  <w:style w:type="character" w:customStyle="1" w:styleId="ListLabel4">
     <w:name w:val="ListLabel 4"/>
     <w:rPr>
       <w:rFonts w:cs="Wingdings"/>
     </w:rPr>
   </w:style>
-  <w:style w:type="character" w:styleId="InternetLink">
+  <w:style w:type="character" w:customStyle="1" w:styleId="InternetLink">
     <w:name w:val="Internet Link"/>
     <w:rPr>
       <w:color w:val="000080"/>
       <w:u w:val="single"/>
-      <w:lang w:val="zxx" w:eastAsia="zxx" w:bidi="zxx"/>
     </w:rPr>
   </w:style>
-  <w:style w:type="paragraph" w:styleId="Heading" w:customStyle="1">
+  <w:style w:type="paragraph" w:customStyle="1" w:styleId="Heading">
     <w:name w:val="Heading"/>
     <w:basedOn w:val="Normal"/>
     <w:next w:val="TextBody"/>
@@ -946,53 +881,26 @@
       <w:spacing w:before="240" w:after="120"/>
     </w:pPr>
     <w:rPr>
-      <w:rFonts w:ascii="Liberation Sans" w:hAnsi="Liberation Sans" w:eastAsia="Droid Sans Fallback" w:cs="FreeSans"/>
+      <w:rFonts w:ascii="Liberation Sans" w:hAnsi="Liberation Sans" w:cs="FreeSans"/>
       <w:sz w:val="28"/>
       <w:szCs w:val="28"/>
     </w:rPr>
   </w:style>
-  <w:style w:type="paragraph" w:styleId="TextBody" w:customStyle="1">
+  <w:style w:type="paragraph" w:customStyle="1" w:styleId="TextBody">
     <w:name w:val="Text Body"/>
     <w:basedOn w:val="Normal"/>
     <w:pPr>
-      <w:spacing w:lineRule="auto" w:line="288" w:before="0" w:after="140"/>
+      <w:spacing w:after="140" w:line="288" w:lineRule="auto"/>
     </w:pPr>
-    <w:rPr/>
   </w:style>
   <w:style w:type="paragraph" w:styleId="List">
     <w:name w:val="List"/>
     <w:basedOn w:val="TextBody"/>
-    <w:pPr/>
     <w:rPr>
       <w:rFonts w:cs="FreeSans"/>
     </w:rPr>
   </w:style>
   <w:style w:type="paragraph" w:styleId="Caption">
-    <w:name w:val="Caption"/>
-    <w:basedOn w:val="Normal"/>
-    <w:pPr>
-      <w:suppressLineNumbers/>
-      <w:spacing w:before="120" w:after="120"/>
-    </w:pPr>
-    <w:rPr>
-      <w:rFonts w:cs="FreeSans"/>
-      <w:i/>
-      <w:iCs/>
-      <w:sz w:val="24"/>
-      <w:szCs w:val="24"/>
-    </w:rPr>
-  </w:style>
-  <w:style w:type="paragraph" w:styleId="Index" w:customStyle="1">
-    <w:name w:val="Index"/>
-    <w:basedOn w:val="Normal"/>
-    <w:pPr>
-      <w:suppressLineNumbers/>
-    </w:pPr>
-    <w:rPr>
-      <w:rFonts w:cs="FreeSans"/>
-    </w:rPr>
-  </w:style>
-  <w:style w:type="paragraph" w:styleId="Caption1">
     <w:name w:val="caption"/>
     <w:basedOn w:val="Normal"/>
     <w:pPr>
@@ -1007,22 +915,193 @@
       <w:szCs w:val="24"/>
     </w:rPr>
   </w:style>
+  <w:style w:type="paragraph" w:customStyle="1" w:styleId="Index">
+    <w:name w:val="Index"/>
+    <w:basedOn w:val="Normal"/>
+    <w:pPr>
+      <w:suppressLineNumbers/>
+    </w:pPr>
+    <w:rPr>
+      <w:rFonts w:cs="FreeSans"/>
+    </w:rPr>
+  </w:style>
   <w:style w:type="paragraph" w:styleId="ListParagraph">
     <w:name w:val="List Paragraph"/>
+    <w:basedOn w:val="Normal"/>
     <w:uiPriority w:val="34"/>
     <w:qFormat/>
-    <w:rsid w:val="003b4b95"/>
-    <w:basedOn w:val="Normal"/>
+    <w:rsid w:val="003B4B95"/>
     <w:pPr>
-      <w:spacing w:before="0" w:after="200"/>
-      <w:ind w:left="720" w:right="0" w:hanging="0"/>
+      <w:ind w:left="720"/>
       <w:contextualSpacing/>
     </w:pPr>
-    <w:rPr/>
-  </w:style>
-  <w:style w:type="numbering" w:styleId="NoList" w:default="1">
-    <w:name w:val="No List"/>
-    <w:uiPriority w:val="99"/>
+  </w:style>
+</w:styles>
+</file>
+
+<file path=word/stylesWithEffects.xml><?xml version="1.0" encoding="utf-8"?>
+<w:styles xmlns:wpc="http://schemas.microsoft.com/office/word/2010/wordprocessingCanvas" xmlns:mc="http://schemas.openxmlformats.org/markup-compatibility/2006" xmlns:o="urn:schemas-microsoft-com:office:office" xmlns:r="http://schemas.openxmlformats.org/officeDocument/2006/relationships" xmlns:m="http://schemas.openxmlformats.org/officeDocument/2006/math" xmlns:v="urn:schemas-microsoft-com:vml" xmlns:wp14="http://schemas.microsoft.com/office/word/2010/wordprocessingDrawing" xmlns:wp="http://schemas.openxmlformats.org/drawingml/2006/wordprocessingDrawing" xmlns:w10="urn:schemas-microsoft-com:office:word" xmlns:w="http://schemas.openxmlformats.org/wordprocessingml/2006/main" xmlns:w14="http://schemas.microsoft.com/office/word/2010/wordml" xmlns:wpg="http://schemas.microsoft.com/office/word/2010/wordprocessingGroup" xmlns:wpi="http://schemas.microsoft.com/office/word/2010/wordprocessingInk" xmlns:wne="http://schemas.microsoft.com/office/word/2006/wordml" xmlns:wps="http://schemas.microsoft.com/office/word/2010/wordprocessingShape" mc:Ignorable="w14 wp14">
+  <w:docDefaults>
+    <w:rPrDefault>
+      <w:rPr>
+        <w:rFonts w:asciiTheme="minorHAnsi" w:eastAsiaTheme="minorEastAsia" w:hAnsiTheme="minorHAnsi" w:cstheme="minorBidi"/>
+        <w:sz w:val="22"/>
+        <w:szCs w:val="22"/>
+        <w:lang w:val="en-ZA" w:eastAsia="en-ZA" w:bidi="ar-SA"/>
+      </w:rPr>
+    </w:rPrDefault>
+    <w:pPrDefault>
+      <w:pPr>
+        <w:spacing w:after="200" w:line="276" w:lineRule="auto"/>
+      </w:pPr>
+    </w:pPrDefault>
+  </w:docDefaults>
+  <w:latentStyles w:defLockedState="0" w:defUIPriority="99" w:defSemiHidden="1" w:defUnhideWhenUsed="1" w:defQFormat="0" w:count="267">
+    <w:lsdException w:name="Normal" w:semiHidden="0" w:uiPriority="0" w:unhideWhenUsed="0" w:qFormat="1"/>
+    <w:lsdException w:name="heading 1" w:semiHidden="0" w:uiPriority="9" w:unhideWhenUsed="0" w:qFormat="1"/>
+    <w:lsdException w:name="heading 2" w:uiPriority="9" w:qFormat="1"/>
+    <w:lsdException w:name="heading 3" w:uiPriority="9" w:qFormat="1"/>
+    <w:lsdException w:name="heading 4" w:uiPriority="9" w:qFormat="1"/>
+    <w:lsdException w:name="heading 5" w:uiPriority="9" w:qFormat="1"/>
+    <w:lsdException w:name="heading 6" w:uiPriority="9" w:qFormat="1"/>
+    <w:lsdException w:name="heading 7" w:uiPriority="9" w:qFormat="1"/>
+    <w:lsdException w:name="heading 8" w:uiPriority="9" w:qFormat="1"/>
+    <w:lsdException w:name="heading 9" w:uiPriority="9" w:qFormat="1"/>
+    <w:lsdException w:name="toc 1" w:uiPriority="39"/>
+    <w:lsdException w:name="toc 2" w:uiPriority="39"/>
+    <w:lsdException w:name="toc 3" w:uiPriority="39"/>
+    <w:lsdException w:name="toc 4" w:uiPriority="39"/>
+    <w:lsdException w:name="toc 5" w:uiPriority="39"/>
+    <w:lsdException w:name="toc 6" w:uiPriority="39"/>
+    <w:lsdException w:name="toc 7" w:uiPriority="39"/>
+    <w:lsdException w:name="toc 8" w:uiPriority="39"/>
+    <w:lsdException w:name="toc 9" w:uiPriority="39"/>
+    <w:lsdException w:name="caption" w:uiPriority="35" w:qFormat="1"/>
+    <w:lsdException w:name="Title" w:semiHidden="0" w:uiPriority="10" w:unhideWhenUsed="0" w:qFormat="1"/>
+    <w:lsdException w:name="Default Paragraph Font" w:uiPriority="1"/>
+    <w:lsdException w:name="Subtitle" w:semiHidden="0" w:uiPriority="11" w:unhideWhenUsed="0" w:qFormat="1"/>
+    <w:lsdException w:name="Strong" w:semiHidden="0" w:uiPriority="22" w:unhideWhenUsed="0" w:qFormat="1"/>
+    <w:lsdException w:name="Emphasis" w:semiHidden="0" w:uiPriority="20" w:unhideWhenUsed="0" w:qFormat="1"/>
+    <w:lsdException w:name="Table Grid" w:semiHidden="0" w:uiPriority="59" w:unhideWhenUsed="0"/>
+    <w:lsdException w:name="Placeholder Text" w:unhideWhenUsed="0"/>
+    <w:lsdException w:name="No Spacing" w:semiHidden="0" w:uiPriority="1" w:unhideWhenUsed="0" w:qFormat="1"/>
+    <w:lsdException w:name="Light Shading" w:semiHidden="0" w:uiPriority="60" w:unhideWhenUsed="0"/>
+    <w:lsdException w:name="Light List" w:semiHidden="0" w:uiPriority="61" w:unhideWhenUsed="0"/>
+    <w:lsdException w:name="Light Grid" w:semiHidden="0" w:uiPriority="62" w:unhideWhenUsed="0"/>
+    <w:lsdException w:name="Medium Shading 1" w:semiHidden="0" w:uiPriority="63" w:unhideWhenUsed="0"/>
+    <w:lsdException w:name="Medium Shading 2" w:semiHidden="0" w:uiPriority="64" w:unhideWhenUsed="0"/>
+    <w:lsdException w:name="Medium List 1" w:semiHidden="0" w:uiPriority="65" w:unhideWhenUsed="0"/>
+    <w:lsdException w:name="Medium List 2" w:semiHidden="0" w:uiPriority="66" w:unhideWhenUsed="0"/>
+    <w:lsdException w:name="Medium Grid 1" w:semiHidden="0" w:uiPriority="67" w:unhideWhenUsed="0"/>
+    <w:lsdException w:name="Medium Grid 2" w:semiHidden="0" w:uiPriority="68" w:unhideWhenUsed="0"/>
+    <w:lsdException w:name="Medium Grid 3" w:semiHidden="0" w:uiPriority="69" w:unhideWhenUsed="0"/>
+    <w:lsdException w:name="Dark List" w:semiHidden="0" w:uiPriority="70" w:unhideWhenUsed="0"/>
+    <w:lsdException w:name="Colorful Shading" w:semiHidden="0" w:uiPriority="71" w:unhideWhenUsed="0"/>
+    <w:lsdException w:name="Colorful List" w:semiHidden="0" w:uiPriority="72" w:unhideWhenUsed="0"/>
+    <w:lsdException w:name="Colorful Grid" w:semiHidden="0" w:uiPriority="73" w:unhideWhenUsed="0"/>
+    <w:lsdException w:name="Light Shading Accent 1" w:semiHidden="0" w:uiPriority="60" w:unhideWhenUsed="0"/>
+    <w:lsdException w:name="Light List Accent 1" w:semiHidden="0" w:uiPriority="61" w:unhideWhenUsed="0"/>
+    <w:lsdException w:name="Light Grid Accent 1" w:semiHidden="0" w:uiPriority="62" w:unhideWhenUsed="0"/>
+    <w:lsdException w:name="Medium Shading 1 Accent 1" w:semiHidden="0" w:uiPriority="63" w:unhideWhenUsed="0"/>
+    <w:lsdException w:name="Medium Shading 2 Accent 1" w:semiHidden="0" w:uiPriority="64" w:unhideWhenUsed="0"/>
+    <w:lsdException w:name="Medium List 1 Accent 1" w:semiHidden="0" w:uiPriority="65" w:unhideWhenUsed="0"/>
+    <w:lsdException w:name="Revision" w:unhideWhenUsed="0"/>
+    <w:lsdException w:name="List Paragraph" w:semiHidden="0" w:uiPriority="34" w:unhideWhenUsed="0" w:qFormat="1"/>
+    <w:lsdException w:name="Quote" w:semiHidden="0" w:uiPriority="29" w:unhideWhenUsed="0" w:qFormat="1"/>
+    <w:lsdException w:name="Intense Quote" w:semiHidden="0" w:uiPriority="30" w:unhideWhenUsed="0" w:qFormat="1"/>
+    <w:lsdException w:name="Medium List 2 Accent 1" w:semiHidden="0" w:uiPriority="66" w:unhideWhenUsed="0"/>
+    <w:lsdException w:name="Medium Grid 1 Accent 1" w:semiHidden="0" w:uiPriority="67" w:unhideWhenUsed="0"/>
+    <w:lsdException w:name="Medium Grid 2 Accent 1" w:semiHidden="0" w:uiPriority="68" w:unhideWhenUsed="0"/>
+    <w:lsdException w:name="Medium Grid 3 Accent 1" w:semiHidden="0" w:uiPriority="69" w:unhideWhenUsed="0"/>
+    <w:lsdException w:name="Dark List Accent 1" w:semiHidden="0" w:uiPriority="70" w:unhideWhenUsed="0"/>
+    <w:lsdException w:name="Colorful Shading Accent 1" w:semiHidden="0" w:uiPriority="71" w:unhideWhenUsed="0"/>
+    <w:lsdException w:name="Colorful List Accent 1" w:semiHidden="0" w:uiPriority="72" w:unhideWhenUsed="0"/>
+    <w:lsdException w:name="Colorful Grid Accent 1" w:semiHidden="0" w:uiPriority="73" w:unhideWhenUsed="0"/>
+    <w:lsdException w:name="Light Shading Accent 2" w:semiHidden="0" w:uiPriority="60" w:unhideWhenUsed="0"/>
+    <w:lsdException w:name="Light List Accent 2" w:semiHidden="0" w:uiPriority="61" w:unhideWhenUsed="0"/>
+    <w:lsdException w:name="Light Grid Accent 2" w:semiHidden="0" w:uiPriority="62" w:unhideWhenUsed="0"/>
+    <w:lsdException w:name="Medium Shading 1 Accent 2" w:semiHidden="0" w:uiPriority="63" w:unhideWhenUsed="0"/>
+    <w:lsdException w:name="Medium Shading 2 Accent 2" w:semiHidden="0" w:uiPriority="64" w:unhideWhenUsed="0"/>
+    <w:lsdException w:name="Medium List 1 Accent 2" w:semiHidden="0" w:uiPriority="65" w:unhideWhenUsed="0"/>
+    <w:lsdException w:name="Medium List 2 Accent 2" w:semiHidden="0" w:uiPriority="66" w:unhideWhenUsed="0"/>
+    <w:lsdException w:name="Medium Grid 1 Accent 2" w:semiHidden="0" w:uiPriority="67" w:unhideWhenUsed="0"/>
+    <w:lsdException w:name="Medium Grid 2 Accent 2" w:semiHidden="0" w:uiPriority="68" w:unhideWhenUsed="0"/>
+    <w:lsdException w:name="Medium Grid 3 Accent 2" w:semiHidden="0" w:uiPriority="69" w:unhideWhenUsed="0"/>
+    <w:lsdException w:name="Dark List Accent 2" w:semiHidden="0" w:uiPriority="70" w:unhideWhenUsed="0"/>
+    <w:lsdException w:name="Colorful Shading Accent 2" w:semiHidden="0" w:uiPriority="71" w:unhideWhenUsed="0"/>
+    <w:lsdException w:name="Colorful List Accent 2" w:semiHidden="0" w:uiPriority="72" w:unhideWhenUsed="0"/>
+    <w:lsdException w:name="Colorful Grid Accent 2" w:semiHidden="0" w:uiPriority="73" w:unhideWhenUsed="0"/>
+    <w:lsdException w:name="Light Shading Accent 3" w:semiHidden="0" w:uiPriority="60" w:unhideWhenUsed="0"/>
+    <w:lsdException w:name="Light List Accent 3" w:semiHidden="0" w:uiPriority="61" w:unhideWhenUsed="0"/>
+    <w:lsdException w:name="Light Grid Accent 3" w:semiHidden="0" w:uiPriority="62" w:unhideWhenUsed="0"/>
+    <w:lsdException w:name="Medium Shading 1 Accent 3" w:semiHidden="0" w:uiPriority="63" w:unhideWhenUsed="0"/>
+    <w:lsdException w:name="Medium Shading 2 Accent 3" w:semiHidden="0" w:uiPriority="64" w:unhideWhenUsed="0"/>
+    <w:lsdException w:name="Medium List 1 Accent 3" w:semiHidden="0" w:uiPriority="65" w:unhideWhenUsed="0"/>
+    <w:lsdException w:name="Medium List 2 Accent 3" w:semiHidden="0" w:uiPriority="66" w:unhideWhenUsed="0"/>
+    <w:lsdException w:name="Medium Grid 1 Accent 3" w:semiHidden="0" w:uiPriority="67" w:unhideWhenUsed="0"/>
+    <w:lsdException w:name="Medium Grid 2 Accent 3" w:semiHidden="0" w:uiPriority="68" w:unhideWhenUsed="0"/>
+    <w:lsdException w:name="Medium Grid 3 Accent 3" w:semiHidden="0" w:uiPriority="69" w:unhideWhenUsed="0"/>
+    <w:lsdException w:name="Dark List Accent 3" w:semiHidden="0" w:uiPriority="70" w:unhideWhenUsed="0"/>
+    <w:lsdException w:name="Colorful Shading Accent 3" w:semiHidden="0" w:uiPriority="71" w:unhideWhenUsed="0"/>
+    <w:lsdException w:name="Colorful List Accent 3" w:semiHidden="0" w:uiPriority="72" w:unhideWhenUsed="0"/>
+    <w:lsdException w:name="Colorful Grid Accent 3" w:semiHidden="0" w:uiPriority="73" w:unhideWhenUsed="0"/>
+    <w:lsdException w:name="Light Shading Accent 4" w:semiHidden="0" w:uiPriority="60" w:unhideWhenUsed="0"/>
+    <w:lsdException w:name="Light List Accent 4" w:semiHidden="0" w:uiPriority="61" w:unhideWhenUsed="0"/>
+    <w:lsdException w:name="Light Grid Accent 4" w:semiHidden="0" w:uiPriority="62" w:unhideWhenUsed="0"/>
+    <w:lsdException w:name="Medium Shading 1 Accent 4" w:semiHidden="0" w:uiPriority="63" w:unhideWhenUsed="0"/>
+    <w:lsdException w:name="Medium Shading 2 Accent 4" w:semiHidden="0" w:uiPriority="64" w:unhideWhenUsed="0"/>
+    <w:lsdException w:name="Medium List 1 Accent 4" w:semiHidden="0" w:uiPriority="65" w:unhideWhenUsed="0"/>
+    <w:lsdException w:name="Medium List 2 Accent 4" w:semiHidden="0" w:uiPriority="66" w:unhideWhenUsed="0"/>
+    <w:lsdException w:name="Medium Grid 1 Accent 4" w:semiHidden="0" w:uiPriority="67" w:unhideWhenUsed="0"/>
+    <w:lsdException w:name="Medium Grid 2 Accent 4" w:semiHidden="0" w:uiPriority="68" w:unhideWhenUsed="0"/>
+    <w:lsdException w:name="Medium Grid 3 Accent 4" w:semiHidden="0" w:uiPriority="69" w:unhideWhenUsed="0"/>
+    <w:lsdException w:name="Dark List Accent 4" w:semiHidden="0" w:uiPriority="70" w:unhideWhenUsed="0"/>
+    <w:lsdException w:name="Colorful Shading Accent 4" w:semiHidden="0" w:uiPriority="71" w:unhideWhenUsed="0"/>
+    <w:lsdException w:name="Colorful List Accent 4" w:semiHidden="0" w:uiPriority="72" w:unhideWhenUsed="0"/>
+    <w:lsdException w:name="Colorful Grid Accent 4" w:semiHidden="0" w:uiPriority="73" w:unhideWhenUsed="0"/>
+    <w:lsdException w:name="Light Shading Accent 5" w:semiHidden="0" w:uiPriority="60" w:unhideWhenUsed="0"/>
+    <w:lsdException w:name="Light List Accent 5" w:semiHidden="0" w:uiPriority="61" w:unhideWhenUsed="0"/>
+    <w:lsdException w:name="Light Grid Accent 5" w:semiHidden="0" w:uiPriority="62" w:unhideWhenUsed="0"/>
+    <w:lsdException w:name="Medium Shading 1 Accent 5" w:semiHidden="0" w:uiPriority="63" w:unhideWhenUsed="0"/>
+    <w:lsdException w:name="Medium Shading 2 Accent 5" w:semiHidden="0" w:uiPriority="64" w:unhideWhenUsed="0"/>
+    <w:lsdException w:name="Medium List 1 Accent 5" w:semiHidden="0" w:uiPriority="65" w:unhideWhenUsed="0"/>
+    <w:lsdException w:name="Medium List 2 Accent 5" w:semiHidden="0" w:uiPriority="66" w:unhideWhenUsed="0"/>
+    <w:lsdException w:name="Medium Grid 1 Accent 5" w:semiHidden="0" w:uiPriority="67" w:unhideWhenUsed="0"/>
+    <w:lsdException w:name="Medium Grid 2 Accent 5" w:semiHidden="0" w:uiPriority="68" w:unhideWhenUsed="0"/>
+    <w:lsdException w:name="Medium Grid 3 Accent 5" w:semiHidden="0" w:uiPriority="69" w:unhideWhenUsed="0"/>
+    <w:lsdException w:name="Dark List Accent 5" w:semiHidden="0" w:uiPriority="70" w:unhideWhenUsed="0"/>
+    <w:lsdException w:name="Colorful Shading Accent 5" w:semiHidden="0" w:uiPriority="71" w:unhideWhenUsed="0"/>
+    <w:lsdException w:name="Colorful List Accent 5" w:semiHidden="0" w:uiPriority="72" w:unhideWhenUsed="0"/>
+    <w:lsdException w:name="Colorful Grid Accent 5" w:semiHidden="0" w:uiPriority="73" w:unhideWhenUsed="0"/>
+    <w:lsdException w:name="Light Shading Accent 6" w:semiHidden="0" w:uiPriority="60" w:unhideWhenUsed="0"/>
+    <w:lsdException w:name="Light List Accent 6" w:semiHidden="0" w:uiPriority="61" w:unhideWhenUsed="0"/>
+    <w:lsdException w:name="Light Grid Accent 6" w:semiHidden="0" w:uiPriority="62" w:unhideWhenUsed="0"/>
+    <w:lsdException w:name="Medium Shading 1 Accent 6" w:semiHidden="0" w:uiPriority="63" w:unhideWhenUsed="0"/>
+    <w:lsdException w:name="Medium Shading 2 Accent 6" w:semiHidden="0" w:uiPriority="64" w:unhideWhenUsed="0"/>
+    <w:lsdException w:name="Medium List 1 Accent 6" w:semiHidden="0" w:uiPriority="65" w:unhideWhenUsed="0"/>
+    <w:lsdException w:name="Medium List 2 Accent 6" w:semiHidden="0" w:uiPriority="66" w:unhideWhenUsed="0"/>
+    <w:lsdException w:name="Medium Grid 1 Accent 6" w:semiHidden="0" w:uiPriority="67" w:unhideWhenUsed="0"/>
+    <w:lsdException w:name="Medium Grid 2 Accent 6" w:semiHidden="0" w:uiPriority="68" w:unhideWhenUsed="0"/>
+    <w:lsdException w:name="Medium Grid 3 Accent 6" w:semiHidden="0" w:uiPriority="69" w:unhideWhenUsed="0"/>
+    <w:lsdException w:name="Dark List Accent 6" w:semiHidden="0" w:uiPriority="70" w:unhideWhenUsed="0"/>
+    <w:lsdException w:name="Colorful Shading Accent 6" w:semiHidden="0" w:uiPriority="71" w:unhideWhenUsed="0"/>
+    <w:lsdException w:name="Colorful List Accent 6" w:semiHidden="0" w:uiPriority="72" w:unhideWhenUsed="0"/>
+    <w:lsdException w:name="Colorful Grid Accent 6" w:semiHidden="0" w:uiPriority="73" w:unhideWhenUsed="0"/>
+    <w:lsdException w:name="Subtle Emphasis" w:semiHidden="0" w:uiPriority="19" w:unhideWhenUsed="0" w:qFormat="1"/>
+    <w:lsdException w:name="Intense Emphasis" w:semiHidden="0" w:uiPriority="21" w:unhideWhenUsed="0" w:qFormat="1"/>
+    <w:lsdException w:name="Subtle Reference" w:semiHidden="0" w:uiPriority="31" w:unhideWhenUsed="0" w:qFormat="1"/>
+    <w:lsdException w:name="Intense Reference" w:semiHidden="0" w:uiPriority="32" w:unhideWhenUsed="0" w:qFormat="1"/>
+    <w:lsdException w:name="Book Title" w:semiHidden="0" w:uiPriority="33" w:unhideWhenUsed="0" w:qFormat="1"/>
+    <w:lsdException w:name="Bibliography" w:uiPriority="37"/>
+    <w:lsdException w:name="TOC Heading" w:uiPriority="39" w:qFormat="1"/>
+  </w:latentStyles>
+  <w:style w:type="paragraph" w:default="1" w:styleId="Normal">
+    <w:name w:val="Normal"/>
+    <w:qFormat/>
+  </w:style>
+  <w:style w:type="character" w:default="1" w:styleId="DefaultParagraphFont">
+    <w:name w:val="Default Paragraph Font"/>
+    <w:uiPriority w:val="1"/>
     <w:semiHidden/>
     <w:unhideWhenUsed/>
   </w:style>
@@ -1032,7 +1111,7 @@
     <w:semiHidden/>
     <w:unhideWhenUsed/>
     <w:tblPr>
-      <w:tblInd w:type="dxa" w:w="0"/>
+      <w:tblInd w:w="0" w:type="dxa"/>
       <w:tblCellMar>
         <w:top w:w="0" w:type="dxa"/>
         <w:left w:w="108" w:type="dxa"/>
@@ -1040,6 +1119,12 @@
         <w:right w:w="108" w:type="dxa"/>
       </w:tblCellMar>
     </w:tblPr>
+  </w:style>
+  <w:style w:type="numbering" w:default="1" w:styleId="NoList">
+    <w:name w:val="No List"/>
+    <w:uiPriority w:val="99"/>
+    <w:semiHidden/>
+    <w:unhideWhenUsed/>
   </w:style>
 </w:styles>
 </file>

</xml_diff>

<commit_message>
Addiction to my raw work
</commit_message>
<xml_diff>
--- a/4.4 Architecture constraints/Architecture constraints.docx
+++ b/4.4 Architecture constraints/Architecture constraints.docx
@@ -1,9 +1,10 @@
 
 <file path=word/document.xml><?xml version="1.0" encoding="utf-8"?>
-<w:document xmlns:wpc="http://schemas.microsoft.com/office/word/2010/wordprocessingCanvas" xmlns:mc="http://schemas.openxmlformats.org/markup-compatibility/2006" xmlns:o="urn:schemas-microsoft-com:office:office" xmlns:r="http://schemas.openxmlformats.org/officeDocument/2006/relationships" xmlns:m="http://schemas.openxmlformats.org/officeDocument/2006/math" xmlns:v="urn:schemas-microsoft-com:vml" xmlns:wp14="http://schemas.microsoft.com/office/word/2010/wordprocessingDrawing" xmlns:wp="http://schemas.openxmlformats.org/drawingml/2006/wordprocessingDrawing" xmlns:w10="urn:schemas-microsoft-com:office:word" xmlns:w="http://schemas.openxmlformats.org/wordprocessingml/2006/main" xmlns:w14="http://schemas.microsoft.com/office/word/2010/wordml" xmlns:wpg="http://schemas.microsoft.com/office/word/2010/wordprocessingGroup" xmlns:wpi="http://schemas.microsoft.com/office/word/2010/wordprocessingInk" xmlns:wne="http://schemas.microsoft.com/office/word/2006/wordml" xmlns:wps="http://schemas.microsoft.com/office/word/2010/wordprocessingShape" mc:Ignorable="w14 wp14">
+<w:document xmlns:o="urn:schemas-microsoft-com:office:office" xmlns:r="http://schemas.openxmlformats.org/officeDocument/2006/relationships" xmlns:v="urn:schemas-microsoft-com:vml" xmlns:w="http://schemas.openxmlformats.org/wordprocessingml/2006/main" xmlns:w10="urn:schemas-microsoft-com:office:word" xmlns:wp="http://schemas.openxmlformats.org/drawingml/2006/wordprocessingDrawing">
   <w:body>
     <w:p>
       <w:pPr>
+        <w:pStyle w:val="Normal"/>
         <w:rPr>
           <w:b/>
           <w:sz w:val="32"/>
@@ -22,28 +23,49 @@
       </w:r>
     </w:p>
     <w:p>
-      <w:r>
+      <w:pPr>
+        <w:pStyle w:val="Normal"/>
+        <w:rPr/>
+      </w:pPr>
+      <w:r>
+        <w:rPr/>
         <w:t>Development environment:  Linux</w:t>
       </w:r>
     </w:p>
     <w:p>
-      <w:r>
+      <w:pPr>
+        <w:pStyle w:val="Normal"/>
+        <w:rPr/>
+      </w:pPr>
+      <w:r>
+        <w:rPr/>
         <w:t xml:space="preserve">Development platform:  Java-EE </w:t>
       </w:r>
     </w:p>
     <w:p>
-      <w:r>
+      <w:pPr>
+        <w:pStyle w:val="Normal"/>
+        <w:rPr/>
+      </w:pPr>
+      <w:r>
+        <w:rPr/>
         <w:t>Architectural frameworks: Java Server Faces (JSF)</w:t>
       </w:r>
     </w:p>
     <w:p>
-      <w:r>
+      <w:pPr>
+        <w:pStyle w:val="Normal"/>
+        <w:rPr/>
+      </w:pPr>
+      <w:r>
+        <w:rPr/>
         <w:t>Version control management: Git</w:t>
       </w:r>
     </w:p>
     <w:p>
       <w:pPr>
         <w:pStyle w:val="Heading1"/>
+        <w:rPr/>
       </w:pPr>
       <w:bookmarkStart w:id="0" w:name="firstHeading"/>
       <w:bookmarkEnd w:id="0"/>
@@ -51,47 +73,36 @@
         <w:rPr>
           <w:lang w:val="en-US"/>
         </w:rPr>
-        <w:t xml:space="preserve">Architectural </w:t>
-      </w:r>
-      <w:proofErr w:type="gramStart"/>
-      <w:r>
-        <w:rPr>
-          <w:lang w:val="en-US"/>
-        </w:rPr>
-        <w:t>pattern</w:t>
-      </w:r>
-      <w:r>
-        <w:t xml:space="preserve"> :Layering</w:t>
-      </w:r>
-      <w:proofErr w:type="gramEnd"/>
-      <w:r>
-        <w:t>(</w:t>
+        <w:t>Architectural pattern</w:t>
+      </w:r>
+      <w:r>
+        <w:rPr/>
+        <w:t xml:space="preserve"> :Layering(</w:t>
       </w:r>
       <w:bookmarkStart w:id="1" w:name="firstHeading1"/>
       <w:bookmarkEnd w:id="1"/>
       <w:r>
+        <w:rPr/>
         <w:t>o</w:t>
       </w:r>
-      <w:proofErr w:type="spellStart"/>
       <w:r>
         <w:rPr>
           <w:lang w:val="en-US"/>
         </w:rPr>
-        <w:t>bject</w:t>
-      </w:r>
-      <w:proofErr w:type="spellEnd"/>
-      <w:r>
-        <w:rPr>
-          <w:lang w:val="en-US"/>
-        </w:rPr>
-        <w:t>-oriented design</w:t>
-      </w:r>
-      <w:r>
+        <w:t>bject-oriented design</w:t>
+      </w:r>
+      <w:r>
+        <w:rPr/>
         <w:t>),MVC(Model View Controller)</w:t>
       </w:r>
     </w:p>
     <w:p>
-      <w:r>
+      <w:pPr>
+        <w:pStyle w:val="Normal"/>
+        <w:rPr/>
+      </w:pPr>
+      <w:r>
+        <w:rPr/>
         <w:t xml:space="preserve">Development technologies:  </w:t>
       </w:r>
     </w:p>
@@ -102,8 +113,10 @@
           <w:ilvl w:val="0"/>
           <w:numId w:val="1"/>
         </w:numPr>
-      </w:pPr>
-      <w:r>
+        <w:rPr/>
+      </w:pPr>
+      <w:r>
+        <w:rPr/>
         <w:t>Java Persistence API (JPA)</w:t>
       </w:r>
     </w:p>
@@ -114,8 +127,10 @@
           <w:ilvl w:val="0"/>
           <w:numId w:val="1"/>
         </w:numPr>
-      </w:pPr>
-      <w:r>
+        <w:rPr/>
+      </w:pPr>
+      <w:r>
+        <w:rPr/>
         <w:t>Java Persistence query language (JPQL)</w:t>
       </w:r>
     </w:p>
@@ -126,8 +141,10 @@
           <w:ilvl w:val="0"/>
           <w:numId w:val="1"/>
         </w:numPr>
-      </w:pPr>
-      <w:r>
+        <w:rPr/>
+      </w:pPr>
+      <w:r>
+        <w:rPr/>
         <w:t>Hypertext  Mark-up Language (HTML)</w:t>
       </w:r>
     </w:p>
@@ -139,21 +156,30 @@
           <w:numId w:val="1"/>
         </w:numPr>
         <w:rPr>
-          <w:rFonts w:ascii="Cambria" w:hAnsi="Cambria" w:cs="Arial"/>
-          <w:shd w:val="clear" w:color="auto" w:fill="FFFFFF"/>
-        </w:rPr>
-      </w:pPr>
-      <w:r>
-        <w:rPr>
-          <w:rFonts w:ascii="Cambria" w:hAnsi="Cambria" w:cs="Arial"/>
-          <w:shd w:val="clear" w:color="auto" w:fill="FFFFFF"/>
+          <w:rFonts w:cs="Arial" w:ascii="Cambria" w:hAnsi="Cambria"/>
+          <w:shd w:fill="FFFFFF" w:val="clear"/>
+        </w:rPr>
+      </w:pPr>
+      <w:r>
+        <w:rPr>
+          <w:rFonts w:cs="Arial" w:ascii="Cambria" w:hAnsi="Cambria"/>
+          <w:shd w:fill="FFFFFF" w:val="clear"/>
         </w:rPr>
         <w:t>Asynchronous JavaScript and XML (AJAX)</w:t>
       </w:r>
     </w:p>
-    <w:p/>
-    <w:p>
-      <w:pPr>
+    <w:p>
+      <w:pPr>
+        <w:pStyle w:val="Normal"/>
+        <w:rPr/>
+      </w:pPr>
+      <w:r>
+        <w:rPr/>
+      </w:r>
+    </w:p>
+    <w:p>
+      <w:pPr>
+        <w:pStyle w:val="Normal"/>
         <w:rPr>
           <w:u w:val="single"/>
         </w:rPr>
@@ -167,6 +193,7 @@
     </w:p>
     <w:p>
       <w:pPr>
+        <w:pStyle w:val="Normal"/>
         <w:rPr>
           <w:u w:val="single"/>
         </w:rPr>
@@ -179,26 +206,24 @@
       </w:r>
     </w:p>
     <w:p>
+      <w:pPr>
+        <w:pStyle w:val="Normal"/>
+        <w:rPr/>
+      </w:pPr>
       <w:bookmarkStart w:id="2" w:name="__DdeLink__112_1884019088"/>
       <w:r>
-        <w:t>Java EE reference architecture</w:t>
-      </w:r>
-      <w:r>
-        <w:t xml:space="preserve"> </w:t>
+        <w:rPr/>
+        <w:t xml:space="preserve">Java EE reference architecture </w:t>
       </w:r>
       <w:bookmarkEnd w:id="2"/>
       <w:r>
-        <w:t>used to archi</w:t>
-      </w:r>
-      <w:r>
-        <w:t>ve scalability, security</w:t>
-      </w:r>
-      <w:r>
-        <w:t xml:space="preserve"> and reliability </w:t>
-      </w:r>
-    </w:p>
-    <w:p>
-      <w:pPr>
+        <w:rPr/>
+        <w:t xml:space="preserve">used to archive scalability, security and reliability </w:t>
+      </w:r>
+    </w:p>
+    <w:p>
+      <w:pPr>
+        <w:pStyle w:val="Normal"/>
         <w:rPr>
           <w:u w:val="single"/>
         </w:rPr>
@@ -211,46 +236,33 @@
       </w:r>
     </w:p>
     <w:p>
-      <w:r>
+      <w:pPr>
+        <w:pStyle w:val="Normal"/>
+        <w:rPr/>
+      </w:pPr>
+      <w:r>
+        <w:rPr/>
         <w:t>The system will be developed under Java EE frame works which includes JSF</w:t>
       </w:r>
       <w:bookmarkStart w:id="3" w:name="_GoBack"/>
       <w:bookmarkEnd w:id="3"/>
       <w:r>
-        <w:t xml:space="preserve">, JPA and </w:t>
-      </w:r>
-      <w:proofErr w:type="spellStart"/>
-      <w:r>
-        <w:t>jPQL</w:t>
-      </w:r>
-      <w:proofErr w:type="spellEnd"/>
-      <w:r>
-        <w:t xml:space="preserve"> </w:t>
-      </w:r>
-      <w:r>
-        <w:t>with addition</w:t>
-      </w:r>
-      <w:r>
-        <w:t xml:space="preserve"> of the Ajax frame work for </w:t>
-      </w:r>
-      <w:hyperlink r:id="rId6">
+        <w:rPr/>
+        <w:t xml:space="preserve">, JPA and jPQL with addition of the Ajax frame work for </w:t>
+      </w:r>
+      <w:hyperlink r:id="rId2">
         <w:r>
           <w:rPr>
             <w:rStyle w:val="InternetLink"/>
           </w:rPr>
-          <w:t>dynamic web</w:t>
-        </w:r>
-        <w:r>
-          <w:rPr>
-            <w:rStyle w:val="InternetLink"/>
-          </w:rPr>
-          <w:t xml:space="preserve"> pages</w:t>
+          <w:t>dynamic web pages</w:t>
         </w:r>
       </w:hyperlink>
       <w:r>
+        <w:rPr/>
         <w:t xml:space="preserve"> on the </w:t>
       </w:r>
-      <w:hyperlink r:id="rId7">
+      <w:hyperlink r:id="rId3">
         <w:r>
           <w:rPr>
             <w:rStyle w:val="InternetLink"/>
@@ -259,11 +271,13 @@
         </w:r>
       </w:hyperlink>
       <w:r>
+        <w:rPr/>
         <w:t>.</w:t>
       </w:r>
     </w:p>
     <w:p>
       <w:pPr>
+        <w:pStyle w:val="Normal"/>
         <w:rPr>
           <w:u w:val="single"/>
         </w:rPr>
@@ -276,17 +290,18 @@
       </w:r>
     </w:p>
     <w:p>
-      <w:proofErr w:type="gramStart"/>
-      <w:r>
-        <w:t>Given 2 weeks for the functional requirements, 1 week for the architectural requirements, 4 weeks for the implementation of the system and 1 week for te</w:t>
-      </w:r>
-      <w:r>
-        <w:t>sting.</w:t>
-      </w:r>
-      <w:proofErr w:type="gramEnd"/>
-    </w:p>
-    <w:p>
-      <w:pPr>
+      <w:pPr>
+        <w:pStyle w:val="Normal"/>
+        <w:rPr/>
+      </w:pPr>
+      <w:r>
+        <w:rPr/>
+        <w:t>Given 2 weeks for the functional requirements, 1 week for the architectural requirements, 4 weeks for the implementation of the system and 1 week for testing.</w:t>
+      </w:r>
+    </w:p>
+    <w:p>
+      <w:pPr>
+        <w:pStyle w:val="Normal"/>
         <w:rPr>
           <w:u w:val="single"/>
         </w:rPr>
@@ -299,20 +314,24 @@
       </w:r>
     </w:p>
     <w:p>
-      <w:r>
-        <w:t>REST access channel will be used as is more lightweight and doesn’t require a lot of bandwidth, this enhances the goal of one of the core quality requirements which is accessibility to many students, thus they can access via phone devic</w:t>
-      </w:r>
-      <w:r>
-        <w:t xml:space="preserve">e web browsers with </w:t>
+      <w:pPr>
+        <w:pStyle w:val="Normal"/>
+        <w:rPr/>
+      </w:pPr>
+      <w:r>
+        <w:rPr/>
+        <w:t xml:space="preserve">REST access channel will be used as is more lightweight and doesn’t require a lot of bandwidth, this enhances the goal of one of the core quality requirements which is accessibility to many students, thus they can access via phone device web browsers with </w:t>
       </w:r>
       <w:bookmarkStart w:id="4" w:name="_GoBack1"/>
       <w:bookmarkEnd w:id="4"/>
       <w:r>
+        <w:rPr/>
         <w:t>easy.</w:t>
       </w:r>
     </w:p>
     <w:p>
       <w:pPr>
+        <w:pStyle w:val="Normal"/>
         <w:rPr>
           <w:u w:val="single"/>
         </w:rPr>
@@ -325,12 +344,18 @@
       </w:r>
     </w:p>
     <w:p>
-      <w:r>
+      <w:pPr>
+        <w:pStyle w:val="Normal"/>
+        <w:rPr/>
+      </w:pPr>
+      <w:r>
+        <w:rPr/>
         <w:t>The system will be deployed at the University of Pretoria computer sciences server as an improvement to the current discussion board system.</w:t>
       </w:r>
     </w:p>
     <w:p>
       <w:pPr>
+        <w:pStyle w:val="Normal"/>
         <w:rPr>
           <w:u w:val="single"/>
         </w:rPr>
@@ -343,17 +368,27 @@
       </w:r>
     </w:p>
     <w:p>
-      <w:r>
-        <w:lastRenderedPageBreak/>
-        <w:t>LDAP will be used for login authentication as t</w:t>
-      </w:r>
-      <w:r>
-        <w:t>he system is constraint to the University of Pretoria Students and already the Department have been using LDAP.</w:t>
-      </w:r>
-    </w:p>
-    <w:p/>
-    <w:p>
-      <w:pPr>
+      <w:pPr>
+        <w:pStyle w:val="Normal"/>
+        <w:rPr/>
+      </w:pPr>
+      <w:r>
+        <w:rPr/>
+        <w:t>LDAP will be used for login authentication as the system is constraint to the University of Pretoria Students and already the Department have been using LDAP.</w:t>
+      </w:r>
+    </w:p>
+    <w:p>
+      <w:pPr>
+        <w:pStyle w:val="Normal"/>
+        <w:rPr/>
+      </w:pPr>
+      <w:r>
+        <w:rPr/>
+      </w:r>
+    </w:p>
+    <w:p>
+      <w:pPr>
+        <w:pStyle w:val="Normal"/>
         <w:rPr>
           <w:u w:val="single"/>
         </w:rPr>
@@ -366,40 +401,146 @@
       </w:r>
     </w:p>
     <w:p>
-      <w:r>
-        <w:t>MySQL will be used as it enhances scalability , is open source ,thus will not cost university that much and have features f</w:t>
-      </w:r>
-      <w:r>
-        <w:t>or security that includes serialization, encrypting of passwords ,hashing and many more which can be implemented for strengthen security to the system.</w:t>
-      </w:r>
-    </w:p>
-    <w:p>
-      <w:pPr>
-        <w:rPr>
-          <w:u w:val="single"/>
-        </w:rPr>
-      </w:pPr>
-    </w:p>
-    <w:p/>
-    <w:p/>
-    <w:p/>
+      <w:pPr>
+        <w:pStyle w:val="Normal"/>
+        <w:rPr/>
+      </w:pPr>
+      <w:r>
+        <w:rPr/>
+        <w:t>MySQL will be used as it enhances scalability , is open source ,thus will not cost university that much and have features for security that includes serialization, encrypting of passwords ,hashing and many more which can be implemented for strengthen security to the system.</w:t>
+      </w:r>
+    </w:p>
+    <w:p>
+      <w:pPr>
+        <w:pStyle w:val="Normal"/>
+        <w:rPr>
+          <w:u w:val="single"/>
+        </w:rPr>
+      </w:pPr>
+      <w:r>
+        <w:rPr>
+          <w:u w:val="single"/>
+        </w:rPr>
+        <w:t>Unit Testing</w:t>
+      </w:r>
+    </w:p>
+    <w:p>
+      <w:pPr>
+        <w:pStyle w:val="Normal"/>
+        <w:rPr>
+          <w:u w:val="none"/>
+        </w:rPr>
+      </w:pPr>
+      <w:r>
+        <w:rPr>
+          <w:u w:val="none"/>
+        </w:rPr>
+        <w:t>Maven(</w:t>
+      </w:r>
+      <w:r>
+        <w:rPr/>
+        <w:t>software project management</w:t>
+      </w:r>
+      <w:r>
+        <w:rPr>
+          <w:u w:val="none"/>
+        </w:rPr>
+        <w:t>) will be used for the system unit testing.</w:t>
+      </w:r>
+    </w:p>
+    <w:p>
+      <w:pPr>
+        <w:pStyle w:val="Normal"/>
+        <w:rPr>
+          <w:u w:val="single"/>
+        </w:rPr>
+      </w:pPr>
+      <w:r>
+        <w:rPr>
+          <w:u w:val="single"/>
+        </w:rPr>
+        <w:t>Technologies</w:t>
+      </w:r>
+    </w:p>
+    <w:p>
+      <w:pPr>
+        <w:pStyle w:val="Normal"/>
+        <w:rPr>
+          <w:u w:val="none"/>
+        </w:rPr>
+      </w:pPr>
+      <w:r>
+        <w:rPr>
+          <w:u w:val="none"/>
+        </w:rPr>
+        <w:t xml:space="preserve">Apache Maven </w:t>
+      </w:r>
+    </w:p>
+    <w:p>
+      <w:pPr>
+        <w:pStyle w:val="Normal"/>
+        <w:rPr>
+          <w:u w:val="none"/>
+        </w:rPr>
+      </w:pPr>
+      <w:r>
+        <w:rPr>
+          <w:u w:val="none"/>
+        </w:rPr>
+      </w:r>
+    </w:p>
+    <w:p>
+      <w:pPr>
+        <w:pStyle w:val="Normal"/>
+        <w:rPr>
+          <w:u w:val="none"/>
+        </w:rPr>
+      </w:pPr>
+      <w:r>
+        <w:rPr>
+          <w:u w:val="none"/>
+        </w:rPr>
+      </w:r>
+    </w:p>
+    <w:p>
+      <w:pPr>
+        <w:pStyle w:val="Normal"/>
+        <w:rPr/>
+      </w:pPr>
+      <w:r>
+        <w:rPr/>
+      </w:r>
+    </w:p>
+    <w:p>
+      <w:pPr>
+        <w:pStyle w:val="Normal"/>
+        <w:widowControl/>
+        <w:suppressAutoHyphens w:val="true"/>
+        <w:bidi w:val="0"/>
+        <w:spacing w:before="0" w:after="200"/>
+        <w:jc w:val="left"/>
+        <w:rPr/>
+      </w:pPr>
+      <w:r>
+        <w:rPr/>
+      </w:r>
+    </w:p>
     <w:sectPr>
+      <w:type w:val="nextPage"/>
       <w:pgSz w:w="11906" w:h="16838"/>
-      <w:pgMar w:top="1440" w:right="1440" w:bottom="1440" w:left="1440" w:header="0" w:footer="0" w:gutter="0"/>
-      <w:cols w:space="720"/>
-      <w:formProt w:val="0"/>
-      <w:docGrid w:linePitch="360" w:charSpace="-2049"/>
+      <w:pgMar w:left="1440" w:right="1440" w:header="0" w:top="1440" w:footer="0" w:bottom="1440" w:gutter="0"/>
+      <w:pgNumType w:fmt="decimal"/>
+      <w:formProt w:val="false"/>
+      <w:textDirection w:val="lrTb"/>
+      <w:docGrid w:type="default" w:linePitch="360" w:charSpace="4294965247"/>
     </w:sectPr>
   </w:body>
 </w:document>
 </file>
 
 <file path=word/numbering.xml><?xml version="1.0" encoding="utf-8"?>
-<w:numbering xmlns:wpc="http://schemas.microsoft.com/office/word/2010/wordprocessingCanvas" xmlns:mc="http://schemas.openxmlformats.org/markup-compatibility/2006" xmlns:o="urn:schemas-microsoft-com:office:office" xmlns:r="http://schemas.openxmlformats.org/officeDocument/2006/relationships" xmlns:m="http://schemas.openxmlformats.org/officeDocument/2006/math" xmlns:v="urn:schemas-microsoft-com:vml" xmlns:wp14="http://schemas.microsoft.com/office/word/2010/wordprocessingDrawing" xmlns:wp="http://schemas.openxmlformats.org/drawingml/2006/wordprocessingDrawing" xmlns:w10="urn:schemas-microsoft-com:office:word" xmlns:w="http://schemas.openxmlformats.org/wordprocessingml/2006/main" xmlns:w14="http://schemas.microsoft.com/office/word/2010/wordml" xmlns:wpg="http://schemas.microsoft.com/office/word/2010/wordprocessingGroup" xmlns:wpi="http://schemas.microsoft.com/office/word/2010/wordprocessingInk" xmlns:wne="http://schemas.microsoft.com/office/word/2006/wordml" xmlns:wps="http://schemas.microsoft.com/office/word/2010/wordprocessingShape" mc:Ignorable="w14 wp14">
-  <w:abstractNum w:abstractNumId="0">
-    <w:nsid w:val="0CEB3655"/>
-    <w:multiLevelType w:val="multilevel"/>
-    <w:tmpl w:val="20DAB38E"/>
+<w:numbering xmlns:w="http://schemas.openxmlformats.org/wordprocessingml/2006/main" xmlns:o="urn:schemas-microsoft-com:office:office" xmlns:r="http://schemas.openxmlformats.org/officeDocument/2006/relationships" xmlns:v="urn:schemas-microsoft-com:vml">
+  <w:abstractNum w:abstractNumId="1">
     <w:lvl w:ilvl="0">
       <w:start w:val="1"/>
       <w:numFmt w:val="bullet"/>
@@ -509,10 +650,7 @@
       </w:rPr>
     </w:lvl>
   </w:abstractNum>
-  <w:abstractNum w:abstractNumId="1">
-    <w:nsid w:val="7E060965"/>
-    <w:multiLevelType w:val="multilevel"/>
-    <w:tmpl w:val="0F6E4054"/>
+  <w:abstractNum w:abstractNumId="2">
     <w:lvl w:ilvl="0">
       <w:start w:val="1"/>
       <w:numFmt w:val="none"/>
@@ -632,20 +770,20 @@
     </w:lvl>
   </w:abstractNum>
   <w:num w:numId="1">
-    <w:abstractNumId w:val="0"/>
+    <w:abstractNumId w:val="1"/>
   </w:num>
   <w:num w:numId="2">
-    <w:abstractNumId w:val="1"/>
+    <w:abstractNumId w:val="2"/>
   </w:num>
 </w:numbering>
 </file>
 
 <file path=word/styles.xml><?xml version="1.0" encoding="utf-8"?>
-<w:styles xmlns:mc="http://schemas.openxmlformats.org/markup-compatibility/2006" xmlns:r="http://schemas.openxmlformats.org/officeDocument/2006/relationships" xmlns:w="http://schemas.openxmlformats.org/wordprocessingml/2006/main" xmlns:w14="http://schemas.microsoft.com/office/word/2010/wordml" mc:Ignorable="w14">
+<w:styles xmlns:w="http://schemas.openxmlformats.org/wordprocessingml/2006/main">
   <w:docDefaults>
     <w:rPrDefault>
       <w:rPr>
-        <w:rFonts w:ascii="Calibri" w:eastAsia="Droid Sans Fallback" w:hAnsi="Calibri" w:cs="Times New Roman"/>
+        <w:rFonts w:ascii="Calibri" w:hAnsi="Calibri" w:eastAsia="Droid Sans Fallback" w:cs="Times New Roman"/>
         <w:sz w:val="22"/>
         <w:szCs w:val="22"/>
         <w:lang w:val="en-ZA" w:eastAsia="en-US" w:bidi="ar-SA"/>
@@ -653,226 +791,233 @@
     </w:rPrDefault>
     <w:pPrDefault>
       <w:pPr>
-        <w:spacing w:line="276" w:lineRule="auto"/>
+        <w:spacing w:lineRule="auto" w:line="276"/>
       </w:pPr>
     </w:pPrDefault>
   </w:docDefaults>
-  <w:latentStyles w:defLockedState="0" w:defUIPriority="99" w:defSemiHidden="1" w:defUnhideWhenUsed="1" w:defQFormat="0" w:count="267">
-    <w:lsdException w:name="Normal" w:semiHidden="0" w:uiPriority="0" w:unhideWhenUsed="0" w:qFormat="1"/>
-    <w:lsdException w:name="heading 1" w:semiHidden="0" w:uiPriority="9" w:unhideWhenUsed="0" w:qFormat="1"/>
-    <w:lsdException w:name="heading 2" w:uiPriority="9" w:qFormat="1"/>
-    <w:lsdException w:name="heading 3" w:uiPriority="9" w:qFormat="1"/>
-    <w:lsdException w:name="heading 4" w:uiPriority="9" w:qFormat="1"/>
-    <w:lsdException w:name="heading 5" w:uiPriority="9" w:qFormat="1"/>
-    <w:lsdException w:name="heading 6" w:uiPriority="9" w:qFormat="1"/>
-    <w:lsdException w:name="heading 7" w:uiPriority="9" w:qFormat="1"/>
-    <w:lsdException w:name="heading 8" w:uiPriority="9" w:qFormat="1"/>
-    <w:lsdException w:name="heading 9" w:uiPriority="9" w:qFormat="1"/>
-    <w:lsdException w:name="toc 1" w:uiPriority="39"/>
-    <w:lsdException w:name="toc 2" w:uiPriority="39"/>
-    <w:lsdException w:name="toc 3" w:uiPriority="39"/>
-    <w:lsdException w:name="toc 4" w:uiPriority="39"/>
-    <w:lsdException w:name="toc 5" w:uiPriority="39"/>
-    <w:lsdException w:name="toc 6" w:uiPriority="39"/>
-    <w:lsdException w:name="toc 7" w:uiPriority="39"/>
-    <w:lsdException w:name="toc 8" w:uiPriority="39"/>
-    <w:lsdException w:name="toc 9" w:uiPriority="39"/>
-    <w:lsdException w:name="caption" w:uiPriority="35" w:qFormat="1"/>
-    <w:lsdException w:name="Title" w:semiHidden="0" w:uiPriority="10" w:unhideWhenUsed="0" w:qFormat="1"/>
-    <w:lsdException w:name="Default Paragraph Font" w:uiPriority="1"/>
-    <w:lsdException w:name="Subtitle" w:semiHidden="0" w:uiPriority="11" w:unhideWhenUsed="0" w:qFormat="1"/>
-    <w:lsdException w:name="Strong" w:semiHidden="0" w:uiPriority="22" w:unhideWhenUsed="0" w:qFormat="1"/>
-    <w:lsdException w:name="Emphasis" w:semiHidden="0" w:uiPriority="20" w:unhideWhenUsed="0" w:qFormat="1"/>
-    <w:lsdException w:name="Table Grid" w:semiHidden="0" w:uiPriority="59" w:unhideWhenUsed="0"/>
-    <w:lsdException w:name="Placeholder Text" w:unhideWhenUsed="0"/>
-    <w:lsdException w:name="No Spacing" w:semiHidden="0" w:uiPriority="1" w:unhideWhenUsed="0" w:qFormat="1"/>
-    <w:lsdException w:name="Light Shading" w:semiHidden="0" w:uiPriority="60" w:unhideWhenUsed="0"/>
-    <w:lsdException w:name="Light List" w:semiHidden="0" w:uiPriority="61" w:unhideWhenUsed="0"/>
-    <w:lsdException w:name="Light Grid" w:semiHidden="0" w:uiPriority="62" w:unhideWhenUsed="0"/>
-    <w:lsdException w:name="Medium Shading 1" w:semiHidden="0" w:uiPriority="63" w:unhideWhenUsed="0"/>
-    <w:lsdException w:name="Medium Shading 2" w:semiHidden="0" w:uiPriority="64" w:unhideWhenUsed="0"/>
-    <w:lsdException w:name="Medium List 1" w:semiHidden="0" w:uiPriority="65" w:unhideWhenUsed="0"/>
-    <w:lsdException w:name="Medium List 2" w:semiHidden="0" w:uiPriority="66" w:unhideWhenUsed="0"/>
-    <w:lsdException w:name="Medium Grid 1" w:semiHidden="0" w:uiPriority="67" w:unhideWhenUsed="0"/>
-    <w:lsdException w:name="Medium Grid 2" w:semiHidden="0" w:uiPriority="68" w:unhideWhenUsed="0"/>
-    <w:lsdException w:name="Medium Grid 3" w:semiHidden="0" w:uiPriority="69" w:unhideWhenUsed="0"/>
-    <w:lsdException w:name="Dark List" w:semiHidden="0" w:uiPriority="70" w:unhideWhenUsed="0"/>
-    <w:lsdException w:name="Colorful Shading" w:semiHidden="0" w:uiPriority="71" w:unhideWhenUsed="0"/>
-    <w:lsdException w:name="Colorful List" w:semiHidden="0" w:uiPriority="72" w:unhideWhenUsed="0"/>
-    <w:lsdException w:name="Colorful Grid" w:semiHidden="0" w:uiPriority="73" w:unhideWhenUsed="0"/>
-    <w:lsdException w:name="Light Shading Accent 1" w:semiHidden="0" w:uiPriority="60" w:unhideWhenUsed="0"/>
-    <w:lsdException w:name="Light List Accent 1" w:semiHidden="0" w:uiPriority="61" w:unhideWhenUsed="0"/>
-    <w:lsdException w:name="Light Grid Accent 1" w:semiHidden="0" w:uiPriority="62" w:unhideWhenUsed="0"/>
-    <w:lsdException w:name="Medium Shading 1 Accent 1" w:semiHidden="0" w:uiPriority="63" w:unhideWhenUsed="0"/>
-    <w:lsdException w:name="Medium Shading 2 Accent 1" w:semiHidden="0" w:uiPriority="64" w:unhideWhenUsed="0"/>
-    <w:lsdException w:name="Medium List 1 Accent 1" w:semiHidden="0" w:uiPriority="65" w:unhideWhenUsed="0"/>
-    <w:lsdException w:name="Revision" w:unhideWhenUsed="0"/>
-    <w:lsdException w:name="List Paragraph" w:semiHidden="0" w:uiPriority="34" w:unhideWhenUsed="0" w:qFormat="1"/>
-    <w:lsdException w:name="Quote" w:semiHidden="0" w:uiPriority="29" w:unhideWhenUsed="0" w:qFormat="1"/>
-    <w:lsdException w:name="Intense Quote" w:semiHidden="0" w:uiPriority="30" w:unhideWhenUsed="0" w:qFormat="1"/>
-    <w:lsdException w:name="Medium List 2 Accent 1" w:semiHidden="0" w:uiPriority="66" w:unhideWhenUsed="0"/>
-    <w:lsdException w:name="Medium Grid 1 Accent 1" w:semiHidden="0" w:uiPriority="67" w:unhideWhenUsed="0"/>
-    <w:lsdException w:name="Medium Grid 2 Accent 1" w:semiHidden="0" w:uiPriority="68" w:unhideWhenUsed="0"/>
-    <w:lsdException w:name="Medium Grid 3 Accent 1" w:semiHidden="0" w:uiPriority="69" w:unhideWhenUsed="0"/>
-    <w:lsdException w:name="Dark List Accent 1" w:semiHidden="0" w:uiPriority="70" w:unhideWhenUsed="0"/>
-    <w:lsdException w:name="Colorful Shading Accent 1" w:semiHidden="0" w:uiPriority="71" w:unhideWhenUsed="0"/>
-    <w:lsdException w:name="Colorful List Accent 1" w:semiHidden="0" w:uiPriority="72" w:unhideWhenUsed="0"/>
-    <w:lsdException w:name="Colorful Grid Accent 1" w:semiHidden="0" w:uiPriority="73" w:unhideWhenUsed="0"/>
-    <w:lsdException w:name="Light Shading Accent 2" w:semiHidden="0" w:uiPriority="60" w:unhideWhenUsed="0"/>
-    <w:lsdException w:name="Light List Accent 2" w:semiHidden="0" w:uiPriority="61" w:unhideWhenUsed="0"/>
-    <w:lsdException w:name="Light Grid Accent 2" w:semiHidden="0" w:uiPriority="62" w:unhideWhenUsed="0"/>
-    <w:lsdException w:name="Medium Shading 1 Accent 2" w:semiHidden="0" w:uiPriority="63" w:unhideWhenUsed="0"/>
-    <w:lsdException w:name="Medium Shading 2 Accent 2" w:semiHidden="0" w:uiPriority="64" w:unhideWhenUsed="0"/>
-    <w:lsdException w:name="Medium List 1 Accent 2" w:semiHidden="0" w:uiPriority="65" w:unhideWhenUsed="0"/>
-    <w:lsdException w:name="Medium List 2 Accent 2" w:semiHidden="0" w:uiPriority="66" w:unhideWhenUsed="0"/>
-    <w:lsdException w:name="Medium Grid 1 Accent 2" w:semiHidden="0" w:uiPriority="67" w:unhideWhenUsed="0"/>
-    <w:lsdException w:name="Medium Grid 2 Accent 2" w:semiHidden="0" w:uiPriority="68" w:unhideWhenUsed="0"/>
-    <w:lsdException w:name="Medium Grid 3 Accent 2" w:semiHidden="0" w:uiPriority="69" w:unhideWhenUsed="0"/>
-    <w:lsdException w:name="Dark List Accent 2" w:semiHidden="0" w:uiPriority="70" w:unhideWhenUsed="0"/>
-    <w:lsdException w:name="Colorful Shading Accent 2" w:semiHidden="0" w:uiPriority="71" w:unhideWhenUsed="0"/>
-    <w:lsdException w:name="Colorful List Accent 2" w:semiHidden="0" w:uiPriority="72" w:unhideWhenUsed="0"/>
-    <w:lsdException w:name="Colorful Grid Accent 2" w:semiHidden="0" w:uiPriority="73" w:unhideWhenUsed="0"/>
-    <w:lsdException w:name="Light Shading Accent 3" w:semiHidden="0" w:uiPriority="60" w:unhideWhenUsed="0"/>
-    <w:lsdException w:name="Light List Accent 3" w:semiHidden="0" w:uiPriority="61" w:unhideWhenUsed="0"/>
-    <w:lsdException w:name="Light Grid Accent 3" w:semiHidden="0" w:uiPriority="62" w:unhideWhenUsed="0"/>
-    <w:lsdException w:name="Medium Shading 1 Accent 3" w:semiHidden="0" w:uiPriority="63" w:unhideWhenUsed="0"/>
-    <w:lsdException w:name="Medium Shading 2 Accent 3" w:semiHidden="0" w:uiPriority="64" w:unhideWhenUsed="0"/>
-    <w:lsdException w:name="Medium List 1 Accent 3" w:semiHidden="0" w:uiPriority="65" w:unhideWhenUsed="0"/>
-    <w:lsdException w:name="Medium List 2 Accent 3" w:semiHidden="0" w:uiPriority="66" w:unhideWhenUsed="0"/>
-    <w:lsdException w:name="Medium Grid 1 Accent 3" w:semiHidden="0" w:uiPriority="67" w:unhideWhenUsed="0"/>
-    <w:lsdException w:name="Medium Grid 2 Accent 3" w:semiHidden="0" w:uiPriority="68" w:unhideWhenUsed="0"/>
-    <w:lsdException w:name="Medium Grid 3 Accent 3" w:semiHidden="0" w:uiPriority="69" w:unhideWhenUsed="0"/>
-    <w:lsdException w:name="Dark List Accent 3" w:semiHidden="0" w:uiPriority="70" w:unhideWhenUsed="0"/>
-    <w:lsdException w:name="Colorful Shading Accent 3" w:semiHidden="0" w:uiPriority="71" w:unhideWhenUsed="0"/>
-    <w:lsdException w:name="Colorful List Accent 3" w:semiHidden="0" w:uiPriority="72" w:unhideWhenUsed="0"/>
-    <w:lsdException w:name="Colorful Grid Accent 3" w:semiHidden="0" w:uiPriority="73" w:unhideWhenUsed="0"/>
-    <w:lsdException w:name="Light Shading Accent 4" w:semiHidden="0" w:uiPriority="60" w:unhideWhenUsed="0"/>
-    <w:lsdException w:name="Light List Accent 4" w:semiHidden="0" w:uiPriority="61" w:unhideWhenUsed="0"/>
-    <w:lsdException w:name="Light Grid Accent 4" w:semiHidden="0" w:uiPriority="62" w:unhideWhenUsed="0"/>
-    <w:lsdException w:name="Medium Shading 1 Accent 4" w:semiHidden="0" w:uiPriority="63" w:unhideWhenUsed="0"/>
-    <w:lsdException w:name="Medium Shading 2 Accent 4" w:semiHidden="0" w:uiPriority="64" w:unhideWhenUsed="0"/>
-    <w:lsdException w:name="Medium List 1 Accent 4" w:semiHidden="0" w:uiPriority="65" w:unhideWhenUsed="0"/>
-    <w:lsdException w:name="Medium List 2 Accent 4" w:semiHidden="0" w:uiPriority="66" w:unhideWhenUsed="0"/>
-    <w:lsdException w:name="Medium Grid 1 Accent 4" w:semiHidden="0" w:uiPriority="67" w:unhideWhenUsed="0"/>
-    <w:lsdException w:name="Medium Grid 2 Accent 4" w:semiHidden="0" w:uiPriority="68" w:unhideWhenUsed="0"/>
-    <w:lsdException w:name="Medium Grid 3 Accent 4" w:semiHidden="0" w:uiPriority="69" w:unhideWhenUsed="0"/>
-    <w:lsdException w:name="Dark List Accent 4" w:semiHidden="0" w:uiPriority="70" w:unhideWhenUsed="0"/>
-    <w:lsdException w:name="Colorful Shading Accent 4" w:semiHidden="0" w:uiPriority="71" w:unhideWhenUsed="0"/>
-    <w:lsdException w:name="Colorful List Accent 4" w:semiHidden="0" w:uiPriority="72" w:unhideWhenUsed="0"/>
-    <w:lsdException w:name="Colorful Grid Accent 4" w:semiHidden="0" w:uiPriority="73" w:unhideWhenUsed="0"/>
-    <w:lsdException w:name="Light Shading Accent 5" w:semiHidden="0" w:uiPriority="60" w:unhideWhenUsed="0"/>
-    <w:lsdException w:name="Light List Accent 5" w:semiHidden="0" w:uiPriority="61" w:unhideWhenUsed="0"/>
-    <w:lsdException w:name="Light Grid Accent 5" w:semiHidden="0" w:uiPriority="62" w:unhideWhenUsed="0"/>
-    <w:lsdException w:name="Medium Shading 1 Accent 5" w:semiHidden="0" w:uiPriority="63" w:unhideWhenUsed="0"/>
-    <w:lsdException w:name="Medium Shading 2 Accent 5" w:semiHidden="0" w:uiPriority="64" w:unhideWhenUsed="0"/>
-    <w:lsdException w:name="Medium List 1 Accent 5" w:semiHidden="0" w:uiPriority="65" w:unhideWhenUsed="0"/>
-    <w:lsdException w:name="Medium List 2 Accent 5" w:semiHidden="0" w:uiPriority="66" w:unhideWhenUsed="0"/>
-    <w:lsdException w:name="Medium Grid 1 Accent 5" w:semiHidden="0" w:uiPriority="67" w:unhideWhenUsed="0"/>
-    <w:lsdException w:name="Medium Grid 2 Accent 5" w:semiHidden="0" w:uiPriority="68" w:unhideWhenUsed="0"/>
-    <w:lsdException w:name="Medium Grid 3 Accent 5" w:semiHidden="0" w:uiPriority="69" w:unhideWhenUsed="0"/>
-    <w:lsdException w:name="Dark List Accent 5" w:semiHidden="0" w:uiPriority="70" w:unhideWhenUsed="0"/>
-    <w:lsdException w:name="Colorful Shading Accent 5" w:semiHidden="0" w:uiPriority="71" w:unhideWhenUsed="0"/>
-    <w:lsdException w:name="Colorful List Accent 5" w:semiHidden="0" w:uiPriority="72" w:unhideWhenUsed="0"/>
-    <w:lsdException w:name="Colorful Grid Accent 5" w:semiHidden="0" w:uiPriority="73" w:unhideWhenUsed="0"/>
-    <w:lsdException w:name="Light Shading Accent 6" w:semiHidden="0" w:uiPriority="60" w:unhideWhenUsed="0"/>
-    <w:lsdException w:name="Light List Accent 6" w:semiHidden="0" w:uiPriority="61" w:unhideWhenUsed="0"/>
-    <w:lsdException w:name="Light Grid Accent 6" w:semiHidden="0" w:uiPriority="62" w:unhideWhenUsed="0"/>
-    <w:lsdException w:name="Medium Shading 1 Accent 6" w:semiHidden="0" w:uiPriority="63" w:unhideWhenUsed="0"/>
-    <w:lsdException w:name="Medium Shading 2 Accent 6" w:semiHidden="0" w:uiPriority="64" w:unhideWhenUsed="0"/>
-    <w:lsdException w:name="Medium List 1 Accent 6" w:semiHidden="0" w:uiPriority="65" w:unhideWhenUsed="0"/>
-    <w:lsdException w:name="Medium List 2 Accent 6" w:semiHidden="0" w:uiPriority="66" w:unhideWhenUsed="0"/>
-    <w:lsdException w:name="Medium Grid 1 Accent 6" w:semiHidden="0" w:uiPriority="67" w:unhideWhenUsed="0"/>
-    <w:lsdException w:name="Medium Grid 2 Accent 6" w:semiHidden="0" w:uiPriority="68" w:unhideWhenUsed="0"/>
-    <w:lsdException w:name="Medium Grid 3 Accent 6" w:semiHidden="0" w:uiPriority="69" w:unhideWhenUsed="0"/>
-    <w:lsdException w:name="Dark List Accent 6" w:semiHidden="0" w:uiPriority="70" w:unhideWhenUsed="0"/>
-    <w:lsdException w:name="Colorful Shading Accent 6" w:semiHidden="0" w:uiPriority="71" w:unhideWhenUsed="0"/>
-    <w:lsdException w:name="Colorful List Accent 6" w:semiHidden="0" w:uiPriority="72" w:unhideWhenUsed="0"/>
-    <w:lsdException w:name="Colorful Grid Accent 6" w:semiHidden="0" w:uiPriority="73" w:unhideWhenUsed="0"/>
-    <w:lsdException w:name="Subtle Emphasis" w:semiHidden="0" w:uiPriority="19" w:unhideWhenUsed="0" w:qFormat="1"/>
-    <w:lsdException w:name="Intense Emphasis" w:semiHidden="0" w:uiPriority="21" w:unhideWhenUsed="0" w:qFormat="1"/>
-    <w:lsdException w:name="Subtle Reference" w:semiHidden="0" w:uiPriority="31" w:unhideWhenUsed="0" w:qFormat="1"/>
-    <w:lsdException w:name="Intense Reference" w:semiHidden="0" w:uiPriority="32" w:unhideWhenUsed="0" w:qFormat="1"/>
-    <w:lsdException w:name="Book Title" w:semiHidden="0" w:uiPriority="33" w:unhideWhenUsed="0" w:qFormat="1"/>
-    <w:lsdException w:name="Bibliography" w:uiPriority="37"/>
-    <w:lsdException w:name="TOC Heading" w:uiPriority="39" w:qFormat="1"/>
+  <w:latentStyles w:count="267" w:defQFormat="0" w:defUnhideWhenUsed="1" w:defSemiHidden="1" w:defUIPriority="99" w:defLockedState="0">
+    <w:lsdException w:qFormat="1" w:unhideWhenUsed="0" w:semiHidden="0" w:uiPriority="0" w:name="Normal"/>
+    <w:lsdException w:qFormat="1" w:unhideWhenUsed="0" w:semiHidden="0" w:uiPriority="9" w:name="heading 1"/>
+    <w:lsdException w:qFormat="1" w:uiPriority="9" w:name="heading 2"/>
+    <w:lsdException w:qFormat="1" w:uiPriority="9" w:name="heading 3"/>
+    <w:lsdException w:qFormat="1" w:uiPriority="9" w:name="heading 4"/>
+    <w:lsdException w:qFormat="1" w:uiPriority="9" w:name="heading 5"/>
+    <w:lsdException w:qFormat="1" w:uiPriority="9" w:name="heading 6"/>
+    <w:lsdException w:qFormat="1" w:uiPriority="9" w:name="heading 7"/>
+    <w:lsdException w:qFormat="1" w:uiPriority="9" w:name="heading 8"/>
+    <w:lsdException w:qFormat="1" w:uiPriority="9" w:name="heading 9"/>
+    <w:lsdException w:uiPriority="39" w:name="toc 1"/>
+    <w:lsdException w:uiPriority="39" w:name="toc 2"/>
+    <w:lsdException w:uiPriority="39" w:name="toc 3"/>
+    <w:lsdException w:uiPriority="39" w:name="toc 4"/>
+    <w:lsdException w:uiPriority="39" w:name="toc 5"/>
+    <w:lsdException w:uiPriority="39" w:name="toc 6"/>
+    <w:lsdException w:uiPriority="39" w:name="toc 7"/>
+    <w:lsdException w:uiPriority="39" w:name="toc 8"/>
+    <w:lsdException w:uiPriority="39" w:name="toc 9"/>
+    <w:lsdException w:qFormat="1" w:uiPriority="35" w:name="caption"/>
+    <w:lsdException w:qFormat="1" w:unhideWhenUsed="0" w:semiHidden="0" w:uiPriority="10" w:name="Title"/>
+    <w:lsdException w:uiPriority="1" w:name="Default Paragraph Font"/>
+    <w:lsdException w:qFormat="1" w:unhideWhenUsed="0" w:semiHidden="0" w:uiPriority="11" w:name="Subtitle"/>
+    <w:lsdException w:qFormat="1" w:unhideWhenUsed="0" w:semiHidden="0" w:uiPriority="22" w:name="Strong"/>
+    <w:lsdException w:qFormat="1" w:unhideWhenUsed="0" w:semiHidden="0" w:uiPriority="20" w:name="Emphasis"/>
+    <w:lsdException w:unhideWhenUsed="0" w:semiHidden="0" w:uiPriority="59" w:name="Table Grid"/>
+    <w:lsdException w:unhideWhenUsed="0" w:name="Placeholder Text"/>
+    <w:lsdException w:qFormat="1" w:unhideWhenUsed="0" w:semiHidden="0" w:uiPriority="1" w:name="No Spacing"/>
+    <w:lsdException w:unhideWhenUsed="0" w:semiHidden="0" w:uiPriority="60" w:name="Light Shading"/>
+    <w:lsdException w:unhideWhenUsed="0" w:semiHidden="0" w:uiPriority="61" w:name="Light List"/>
+    <w:lsdException w:unhideWhenUsed="0" w:semiHidden="0" w:uiPriority="62" w:name="Light Grid"/>
+    <w:lsdException w:unhideWhenUsed="0" w:semiHidden="0" w:uiPriority="63" w:name="Medium Shading 1"/>
+    <w:lsdException w:unhideWhenUsed="0" w:semiHidden="0" w:uiPriority="64" w:name="Medium Shading 2"/>
+    <w:lsdException w:unhideWhenUsed="0" w:semiHidden="0" w:uiPriority="65" w:name="Medium List 1"/>
+    <w:lsdException w:unhideWhenUsed="0" w:semiHidden="0" w:uiPriority="66" w:name="Medium List 2"/>
+    <w:lsdException w:unhideWhenUsed="0" w:semiHidden="0" w:uiPriority="67" w:name="Medium Grid 1"/>
+    <w:lsdException w:unhideWhenUsed="0" w:semiHidden="0" w:uiPriority="68" w:name="Medium Grid 2"/>
+    <w:lsdException w:unhideWhenUsed="0" w:semiHidden="0" w:uiPriority="69" w:name="Medium Grid 3"/>
+    <w:lsdException w:unhideWhenUsed="0" w:semiHidden="0" w:uiPriority="70" w:name="Dark List"/>
+    <w:lsdException w:unhideWhenUsed="0" w:semiHidden="0" w:uiPriority="71" w:name="Colorful Shading"/>
+    <w:lsdException w:unhideWhenUsed="0" w:semiHidden="0" w:uiPriority="72" w:name="Colorful List"/>
+    <w:lsdException w:unhideWhenUsed="0" w:semiHidden="0" w:uiPriority="73" w:name="Colorful Grid"/>
+    <w:lsdException w:unhideWhenUsed="0" w:semiHidden="0" w:uiPriority="60" w:name="Light Shading Accent 1"/>
+    <w:lsdException w:unhideWhenUsed="0" w:semiHidden="0" w:uiPriority="61" w:name="Light List Accent 1"/>
+    <w:lsdException w:unhideWhenUsed="0" w:semiHidden="0" w:uiPriority="62" w:name="Light Grid Accent 1"/>
+    <w:lsdException w:unhideWhenUsed="0" w:semiHidden="0" w:uiPriority="63" w:name="Medium Shading 1 Accent 1"/>
+    <w:lsdException w:unhideWhenUsed="0" w:semiHidden="0" w:uiPriority="64" w:name="Medium Shading 2 Accent 1"/>
+    <w:lsdException w:unhideWhenUsed="0" w:semiHidden="0" w:uiPriority="65" w:name="Medium List 1 Accent 1"/>
+    <w:lsdException w:unhideWhenUsed="0" w:name="Revision"/>
+    <w:lsdException w:qFormat="1" w:unhideWhenUsed="0" w:semiHidden="0" w:uiPriority="34" w:name="List Paragraph"/>
+    <w:lsdException w:qFormat="1" w:unhideWhenUsed="0" w:semiHidden="0" w:uiPriority="29" w:name="Quote"/>
+    <w:lsdException w:qFormat="1" w:unhideWhenUsed="0" w:semiHidden="0" w:uiPriority="30" w:name="Intense Quote"/>
+    <w:lsdException w:unhideWhenUsed="0" w:semiHidden="0" w:uiPriority="66" w:name="Medium List 2 Accent 1"/>
+    <w:lsdException w:unhideWhenUsed="0" w:semiHidden="0" w:uiPriority="67" w:name="Medium Grid 1 Accent 1"/>
+    <w:lsdException w:unhideWhenUsed="0" w:semiHidden="0" w:uiPriority="68" w:name="Medium Grid 2 Accent 1"/>
+    <w:lsdException w:unhideWhenUsed="0" w:semiHidden="0" w:uiPriority="69" w:name="Medium Grid 3 Accent 1"/>
+    <w:lsdException w:unhideWhenUsed="0" w:semiHidden="0" w:uiPriority="70" w:name="Dark List Accent 1"/>
+    <w:lsdException w:unhideWhenUsed="0" w:semiHidden="0" w:uiPriority="71" w:name="Colorful Shading Accent 1"/>
+    <w:lsdException w:unhideWhenUsed="0" w:semiHidden="0" w:uiPriority="72" w:name="Colorful List Accent 1"/>
+    <w:lsdException w:unhideWhenUsed="0" w:semiHidden="0" w:uiPriority="73" w:name="Colorful Grid Accent 1"/>
+    <w:lsdException w:unhideWhenUsed="0" w:semiHidden="0" w:uiPriority="60" w:name="Light Shading Accent 2"/>
+    <w:lsdException w:unhideWhenUsed="0" w:semiHidden="0" w:uiPriority="61" w:name="Light List Accent 2"/>
+    <w:lsdException w:unhideWhenUsed="0" w:semiHidden="0" w:uiPriority="62" w:name="Light Grid Accent 2"/>
+    <w:lsdException w:unhideWhenUsed="0" w:semiHidden="0" w:uiPriority="63" w:name="Medium Shading 1 Accent 2"/>
+    <w:lsdException w:unhideWhenUsed="0" w:semiHidden="0" w:uiPriority="64" w:name="Medium Shading 2 Accent 2"/>
+    <w:lsdException w:unhideWhenUsed="0" w:semiHidden="0" w:uiPriority="65" w:name="Medium List 1 Accent 2"/>
+    <w:lsdException w:unhideWhenUsed="0" w:semiHidden="0" w:uiPriority="66" w:name="Medium List 2 Accent 2"/>
+    <w:lsdException w:unhideWhenUsed="0" w:semiHidden="0" w:uiPriority="67" w:name="Medium Grid 1 Accent 2"/>
+    <w:lsdException w:unhideWhenUsed="0" w:semiHidden="0" w:uiPriority="68" w:name="Medium Grid 2 Accent 2"/>
+    <w:lsdException w:unhideWhenUsed="0" w:semiHidden="0" w:uiPriority="69" w:name="Medium Grid 3 Accent 2"/>
+    <w:lsdException w:unhideWhenUsed="0" w:semiHidden="0" w:uiPriority="70" w:name="Dark List Accent 2"/>
+    <w:lsdException w:unhideWhenUsed="0" w:semiHidden="0" w:uiPriority="71" w:name="Colorful Shading Accent 2"/>
+    <w:lsdException w:unhideWhenUsed="0" w:semiHidden="0" w:uiPriority="72" w:name="Colorful List Accent 2"/>
+    <w:lsdException w:unhideWhenUsed="0" w:semiHidden="0" w:uiPriority="73" w:name="Colorful Grid Accent 2"/>
+    <w:lsdException w:unhideWhenUsed="0" w:semiHidden="0" w:uiPriority="60" w:name="Light Shading Accent 3"/>
+    <w:lsdException w:unhideWhenUsed="0" w:semiHidden="0" w:uiPriority="61" w:name="Light List Accent 3"/>
+    <w:lsdException w:unhideWhenUsed="0" w:semiHidden="0" w:uiPriority="62" w:name="Light Grid Accent 3"/>
+    <w:lsdException w:unhideWhenUsed="0" w:semiHidden="0" w:uiPriority="63" w:name="Medium Shading 1 Accent 3"/>
+    <w:lsdException w:unhideWhenUsed="0" w:semiHidden="0" w:uiPriority="64" w:name="Medium Shading 2 Accent 3"/>
+    <w:lsdException w:unhideWhenUsed="0" w:semiHidden="0" w:uiPriority="65" w:name="Medium List 1 Accent 3"/>
+    <w:lsdException w:unhideWhenUsed="0" w:semiHidden="0" w:uiPriority="66" w:name="Medium List 2 Accent 3"/>
+    <w:lsdException w:unhideWhenUsed="0" w:semiHidden="0" w:uiPriority="67" w:name="Medium Grid 1 Accent 3"/>
+    <w:lsdException w:unhideWhenUsed="0" w:semiHidden="0" w:uiPriority="68" w:name="Medium Grid 2 Accent 3"/>
+    <w:lsdException w:unhideWhenUsed="0" w:semiHidden="0" w:uiPriority="69" w:name="Medium Grid 3 Accent 3"/>
+    <w:lsdException w:unhideWhenUsed="0" w:semiHidden="0" w:uiPriority="70" w:name="Dark List Accent 3"/>
+    <w:lsdException w:unhideWhenUsed="0" w:semiHidden="0" w:uiPriority="71" w:name="Colorful Shading Accent 3"/>
+    <w:lsdException w:unhideWhenUsed="0" w:semiHidden="0" w:uiPriority="72" w:name="Colorful List Accent 3"/>
+    <w:lsdException w:unhideWhenUsed="0" w:semiHidden="0" w:uiPriority="73" w:name="Colorful Grid Accent 3"/>
+    <w:lsdException w:unhideWhenUsed="0" w:semiHidden="0" w:uiPriority="60" w:name="Light Shading Accent 4"/>
+    <w:lsdException w:unhideWhenUsed="0" w:semiHidden="0" w:uiPriority="61" w:name="Light List Accent 4"/>
+    <w:lsdException w:unhideWhenUsed="0" w:semiHidden="0" w:uiPriority="62" w:name="Light Grid Accent 4"/>
+    <w:lsdException w:unhideWhenUsed="0" w:semiHidden="0" w:uiPriority="63" w:name="Medium Shading 1 Accent 4"/>
+    <w:lsdException w:unhideWhenUsed="0" w:semiHidden="0" w:uiPriority="64" w:name="Medium Shading 2 Accent 4"/>
+    <w:lsdException w:unhideWhenUsed="0" w:semiHidden="0" w:uiPriority="65" w:name="Medium List 1 Accent 4"/>
+    <w:lsdException w:unhideWhenUsed="0" w:semiHidden="0" w:uiPriority="66" w:name="Medium List 2 Accent 4"/>
+    <w:lsdException w:unhideWhenUsed="0" w:semiHidden="0" w:uiPriority="67" w:name="Medium Grid 1 Accent 4"/>
+    <w:lsdException w:unhideWhenUsed="0" w:semiHidden="0" w:uiPriority="68" w:name="Medium Grid 2 Accent 4"/>
+    <w:lsdException w:unhideWhenUsed="0" w:semiHidden="0" w:uiPriority="69" w:name="Medium Grid 3 Accent 4"/>
+    <w:lsdException w:unhideWhenUsed="0" w:semiHidden="0" w:uiPriority="70" w:name="Dark List Accent 4"/>
+    <w:lsdException w:unhideWhenUsed="0" w:semiHidden="0" w:uiPriority="71" w:name="Colorful Shading Accent 4"/>
+    <w:lsdException w:unhideWhenUsed="0" w:semiHidden="0" w:uiPriority="72" w:name="Colorful List Accent 4"/>
+    <w:lsdException w:unhideWhenUsed="0" w:semiHidden="0" w:uiPriority="73" w:name="Colorful Grid Accent 4"/>
+    <w:lsdException w:unhideWhenUsed="0" w:semiHidden="0" w:uiPriority="60" w:name="Light Shading Accent 5"/>
+    <w:lsdException w:unhideWhenUsed="0" w:semiHidden="0" w:uiPriority="61" w:name="Light List Accent 5"/>
+    <w:lsdException w:unhideWhenUsed="0" w:semiHidden="0" w:uiPriority="62" w:name="Light Grid Accent 5"/>
+    <w:lsdException w:unhideWhenUsed="0" w:semiHidden="0" w:uiPriority="63" w:name="Medium Shading 1 Accent 5"/>
+    <w:lsdException w:unhideWhenUsed="0" w:semiHidden="0" w:uiPriority="64" w:name="Medium Shading 2 Accent 5"/>
+    <w:lsdException w:unhideWhenUsed="0" w:semiHidden="0" w:uiPriority="65" w:name="Medium List 1 Accent 5"/>
+    <w:lsdException w:unhideWhenUsed="0" w:semiHidden="0" w:uiPriority="66" w:name="Medium List 2 Accent 5"/>
+    <w:lsdException w:unhideWhenUsed="0" w:semiHidden="0" w:uiPriority="67" w:name="Medium Grid 1 Accent 5"/>
+    <w:lsdException w:unhideWhenUsed="0" w:semiHidden="0" w:uiPriority="68" w:name="Medium Grid 2 Accent 5"/>
+    <w:lsdException w:unhideWhenUsed="0" w:semiHidden="0" w:uiPriority="69" w:name="Medium Grid 3 Accent 5"/>
+    <w:lsdException w:unhideWhenUsed="0" w:semiHidden="0" w:uiPriority="70" w:name="Dark List Accent 5"/>
+    <w:lsdException w:unhideWhenUsed="0" w:semiHidden="0" w:uiPriority="71" w:name="Colorful Shading Accent 5"/>
+    <w:lsdException w:unhideWhenUsed="0" w:semiHidden="0" w:uiPriority="72" w:name="Colorful List Accent 5"/>
+    <w:lsdException w:unhideWhenUsed="0" w:semiHidden="0" w:uiPriority="73" w:name="Colorful Grid Accent 5"/>
+    <w:lsdException w:unhideWhenUsed="0" w:semiHidden="0" w:uiPriority="60" w:name="Light Shading Accent 6"/>
+    <w:lsdException w:unhideWhenUsed="0" w:semiHidden="0" w:uiPriority="61" w:name="Light List Accent 6"/>
+    <w:lsdException w:unhideWhenUsed="0" w:semiHidden="0" w:uiPriority="62" w:name="Light Grid Accent 6"/>
+    <w:lsdException w:unhideWhenUsed="0" w:semiHidden="0" w:uiPriority="63" w:name="Medium Shading 1 Accent 6"/>
+    <w:lsdException w:unhideWhenUsed="0" w:semiHidden="0" w:uiPriority="64" w:name="Medium Shading 2 Accent 6"/>
+    <w:lsdException w:unhideWhenUsed="0" w:semiHidden="0" w:uiPriority="65" w:name="Medium List 1 Accent 6"/>
+    <w:lsdException w:unhideWhenUsed="0" w:semiHidden="0" w:uiPriority="66" w:name="Medium List 2 Accent 6"/>
+    <w:lsdException w:unhideWhenUsed="0" w:semiHidden="0" w:uiPriority="67" w:name="Medium Grid 1 Accent 6"/>
+    <w:lsdException w:unhideWhenUsed="0" w:semiHidden="0" w:uiPriority="68" w:name="Medium Grid 2 Accent 6"/>
+    <w:lsdException w:unhideWhenUsed="0" w:semiHidden="0" w:uiPriority="69" w:name="Medium Grid 3 Accent 6"/>
+    <w:lsdException w:unhideWhenUsed="0" w:semiHidden="0" w:uiPriority="70" w:name="Dark List Accent 6"/>
+    <w:lsdException w:unhideWhenUsed="0" w:semiHidden="0" w:uiPriority="71" w:name="Colorful Shading Accent 6"/>
+    <w:lsdException w:unhideWhenUsed="0" w:semiHidden="0" w:uiPriority="72" w:name="Colorful List Accent 6"/>
+    <w:lsdException w:unhideWhenUsed="0" w:semiHidden="0" w:uiPriority="73" w:name="Colorful Grid Accent 6"/>
+    <w:lsdException w:qFormat="1" w:unhideWhenUsed="0" w:semiHidden="0" w:uiPriority="19" w:name="Subtle Emphasis"/>
+    <w:lsdException w:qFormat="1" w:unhideWhenUsed="0" w:semiHidden="0" w:uiPriority="21" w:name="Intense Emphasis"/>
+    <w:lsdException w:qFormat="1" w:unhideWhenUsed="0" w:semiHidden="0" w:uiPriority="31" w:name="Subtle Reference"/>
+    <w:lsdException w:qFormat="1" w:unhideWhenUsed="0" w:semiHidden="0" w:uiPriority="32" w:name="Intense Reference"/>
+    <w:lsdException w:qFormat="1" w:unhideWhenUsed="0" w:semiHidden="0" w:uiPriority="33" w:name="Book Title"/>
+    <w:lsdException w:uiPriority="37" w:name="Bibliography"/>
+    <w:lsdException w:qFormat="1" w:uiPriority="39" w:name="TOC Heading"/>
   </w:latentStyles>
-  <w:style w:type="paragraph" w:default="1" w:styleId="Normal">
+  <w:style w:type="paragraph" w:styleId="Normal" w:default="1">
     <w:name w:val="Normal"/>
     <w:qFormat/>
     <w:pPr>
-      <w:suppressAutoHyphens/>
-      <w:spacing w:after="200"/>
+      <w:widowControl/>
+      <w:suppressAutoHyphens w:val="true"/>
+      <w:bidi w:val="0"/>
+      <w:spacing w:before="0" w:after="200" w:lineRule="auto" w:line="276"/>
+      <w:jc w:val="left"/>
     </w:pPr>
     <w:rPr>
+      <w:rFonts w:ascii="Calibri" w:hAnsi="Calibri" w:eastAsia="Droid Sans Fallback" w:cs="Times New Roman"/>
       <w:color w:val="00000A"/>
+      <w:sz w:val="22"/>
+      <w:szCs w:val="22"/>
+      <w:lang w:val="en-ZA" w:eastAsia="en-US" w:bidi="ar-SA"/>
     </w:rPr>
   </w:style>
   <w:style w:type="paragraph" w:styleId="Heading1">
-    <w:name w:val="heading 1"/>
+    <w:name w:val="Heading 1"/>
     <w:basedOn w:val="Heading"/>
     <w:pPr>
       <w:outlineLvl w:val="0"/>
     </w:pPr>
-  </w:style>
-  <w:style w:type="character" w:default="1" w:styleId="DefaultParagraphFont">
+    <w:rPr/>
+  </w:style>
+  <w:style w:type="character" w:styleId="DefaultParagraphFont" w:default="1">
     <w:name w:val="Default Paragraph Font"/>
     <w:uiPriority w:val="1"/>
     <w:semiHidden/>
     <w:unhideWhenUsed/>
-  </w:style>
-  <w:style w:type="table" w:default="1" w:styleId="TableNormal">
-    <w:name w:val="Normal Table"/>
-    <w:uiPriority w:val="99"/>
-    <w:semiHidden/>
-    <w:unhideWhenUsed/>
-    <w:tblPr>
-      <w:tblInd w:w="0" w:type="dxa"/>
-      <w:tblCellMar>
-        <w:top w:w="0" w:type="dxa"/>
-        <w:left w:w="108" w:type="dxa"/>
-        <w:bottom w:w="0" w:type="dxa"/>
-        <w:right w:w="108" w:type="dxa"/>
-      </w:tblCellMar>
-    </w:tblPr>
-  </w:style>
-  <w:style w:type="numbering" w:default="1" w:styleId="NoList">
-    <w:name w:val="No List"/>
-    <w:uiPriority w:val="99"/>
-    <w:semiHidden/>
-    <w:unhideWhenUsed/>
-  </w:style>
-  <w:style w:type="character" w:customStyle="1" w:styleId="ListLabel1">
+    <w:rPr/>
+  </w:style>
+  <w:style w:type="character" w:styleId="ListLabel1" w:customStyle="1">
     <w:name w:val="ListLabel 1"/>
     <w:rPr>
       <w:rFonts w:cs="Courier New"/>
     </w:rPr>
   </w:style>
-  <w:style w:type="character" w:customStyle="1" w:styleId="ListLabel2">
+  <w:style w:type="character" w:styleId="ListLabel2" w:customStyle="1">
     <w:name w:val="ListLabel 2"/>
     <w:rPr>
       <w:rFonts w:cs="Symbol"/>
     </w:rPr>
   </w:style>
-  <w:style w:type="character" w:customStyle="1" w:styleId="ListLabel3">
+  <w:style w:type="character" w:styleId="ListLabel3" w:customStyle="1">
     <w:name w:val="ListLabel 3"/>
     <w:rPr>
       <w:rFonts w:cs="Courier New"/>
     </w:rPr>
   </w:style>
-  <w:style w:type="character" w:customStyle="1" w:styleId="ListLabel4">
+  <w:style w:type="character" w:styleId="ListLabel4" w:customStyle="1">
     <w:name w:val="ListLabel 4"/>
     <w:rPr>
       <w:rFonts w:cs="Wingdings"/>
     </w:rPr>
   </w:style>
-  <w:style w:type="character" w:customStyle="1" w:styleId="InternetLink">
+  <w:style w:type="character" w:styleId="InternetLink" w:customStyle="1">
     <w:name w:val="Internet Link"/>
     <w:rPr>
       <w:color w:val="000080"/>
       <w:u w:val="single"/>
+      <w:lang w:val="zxx" w:eastAsia="zxx" w:bidi="zxx"/>
     </w:rPr>
   </w:style>
-  <w:style w:type="paragraph" w:customStyle="1" w:styleId="Heading">
+  <w:style w:type="character" w:styleId="ListLabel5">
+    <w:name w:val="ListLabel 5"/>
+    <w:rPr>
+      <w:rFonts w:cs="Symbol"/>
+    </w:rPr>
+  </w:style>
+  <w:style w:type="character" w:styleId="ListLabel6">
+    <w:name w:val="ListLabel 6"/>
+    <w:rPr>
+      <w:rFonts w:cs="Courier New"/>
+    </w:rPr>
+  </w:style>
+  <w:style w:type="character" w:styleId="ListLabel7">
+    <w:name w:val="ListLabel 7"/>
+    <w:rPr>
+      <w:rFonts w:cs="Wingdings"/>
+    </w:rPr>
+  </w:style>
+  <w:style w:type="paragraph" w:styleId="Heading" w:customStyle="1">
     <w:name w:val="Heading"/>
     <w:basedOn w:val="Normal"/>
     <w:next w:val="TextBody"/>
@@ -881,26 +1026,53 @@
       <w:spacing w:before="240" w:after="120"/>
     </w:pPr>
     <w:rPr>
-      <w:rFonts w:ascii="Liberation Sans" w:hAnsi="Liberation Sans" w:cs="FreeSans"/>
+      <w:rFonts w:ascii="Liberation Sans" w:hAnsi="Liberation Sans" w:eastAsia="Droid Sans Fallback" w:cs="FreeSans"/>
       <w:sz w:val="28"/>
       <w:szCs w:val="28"/>
     </w:rPr>
   </w:style>
-  <w:style w:type="paragraph" w:customStyle="1" w:styleId="TextBody">
+  <w:style w:type="paragraph" w:styleId="TextBody" w:customStyle="1">
     <w:name w:val="Text Body"/>
     <w:basedOn w:val="Normal"/>
     <w:pPr>
-      <w:spacing w:after="140" w:line="288" w:lineRule="auto"/>
+      <w:spacing w:lineRule="auto" w:line="288" w:before="0" w:after="140"/>
     </w:pPr>
+    <w:rPr/>
   </w:style>
   <w:style w:type="paragraph" w:styleId="List">
     <w:name w:val="List"/>
     <w:basedOn w:val="TextBody"/>
+    <w:pPr/>
     <w:rPr>
       <w:rFonts w:cs="FreeSans"/>
     </w:rPr>
   </w:style>
   <w:style w:type="paragraph" w:styleId="Caption">
+    <w:name w:val="Caption"/>
+    <w:basedOn w:val="Normal"/>
+    <w:pPr>
+      <w:suppressLineNumbers/>
+      <w:spacing w:before="120" w:after="120"/>
+    </w:pPr>
+    <w:rPr>
+      <w:rFonts w:cs="FreeSans"/>
+      <w:i/>
+      <w:iCs/>
+      <w:sz w:val="24"/>
+      <w:szCs w:val="24"/>
+    </w:rPr>
+  </w:style>
+  <w:style w:type="paragraph" w:styleId="Index" w:customStyle="1">
+    <w:name w:val="Index"/>
+    <w:basedOn w:val="Normal"/>
+    <w:pPr>
+      <w:suppressLineNumbers/>
+    </w:pPr>
+    <w:rPr>
+      <w:rFonts w:cs="FreeSans"/>
+    </w:rPr>
+  </w:style>
+  <w:style w:type="paragraph" w:styleId="Caption1">
     <w:name w:val="caption"/>
     <w:basedOn w:val="Normal"/>
     <w:pPr>
@@ -915,193 +1087,22 @@
       <w:szCs w:val="24"/>
     </w:rPr>
   </w:style>
-  <w:style w:type="paragraph" w:customStyle="1" w:styleId="Index">
-    <w:name w:val="Index"/>
+  <w:style w:type="paragraph" w:styleId="ListParagraph">
+    <w:name w:val="List Paragraph"/>
+    <w:uiPriority w:val="34"/>
+    <w:qFormat/>
+    <w:rsid w:val="003b4b95"/>
     <w:basedOn w:val="Normal"/>
     <w:pPr>
-      <w:suppressLineNumbers/>
-    </w:pPr>
-    <w:rPr>
-      <w:rFonts w:cs="FreeSans"/>
-    </w:rPr>
-  </w:style>
-  <w:style w:type="paragraph" w:styleId="ListParagraph">
-    <w:name w:val="List Paragraph"/>
-    <w:basedOn w:val="Normal"/>
-    <w:uiPriority w:val="34"/>
-    <w:qFormat/>
-    <w:rsid w:val="003B4B95"/>
-    <w:pPr>
-      <w:ind w:left="720"/>
+      <w:spacing w:before="0" w:after="200"/>
+      <w:ind w:left="720" w:right="0" w:hanging="0"/>
       <w:contextualSpacing/>
     </w:pPr>
-  </w:style>
-</w:styles>
-</file>
-
-<file path=word/stylesWithEffects.xml><?xml version="1.0" encoding="utf-8"?>
-<w:styles xmlns:wpc="http://schemas.microsoft.com/office/word/2010/wordprocessingCanvas" xmlns:mc="http://schemas.openxmlformats.org/markup-compatibility/2006" xmlns:o="urn:schemas-microsoft-com:office:office" xmlns:r="http://schemas.openxmlformats.org/officeDocument/2006/relationships" xmlns:m="http://schemas.openxmlformats.org/officeDocument/2006/math" xmlns:v="urn:schemas-microsoft-com:vml" xmlns:wp14="http://schemas.microsoft.com/office/word/2010/wordprocessingDrawing" xmlns:wp="http://schemas.openxmlformats.org/drawingml/2006/wordprocessingDrawing" xmlns:w10="urn:schemas-microsoft-com:office:word" xmlns:w="http://schemas.openxmlformats.org/wordprocessingml/2006/main" xmlns:w14="http://schemas.microsoft.com/office/word/2010/wordml" xmlns:wpg="http://schemas.microsoft.com/office/word/2010/wordprocessingGroup" xmlns:wpi="http://schemas.microsoft.com/office/word/2010/wordprocessingInk" xmlns:wne="http://schemas.microsoft.com/office/word/2006/wordml" xmlns:wps="http://schemas.microsoft.com/office/word/2010/wordprocessingShape" mc:Ignorable="w14 wp14">
-  <w:docDefaults>
-    <w:rPrDefault>
-      <w:rPr>
-        <w:rFonts w:asciiTheme="minorHAnsi" w:eastAsiaTheme="minorEastAsia" w:hAnsiTheme="minorHAnsi" w:cstheme="minorBidi"/>
-        <w:sz w:val="22"/>
-        <w:szCs w:val="22"/>
-        <w:lang w:val="en-ZA" w:eastAsia="en-ZA" w:bidi="ar-SA"/>
-      </w:rPr>
-    </w:rPrDefault>
-    <w:pPrDefault>
-      <w:pPr>
-        <w:spacing w:after="200" w:line="276" w:lineRule="auto"/>
-      </w:pPr>
-    </w:pPrDefault>
-  </w:docDefaults>
-  <w:latentStyles w:defLockedState="0" w:defUIPriority="99" w:defSemiHidden="1" w:defUnhideWhenUsed="1" w:defQFormat="0" w:count="267">
-    <w:lsdException w:name="Normal" w:semiHidden="0" w:uiPriority="0" w:unhideWhenUsed="0" w:qFormat="1"/>
-    <w:lsdException w:name="heading 1" w:semiHidden="0" w:uiPriority="9" w:unhideWhenUsed="0" w:qFormat="1"/>
-    <w:lsdException w:name="heading 2" w:uiPriority="9" w:qFormat="1"/>
-    <w:lsdException w:name="heading 3" w:uiPriority="9" w:qFormat="1"/>
-    <w:lsdException w:name="heading 4" w:uiPriority="9" w:qFormat="1"/>
-    <w:lsdException w:name="heading 5" w:uiPriority="9" w:qFormat="1"/>
-    <w:lsdException w:name="heading 6" w:uiPriority="9" w:qFormat="1"/>
-    <w:lsdException w:name="heading 7" w:uiPriority="9" w:qFormat="1"/>
-    <w:lsdException w:name="heading 8" w:uiPriority="9" w:qFormat="1"/>
-    <w:lsdException w:name="heading 9" w:uiPriority="9" w:qFormat="1"/>
-    <w:lsdException w:name="toc 1" w:uiPriority="39"/>
-    <w:lsdException w:name="toc 2" w:uiPriority="39"/>
-    <w:lsdException w:name="toc 3" w:uiPriority="39"/>
-    <w:lsdException w:name="toc 4" w:uiPriority="39"/>
-    <w:lsdException w:name="toc 5" w:uiPriority="39"/>
-    <w:lsdException w:name="toc 6" w:uiPriority="39"/>
-    <w:lsdException w:name="toc 7" w:uiPriority="39"/>
-    <w:lsdException w:name="toc 8" w:uiPriority="39"/>
-    <w:lsdException w:name="toc 9" w:uiPriority="39"/>
-    <w:lsdException w:name="caption" w:uiPriority="35" w:qFormat="1"/>
-    <w:lsdException w:name="Title" w:semiHidden="0" w:uiPriority="10" w:unhideWhenUsed="0" w:qFormat="1"/>
-    <w:lsdException w:name="Default Paragraph Font" w:uiPriority="1"/>
-    <w:lsdException w:name="Subtitle" w:semiHidden="0" w:uiPriority="11" w:unhideWhenUsed="0" w:qFormat="1"/>
-    <w:lsdException w:name="Strong" w:semiHidden="0" w:uiPriority="22" w:unhideWhenUsed="0" w:qFormat="1"/>
-    <w:lsdException w:name="Emphasis" w:semiHidden="0" w:uiPriority="20" w:unhideWhenUsed="0" w:qFormat="1"/>
-    <w:lsdException w:name="Table Grid" w:semiHidden="0" w:uiPriority="59" w:unhideWhenUsed="0"/>
-    <w:lsdException w:name="Placeholder Text" w:unhideWhenUsed="0"/>
-    <w:lsdException w:name="No Spacing" w:semiHidden="0" w:uiPriority="1" w:unhideWhenUsed="0" w:qFormat="1"/>
-    <w:lsdException w:name="Light Shading" w:semiHidden="0" w:uiPriority="60" w:unhideWhenUsed="0"/>
-    <w:lsdException w:name="Light List" w:semiHidden="0" w:uiPriority="61" w:unhideWhenUsed="0"/>
-    <w:lsdException w:name="Light Grid" w:semiHidden="0" w:uiPriority="62" w:unhideWhenUsed="0"/>
-    <w:lsdException w:name="Medium Shading 1" w:semiHidden="0" w:uiPriority="63" w:unhideWhenUsed="0"/>
-    <w:lsdException w:name="Medium Shading 2" w:semiHidden="0" w:uiPriority="64" w:unhideWhenUsed="0"/>
-    <w:lsdException w:name="Medium List 1" w:semiHidden="0" w:uiPriority="65" w:unhideWhenUsed="0"/>
-    <w:lsdException w:name="Medium List 2" w:semiHidden="0" w:uiPriority="66" w:unhideWhenUsed="0"/>
-    <w:lsdException w:name="Medium Grid 1" w:semiHidden="0" w:uiPriority="67" w:unhideWhenUsed="0"/>
-    <w:lsdException w:name="Medium Grid 2" w:semiHidden="0" w:uiPriority="68" w:unhideWhenUsed="0"/>
-    <w:lsdException w:name="Medium Grid 3" w:semiHidden="0" w:uiPriority="69" w:unhideWhenUsed="0"/>
-    <w:lsdException w:name="Dark List" w:semiHidden="0" w:uiPriority="70" w:unhideWhenUsed="0"/>
-    <w:lsdException w:name="Colorful Shading" w:semiHidden="0" w:uiPriority="71" w:unhideWhenUsed="0"/>
-    <w:lsdException w:name="Colorful List" w:semiHidden="0" w:uiPriority="72" w:unhideWhenUsed="0"/>
-    <w:lsdException w:name="Colorful Grid" w:semiHidden="0" w:uiPriority="73" w:unhideWhenUsed="0"/>
-    <w:lsdException w:name="Light Shading Accent 1" w:semiHidden="0" w:uiPriority="60" w:unhideWhenUsed="0"/>
-    <w:lsdException w:name="Light List Accent 1" w:semiHidden="0" w:uiPriority="61" w:unhideWhenUsed="0"/>
-    <w:lsdException w:name="Light Grid Accent 1" w:semiHidden="0" w:uiPriority="62" w:unhideWhenUsed="0"/>
-    <w:lsdException w:name="Medium Shading 1 Accent 1" w:semiHidden="0" w:uiPriority="63" w:unhideWhenUsed="0"/>
-    <w:lsdException w:name="Medium Shading 2 Accent 1" w:semiHidden="0" w:uiPriority="64" w:unhideWhenUsed="0"/>
-    <w:lsdException w:name="Medium List 1 Accent 1" w:semiHidden="0" w:uiPriority="65" w:unhideWhenUsed="0"/>
-    <w:lsdException w:name="Revision" w:unhideWhenUsed="0"/>
-    <w:lsdException w:name="List Paragraph" w:semiHidden="0" w:uiPriority="34" w:unhideWhenUsed="0" w:qFormat="1"/>
-    <w:lsdException w:name="Quote" w:semiHidden="0" w:uiPriority="29" w:unhideWhenUsed="0" w:qFormat="1"/>
-    <w:lsdException w:name="Intense Quote" w:semiHidden="0" w:uiPriority="30" w:unhideWhenUsed="0" w:qFormat="1"/>
-    <w:lsdException w:name="Medium List 2 Accent 1" w:semiHidden="0" w:uiPriority="66" w:unhideWhenUsed="0"/>
-    <w:lsdException w:name="Medium Grid 1 Accent 1" w:semiHidden="0" w:uiPriority="67" w:unhideWhenUsed="0"/>
-    <w:lsdException w:name="Medium Grid 2 Accent 1" w:semiHidden="0" w:uiPriority="68" w:unhideWhenUsed="0"/>
-    <w:lsdException w:name="Medium Grid 3 Accent 1" w:semiHidden="0" w:uiPriority="69" w:unhideWhenUsed="0"/>
-    <w:lsdException w:name="Dark List Accent 1" w:semiHidden="0" w:uiPriority="70" w:unhideWhenUsed="0"/>
-    <w:lsdException w:name="Colorful Shading Accent 1" w:semiHidden="0" w:uiPriority="71" w:unhideWhenUsed="0"/>
-    <w:lsdException w:name="Colorful List Accent 1" w:semiHidden="0" w:uiPriority="72" w:unhideWhenUsed="0"/>
-    <w:lsdException w:name="Colorful Grid Accent 1" w:semiHidden="0" w:uiPriority="73" w:unhideWhenUsed="0"/>
-    <w:lsdException w:name="Light Shading Accent 2" w:semiHidden="0" w:uiPriority="60" w:unhideWhenUsed="0"/>
-    <w:lsdException w:name="Light List Accent 2" w:semiHidden="0" w:uiPriority="61" w:unhideWhenUsed="0"/>
-    <w:lsdException w:name="Light Grid Accent 2" w:semiHidden="0" w:uiPriority="62" w:unhideWhenUsed="0"/>
-    <w:lsdException w:name="Medium Shading 1 Accent 2" w:semiHidden="0" w:uiPriority="63" w:unhideWhenUsed="0"/>
-    <w:lsdException w:name="Medium Shading 2 Accent 2" w:semiHidden="0" w:uiPriority="64" w:unhideWhenUsed="0"/>
-    <w:lsdException w:name="Medium List 1 Accent 2" w:semiHidden="0" w:uiPriority="65" w:unhideWhenUsed="0"/>
-    <w:lsdException w:name="Medium List 2 Accent 2" w:semiHidden="0" w:uiPriority="66" w:unhideWhenUsed="0"/>
-    <w:lsdException w:name="Medium Grid 1 Accent 2" w:semiHidden="0" w:uiPriority="67" w:unhideWhenUsed="0"/>
-    <w:lsdException w:name="Medium Grid 2 Accent 2" w:semiHidden="0" w:uiPriority="68" w:unhideWhenUsed="0"/>
-    <w:lsdException w:name="Medium Grid 3 Accent 2" w:semiHidden="0" w:uiPriority="69" w:unhideWhenUsed="0"/>
-    <w:lsdException w:name="Dark List Accent 2" w:semiHidden="0" w:uiPriority="70" w:unhideWhenUsed="0"/>
-    <w:lsdException w:name="Colorful Shading Accent 2" w:semiHidden="0" w:uiPriority="71" w:unhideWhenUsed="0"/>
-    <w:lsdException w:name="Colorful List Accent 2" w:semiHidden="0" w:uiPriority="72" w:unhideWhenUsed="0"/>
-    <w:lsdException w:name="Colorful Grid Accent 2" w:semiHidden="0" w:uiPriority="73" w:unhideWhenUsed="0"/>
-    <w:lsdException w:name="Light Shading Accent 3" w:semiHidden="0" w:uiPriority="60" w:unhideWhenUsed="0"/>
-    <w:lsdException w:name="Light List Accent 3" w:semiHidden="0" w:uiPriority="61" w:unhideWhenUsed="0"/>
-    <w:lsdException w:name="Light Grid Accent 3" w:semiHidden="0" w:uiPriority="62" w:unhideWhenUsed="0"/>
-    <w:lsdException w:name="Medium Shading 1 Accent 3" w:semiHidden="0" w:uiPriority="63" w:unhideWhenUsed="0"/>
-    <w:lsdException w:name="Medium Shading 2 Accent 3" w:semiHidden="0" w:uiPriority="64" w:unhideWhenUsed="0"/>
-    <w:lsdException w:name="Medium List 1 Accent 3" w:semiHidden="0" w:uiPriority="65" w:unhideWhenUsed="0"/>
-    <w:lsdException w:name="Medium List 2 Accent 3" w:semiHidden="0" w:uiPriority="66" w:unhideWhenUsed="0"/>
-    <w:lsdException w:name="Medium Grid 1 Accent 3" w:semiHidden="0" w:uiPriority="67" w:unhideWhenUsed="0"/>
-    <w:lsdException w:name="Medium Grid 2 Accent 3" w:semiHidden="0" w:uiPriority="68" w:unhideWhenUsed="0"/>
-    <w:lsdException w:name="Medium Grid 3 Accent 3" w:semiHidden="0" w:uiPriority="69" w:unhideWhenUsed="0"/>
-    <w:lsdException w:name="Dark List Accent 3" w:semiHidden="0" w:uiPriority="70" w:unhideWhenUsed="0"/>
-    <w:lsdException w:name="Colorful Shading Accent 3" w:semiHidden="0" w:uiPriority="71" w:unhideWhenUsed="0"/>
-    <w:lsdException w:name="Colorful List Accent 3" w:semiHidden="0" w:uiPriority="72" w:unhideWhenUsed="0"/>
-    <w:lsdException w:name="Colorful Grid Accent 3" w:semiHidden="0" w:uiPriority="73" w:unhideWhenUsed="0"/>
-    <w:lsdException w:name="Light Shading Accent 4" w:semiHidden="0" w:uiPriority="60" w:unhideWhenUsed="0"/>
-    <w:lsdException w:name="Light List Accent 4" w:semiHidden="0" w:uiPriority="61" w:unhideWhenUsed="0"/>
-    <w:lsdException w:name="Light Grid Accent 4" w:semiHidden="0" w:uiPriority="62" w:unhideWhenUsed="0"/>
-    <w:lsdException w:name="Medium Shading 1 Accent 4" w:semiHidden="0" w:uiPriority="63" w:unhideWhenUsed="0"/>
-    <w:lsdException w:name="Medium Shading 2 Accent 4" w:semiHidden="0" w:uiPriority="64" w:unhideWhenUsed="0"/>
-    <w:lsdException w:name="Medium List 1 Accent 4" w:semiHidden="0" w:uiPriority="65" w:unhideWhenUsed="0"/>
-    <w:lsdException w:name="Medium List 2 Accent 4" w:semiHidden="0" w:uiPriority="66" w:unhideWhenUsed="0"/>
-    <w:lsdException w:name="Medium Grid 1 Accent 4" w:semiHidden="0" w:uiPriority="67" w:unhideWhenUsed="0"/>
-    <w:lsdException w:name="Medium Grid 2 Accent 4" w:semiHidden="0" w:uiPriority="68" w:unhideWhenUsed="0"/>
-    <w:lsdException w:name="Medium Grid 3 Accent 4" w:semiHidden="0" w:uiPriority="69" w:unhideWhenUsed="0"/>
-    <w:lsdException w:name="Dark List Accent 4" w:semiHidden="0" w:uiPriority="70" w:unhideWhenUsed="0"/>
-    <w:lsdException w:name="Colorful Shading Accent 4" w:semiHidden="0" w:uiPriority="71" w:unhideWhenUsed="0"/>
-    <w:lsdException w:name="Colorful List Accent 4" w:semiHidden="0" w:uiPriority="72" w:unhideWhenUsed="0"/>
-    <w:lsdException w:name="Colorful Grid Accent 4" w:semiHidden="0" w:uiPriority="73" w:unhideWhenUsed="0"/>
-    <w:lsdException w:name="Light Shading Accent 5" w:semiHidden="0" w:uiPriority="60" w:unhideWhenUsed="0"/>
-    <w:lsdException w:name="Light List Accent 5" w:semiHidden="0" w:uiPriority="61" w:unhideWhenUsed="0"/>
-    <w:lsdException w:name="Light Grid Accent 5" w:semiHidden="0" w:uiPriority="62" w:unhideWhenUsed="0"/>
-    <w:lsdException w:name="Medium Shading 1 Accent 5" w:semiHidden="0" w:uiPriority="63" w:unhideWhenUsed="0"/>
-    <w:lsdException w:name="Medium Shading 2 Accent 5" w:semiHidden="0" w:uiPriority="64" w:unhideWhenUsed="0"/>
-    <w:lsdException w:name="Medium List 1 Accent 5" w:semiHidden="0" w:uiPriority="65" w:unhideWhenUsed="0"/>
-    <w:lsdException w:name="Medium List 2 Accent 5" w:semiHidden="0" w:uiPriority="66" w:unhideWhenUsed="0"/>
-    <w:lsdException w:name="Medium Grid 1 Accent 5" w:semiHidden="0" w:uiPriority="67" w:unhideWhenUsed="0"/>
-    <w:lsdException w:name="Medium Grid 2 Accent 5" w:semiHidden="0" w:uiPriority="68" w:unhideWhenUsed="0"/>
-    <w:lsdException w:name="Medium Grid 3 Accent 5" w:semiHidden="0" w:uiPriority="69" w:unhideWhenUsed="0"/>
-    <w:lsdException w:name="Dark List Accent 5" w:semiHidden="0" w:uiPriority="70" w:unhideWhenUsed="0"/>
-    <w:lsdException w:name="Colorful Shading Accent 5" w:semiHidden="0" w:uiPriority="71" w:unhideWhenUsed="0"/>
-    <w:lsdException w:name="Colorful List Accent 5" w:semiHidden="0" w:uiPriority="72" w:unhideWhenUsed="0"/>
-    <w:lsdException w:name="Colorful Grid Accent 5" w:semiHidden="0" w:uiPriority="73" w:unhideWhenUsed="0"/>
-    <w:lsdException w:name="Light Shading Accent 6" w:semiHidden="0" w:uiPriority="60" w:unhideWhenUsed="0"/>
-    <w:lsdException w:name="Light List Accent 6" w:semiHidden="0" w:uiPriority="61" w:unhideWhenUsed="0"/>
-    <w:lsdException w:name="Light Grid Accent 6" w:semiHidden="0" w:uiPriority="62" w:unhideWhenUsed="0"/>
-    <w:lsdException w:name="Medium Shading 1 Accent 6" w:semiHidden="0" w:uiPriority="63" w:unhideWhenUsed="0"/>
-    <w:lsdException w:name="Medium Shading 2 Accent 6" w:semiHidden="0" w:uiPriority="64" w:unhideWhenUsed="0"/>
-    <w:lsdException w:name="Medium List 1 Accent 6" w:semiHidden="0" w:uiPriority="65" w:unhideWhenUsed="0"/>
-    <w:lsdException w:name="Medium List 2 Accent 6" w:semiHidden="0" w:uiPriority="66" w:unhideWhenUsed="0"/>
-    <w:lsdException w:name="Medium Grid 1 Accent 6" w:semiHidden="0" w:uiPriority="67" w:unhideWhenUsed="0"/>
-    <w:lsdException w:name="Medium Grid 2 Accent 6" w:semiHidden="0" w:uiPriority="68" w:unhideWhenUsed="0"/>
-    <w:lsdException w:name="Medium Grid 3 Accent 6" w:semiHidden="0" w:uiPriority="69" w:unhideWhenUsed="0"/>
-    <w:lsdException w:name="Dark List Accent 6" w:semiHidden="0" w:uiPriority="70" w:unhideWhenUsed="0"/>
-    <w:lsdException w:name="Colorful Shading Accent 6" w:semiHidden="0" w:uiPriority="71" w:unhideWhenUsed="0"/>
-    <w:lsdException w:name="Colorful List Accent 6" w:semiHidden="0" w:uiPriority="72" w:unhideWhenUsed="0"/>
-    <w:lsdException w:name="Colorful Grid Accent 6" w:semiHidden="0" w:uiPriority="73" w:unhideWhenUsed="0"/>
-    <w:lsdException w:name="Subtle Emphasis" w:semiHidden="0" w:uiPriority="19" w:unhideWhenUsed="0" w:qFormat="1"/>
-    <w:lsdException w:name="Intense Emphasis" w:semiHidden="0" w:uiPriority="21" w:unhideWhenUsed="0" w:qFormat="1"/>
-    <w:lsdException w:name="Subtle Reference" w:semiHidden="0" w:uiPriority="31" w:unhideWhenUsed="0" w:qFormat="1"/>
-    <w:lsdException w:name="Intense Reference" w:semiHidden="0" w:uiPriority="32" w:unhideWhenUsed="0" w:qFormat="1"/>
-    <w:lsdException w:name="Book Title" w:semiHidden="0" w:uiPriority="33" w:unhideWhenUsed="0" w:qFormat="1"/>
-    <w:lsdException w:name="Bibliography" w:uiPriority="37"/>
-    <w:lsdException w:name="TOC Heading" w:uiPriority="39" w:qFormat="1"/>
-  </w:latentStyles>
-  <w:style w:type="paragraph" w:default="1" w:styleId="Normal">
-    <w:name w:val="Normal"/>
-    <w:qFormat/>
-  </w:style>
-  <w:style w:type="character" w:default="1" w:styleId="DefaultParagraphFont">
-    <w:name w:val="Default Paragraph Font"/>
-    <w:uiPriority w:val="1"/>
+    <w:rPr/>
+  </w:style>
+  <w:style w:type="numbering" w:styleId="NoList" w:default="1">
+    <w:name w:val="No List"/>
+    <w:uiPriority w:val="99"/>
     <w:semiHidden/>
     <w:unhideWhenUsed/>
   </w:style>
@@ -1111,7 +1112,7 @@
     <w:semiHidden/>
     <w:unhideWhenUsed/>
     <w:tblPr>
-      <w:tblInd w:w="0" w:type="dxa"/>
+      <w:tblInd w:type="dxa" w:w="0"/>
       <w:tblCellMar>
         <w:top w:w="0" w:type="dxa"/>
         <w:left w:w="108" w:type="dxa"/>
@@ -1119,12 +1120,6 @@
         <w:right w:w="108" w:type="dxa"/>
       </w:tblCellMar>
     </w:tblPr>
-  </w:style>
-  <w:style w:type="numbering" w:default="1" w:styleId="NoList">
-    <w:name w:val="No List"/>
-    <w:uiPriority w:val="99"/>
-    <w:semiHidden/>
-    <w:unhideWhenUsed/>
   </w:style>
 </w:styles>
 </file>

</xml_diff>

<commit_message>
Adding to  raw document
</commit_message>
<xml_diff>
--- a/4.4 Architecture constraints/Architecture constraints.docx
+++ b/4.4 Architecture constraints/Architecture constraints.docx
@@ -478,15 +478,76 @@
     </w:p>
     <w:p>
       <w:pPr>
-        <w:pStyle w:val="Normal"/>
-        <w:rPr>
+        <w:pStyle w:val="TextBody"/>
+        <w:rPr>
+          <w:rFonts w:ascii="Arial" w:hAnsi="Arial"/>
+          <w:b w:val="false"/>
+          <w:i w:val="false"/>
+          <w:caps w:val="false"/>
+          <w:smallCaps w:val="false"/>
+          <w:strike w:val="false"/>
+          <w:dstrike w:val="false"/>
+          <w:color w:val="000000"/>
+          <w:sz w:val="23"/>
+          <w:u w:val="single"/>
+          <w:effect w:val="none"/>
+          <w:shd w:fill="auto" w:val="clear"/>
+        </w:rPr>
+      </w:pPr>
+      <w:bookmarkStart w:id="5" w:name="docs-internal-guid-083e1dfe-eed2-19dd-1778-8f28762ff9d9"/>
+      <w:bookmarkEnd w:id="5"/>
+      <w:r>
+        <w:rPr>
+          <w:rFonts w:ascii="Arial" w:hAnsi="Arial"/>
+          <w:b w:val="false"/>
+          <w:i w:val="false"/>
+          <w:caps w:val="false"/>
+          <w:smallCaps w:val="false"/>
+          <w:strike w:val="false"/>
+          <w:dstrike w:val="false"/>
+          <w:color w:val="000000"/>
+          <w:sz w:val="23"/>
+          <w:u w:val="single"/>
+          <w:effect w:val="none"/>
+          <w:shd w:fill="auto" w:val="clear"/>
+        </w:rPr>
+        <w:t>Blackboard pattern</w:t>
+      </w:r>
+    </w:p>
+    <w:p>
+      <w:pPr>
+        <w:pStyle w:val="TextBody"/>
+        <w:rPr>
+          <w:rFonts w:ascii="Arial" w:hAnsi="Arial"/>
+          <w:b w:val="false"/>
+          <w:i w:val="false"/>
+          <w:caps w:val="false"/>
+          <w:smallCaps w:val="false"/>
+          <w:strike w:val="false"/>
+          <w:dstrike w:val="false"/>
+          <w:color w:val="000000"/>
+          <w:sz w:val="23"/>
           <w:u w:val="none"/>
-        </w:rPr>
-      </w:pPr>
-      <w:r>
-        <w:rPr>
+          <w:effect w:val="none"/>
+          <w:shd w:fill="auto" w:val="clear"/>
+        </w:rPr>
+      </w:pPr>
+      <w:r>
+        <w:rPr>
+          <w:rFonts w:ascii="Arial" w:hAnsi="Arial"/>
+          <w:b w:val="false"/>
+          <w:i w:val="false"/>
+          <w:caps w:val="false"/>
+          <w:smallCaps w:val="false"/>
+          <w:strike w:val="false"/>
+          <w:dstrike w:val="false"/>
+          <w:color w:val="000000"/>
+          <w:sz w:val="23"/>
           <w:u w:val="none"/>
-        </w:rPr>
+          <w:effect w:val="none"/>
+          <w:shd w:fill="auto" w:val="clear"/>
+        </w:rPr>
+        <w:t>To archive scalability ,blackboard multiple processes to work closer together on separate threads,introduction of this pattern will help out multiple process of the buzz system to run efficiently as the pattern emphasizes multiple process working together</w:t>
       </w:r>
     </w:p>
     <w:p>
@@ -941,7 +1002,7 @@
       <w:widowControl/>
       <w:suppressAutoHyphens w:val="true"/>
       <w:bidi w:val="0"/>
-      <w:spacing w:before="0" w:after="200" w:lineRule="auto" w:line="276"/>
+      <w:spacing w:lineRule="auto" w:line="276" w:before="0" w:after="200"/>
       <w:jc w:val="left"/>
     </w:pPr>
     <w:rPr>
@@ -1013,6 +1074,24 @@
   </w:style>
   <w:style w:type="character" w:styleId="ListLabel7">
     <w:name w:val="ListLabel 7"/>
+    <w:rPr>
+      <w:rFonts w:cs="Wingdings"/>
+    </w:rPr>
+  </w:style>
+  <w:style w:type="character" w:styleId="ListLabel8">
+    <w:name w:val="ListLabel 8"/>
+    <w:rPr>
+      <w:rFonts w:cs="Symbol"/>
+    </w:rPr>
+  </w:style>
+  <w:style w:type="character" w:styleId="ListLabel9">
+    <w:name w:val="ListLabel 9"/>
+    <w:rPr>
+      <w:rFonts w:cs="Courier New"/>
+    </w:rPr>
+  </w:style>
+  <w:style w:type="character" w:styleId="ListLabel10">
+    <w:name w:val="ListLabel 10"/>
     <w:rPr>
       <w:rFonts w:cs="Wingdings"/>
     </w:rPr>

</xml_diff>

<commit_message>
Points to add under new section
</commit_message>
<xml_diff>
--- a/4.4 Architecture constraints/Architecture constraints.docx
+++ b/4.4 Architecture constraints/Architecture constraints.docx
@@ -491,7 +491,7 @@
           <w:sz w:val="23"/>
           <w:u w:val="single"/>
           <w:effect w:val="none"/>
-          <w:shd w:fill="auto" w:val="clear"/>
+          <w:shd w:fill="FFFFFF" w:val="clear"/>
         </w:rPr>
       </w:pPr>
       <w:bookmarkStart w:id="5" w:name="docs-internal-guid-083e1dfe-eed2-19dd-1778-8f28762ff9d9"/>
@@ -509,14 +509,100 @@
           <w:sz w:val="23"/>
           <w:u w:val="single"/>
           <w:effect w:val="none"/>
+          <w:shd w:fill="FFFFFF" w:val="clear"/>
+        </w:rPr>
+        <w:t>Blackboard pattern</w:t>
+      </w:r>
+    </w:p>
+    <w:p>
+      <w:pPr>
+        <w:pStyle w:val="TextBody"/>
+        <w:rPr>
+          <w:rFonts w:ascii="Arial" w:hAnsi="Arial"/>
+          <w:b w:val="false"/>
+          <w:i w:val="false"/>
+          <w:caps w:val="false"/>
+          <w:smallCaps w:val="false"/>
+          <w:strike w:val="false"/>
+          <w:dstrike w:val="false"/>
+          <w:color w:val="000000"/>
+          <w:sz w:val="23"/>
+          <w:u w:val="none"/>
+          <w:effect w:val="none"/>
+          <w:shd w:fill="FFFFFF" w:val="clear"/>
+        </w:rPr>
+      </w:pPr>
+      <w:r>
+        <w:rPr>
+          <w:rFonts w:ascii="Arial" w:hAnsi="Arial"/>
+          <w:b w:val="false"/>
+          <w:i w:val="false"/>
+          <w:caps w:val="false"/>
+          <w:smallCaps w:val="false"/>
+          <w:strike w:val="false"/>
+          <w:dstrike w:val="false"/>
+          <w:color w:val="000000"/>
+          <w:sz w:val="23"/>
+          <w:u w:val="none"/>
+          <w:effect w:val="none"/>
+          <w:shd w:fill="FFFFFF" w:val="clear"/>
+        </w:rPr>
+        <w:t>To archive scalability ,blackboard multiple processes to work closer together on separate threads,introduction of this pattern will help out multiple process of the buzz system to run efficiently as the pattern emphasizes multiple process working together</w:t>
+      </w:r>
+    </w:p>
+    <w:p>
+      <w:pPr>
+        <w:pStyle w:val="Normal"/>
+        <w:rPr>
+          <w:u w:val="none"/>
+        </w:rPr>
+      </w:pPr>
+      <w:bookmarkStart w:id="6" w:name="docs-internal-guid-083e1dfe-f5bb-8bb4-681b-886f931443a6"/>
+      <w:bookmarkStart w:id="7" w:name="docs-internal-guid-083e1dfe-f5bb-8bb4-681b-886f931443a6"/>
+      <w:bookmarkEnd w:id="7"/>
+      <w:r>
+        <w:rPr>
+          <w:u w:val="none"/>
+        </w:rPr>
+      </w:r>
+    </w:p>
+    <w:p>
+      <w:pPr>
+        <w:pStyle w:val="TextBody"/>
+        <w:bidi w:val="0"/>
+        <w:spacing w:lineRule="auto" w:line="331" w:before="0" w:after="0"/>
+        <w:rPr>
+          <w:rFonts w:ascii="Arial" w:hAnsi="Arial"/>
+          <w:b w:val="false"/>
+          <w:i w:val="false"/>
+          <w:caps w:val="false"/>
+          <w:smallCaps w:val="false"/>
+          <w:color w:val="000000"/>
+          <w:sz w:val="23"/>
+          <w:u w:val="single"/>
           <w:shd w:fill="auto" w:val="clear"/>
         </w:rPr>
-        <w:t>Blackboard pattern</w:t>
+      </w:pPr>
+      <w:r>
+        <w:rPr>
+          <w:rFonts w:ascii="Arial" w:hAnsi="Arial"/>
+          <w:b w:val="false"/>
+          <w:i w:val="false"/>
+          <w:caps w:val="false"/>
+          <w:smallCaps w:val="false"/>
+          <w:color w:val="000000"/>
+          <w:sz w:val="23"/>
+          <w:u w:val="single"/>
+          <w:shd w:fill="auto" w:val="clear"/>
+        </w:rPr>
+        <w:t>Layered Architecture</w:t>
       </w:r>
     </w:p>
     <w:p>
       <w:pPr>
         <w:pStyle w:val="TextBody"/>
+        <w:bidi w:val="0"/>
+        <w:spacing w:lineRule="auto" w:line="331" w:before="0" w:after="0"/>
         <w:rPr>
           <w:rFonts w:ascii="Arial" w:hAnsi="Arial"/>
           <w:b w:val="false"/>
@@ -547,20 +633,125 @@
           <w:effect w:val="none"/>
           <w:shd w:fill="auto" w:val="clear"/>
         </w:rPr>
-        <w:t>To archive scalability ,blackboard multiple processes to work closer together on separate threads,introduction of this pattern will help out multiple process of the buzz system to run efficiently as the pattern emphasizes multiple process working together</w:t>
-      </w:r>
-    </w:p>
-    <w:p>
-      <w:pPr>
-        <w:pStyle w:val="Normal"/>
-        <w:rPr>
+        <w:t>System will be separated through layers,there will be human interaction layer,services layer and process layer.human interaction layer will handle interaction like receiving input from users,the service layer will provide the human layer with services like opening a buzz space and commenting on the buzz thread and lastly process layer will process services rendered for authorization and quality check like plagiarism.separation through layers will enhance performance ,manageability and reusability .</w:t>
+      </w:r>
+    </w:p>
+    <w:p>
+      <w:pPr>
+        <w:pStyle w:val="TextBody"/>
+        <w:bidi w:val="0"/>
+        <w:spacing w:lineRule="auto" w:line="331" w:before="0" w:after="0"/>
+        <w:rPr>
+          <w:rFonts w:ascii="Arial" w:hAnsi="Arial"/>
+          <w:b w:val="false"/>
+          <w:i w:val="false"/>
+          <w:caps w:val="false"/>
+          <w:smallCaps w:val="false"/>
+          <w:strike w:val="false"/>
+          <w:dstrike w:val="false"/>
+          <w:color w:val="000000"/>
+          <w:sz w:val="23"/>
           <w:u w:val="none"/>
-        </w:rPr>
-      </w:pPr>
-      <w:r>
-        <w:rPr>
+          <w:effect w:val="none"/>
+          <w:shd w:fill="auto" w:val="clear"/>
+        </w:rPr>
+      </w:pPr>
+      <w:r>
+        <w:rPr>
+          <w:rFonts w:ascii="Arial" w:hAnsi="Arial"/>
+          <w:b w:val="false"/>
+          <w:i w:val="false"/>
+          <w:caps w:val="false"/>
+          <w:smallCaps w:val="false"/>
+          <w:strike w:val="false"/>
+          <w:dstrike w:val="false"/>
+          <w:color w:val="000000"/>
+          <w:sz w:val="23"/>
           <w:u w:val="none"/>
-        </w:rPr>
+          <w:effect w:val="none"/>
+          <w:shd w:fill="auto" w:val="clear"/>
+        </w:rPr>
+      </w:r>
+    </w:p>
+    <w:p>
+      <w:pPr>
+        <w:pStyle w:val="TextBody"/>
+        <w:bidi w:val="0"/>
+        <w:spacing w:lineRule="auto" w:line="331" w:before="0" w:after="0"/>
+        <w:rPr>
+          <w:rFonts w:ascii="Arial" w:hAnsi="Arial"/>
+          <w:b w:val="false"/>
+          <w:i/>
+          <w:caps w:val="false"/>
+          <w:smallCaps w:val="false"/>
+          <w:color w:val="000000"/>
+          <w:sz w:val="23"/>
+          <w:u w:val="single"/>
+          <w:shd w:fill="auto" w:val="clear"/>
+        </w:rPr>
+      </w:pPr>
+      <w:r>
+        <w:rPr>
+          <w:rFonts w:ascii="Arial" w:hAnsi="Arial"/>
+          <w:b w:val="false"/>
+          <w:i/>
+          <w:caps w:val="false"/>
+          <w:smallCaps w:val="false"/>
+          <w:color w:val="000000"/>
+          <w:sz w:val="23"/>
+          <w:u w:val="single"/>
+          <w:shd w:fill="auto" w:val="clear"/>
+        </w:rPr>
+        <w:t>Client/Server</w:t>
+      </w:r>
+    </w:p>
+    <w:p>
+      <w:pPr>
+        <w:pStyle w:val="TextBody"/>
+        <w:bidi w:val="0"/>
+        <w:spacing w:lineRule="auto" w:line="331" w:before="0" w:after="0"/>
+        <w:rPr>
+          <w:rFonts w:ascii="Arial" w:hAnsi="Arial"/>
+          <w:b/>
+          <w:i w:val="false"/>
+          <w:caps w:val="false"/>
+          <w:smallCaps w:val="false"/>
+          <w:strike w:val="false"/>
+          <w:dstrike w:val="false"/>
+          <w:color w:val="000000"/>
+          <w:sz w:val="23"/>
+          <w:u w:val="none"/>
+          <w:effect w:val="none"/>
+          <w:shd w:fill="auto" w:val="clear"/>
+        </w:rPr>
+      </w:pPr>
+      <w:r>
+        <w:rPr>
+          <w:rFonts w:ascii="Arial" w:hAnsi="Arial"/>
+          <w:b/>
+          <w:i w:val="false"/>
+          <w:caps w:val="false"/>
+          <w:smallCaps w:val="false"/>
+          <w:strike w:val="false"/>
+          <w:dstrike w:val="false"/>
+          <w:color w:val="000000"/>
+          <w:sz w:val="23"/>
+          <w:u w:val="none"/>
+          <w:effect w:val="none"/>
+          <w:shd w:fill="auto" w:val="clear"/>
+        </w:rPr>
+        <w:t>For communication of the server which is buzz system with users,this pattern have benefits of security as all data will be stored on the buzz system server and easy of maintenance as server is responsible of repair with client knowing of damage.</w:t>
+      </w:r>
+    </w:p>
+    <w:p>
+      <w:pPr>
+        <w:pStyle w:val="TextBody"/>
+        <w:rPr/>
+      </w:pPr>
+      <w:r>
+        <w:rPr/>
+        <w:br/>
+        <w:br/>
       </w:r>
     </w:p>
     <w:p>
@@ -1092,6 +1283,24 @@
   </w:style>
   <w:style w:type="character" w:styleId="ListLabel10">
     <w:name w:val="ListLabel 10"/>
+    <w:rPr>
+      <w:rFonts w:cs="Wingdings"/>
+    </w:rPr>
+  </w:style>
+  <w:style w:type="character" w:styleId="ListLabel11">
+    <w:name w:val="ListLabel 11"/>
+    <w:rPr>
+      <w:rFonts w:cs="Symbol"/>
+    </w:rPr>
+  </w:style>
+  <w:style w:type="character" w:styleId="ListLabel12">
+    <w:name w:val="ListLabel 12"/>
+    <w:rPr>
+      <w:rFonts w:cs="Courier New"/>
+    </w:rPr>
+  </w:style>
+  <w:style w:type="character" w:styleId="ListLabel13">
+    <w:name w:val="ListLabel 13"/>
     <w:rPr>
       <w:rFonts w:cs="Wingdings"/>
     </w:rPr>

</xml_diff>

<commit_message>
moving sub topics to the right place
</commit_message>
<xml_diff>
--- a/4.4 Architecture constraints/Architecture constraints.docx
+++ b/4.4 Architecture constraints/Architecture constraints.docx
@@ -423,208 +423,10 @@
     <w:p>
       <w:pPr>
         <w:pStyle w:val="TextBody"/>
-        <w:rPr>
-          <w:rFonts w:ascii="Arial" w:hAnsi="Arial"/>
-          <w:color w:val="000000"/>
-          <w:sz w:val="23"/>
-          <w:u w:val="single"/>
-          <w:shd w:fill="FFFFFF" w:val="clear"/>
-        </w:rPr>
-      </w:pPr>
-      <w:bookmarkStart w:id="3" w:name="docs-internal-guid-083e1dfe-eed2-19dd-17"/>
-      <w:bookmarkEnd w:id="3"/>
-      <w:r>
-        <w:rPr>
-          <w:rFonts w:ascii="Arial" w:hAnsi="Arial"/>
-          <w:color w:val="000000"/>
-          <w:sz w:val="23"/>
-          <w:u w:val="single"/>
-          <w:shd w:fill="FFFFFF" w:val="clear"/>
-        </w:rPr>
-        <w:t>Blackboard pattern</w:t>
-      </w:r>
-    </w:p>
-    <w:p>
-      <w:pPr>
-        <w:pStyle w:val="TextBody"/>
-        <w:rPr>
-          <w:rFonts w:ascii="Arial" w:hAnsi="Arial"/>
-          <w:color w:val="000000"/>
-          <w:sz w:val="23"/>
-          <w:shd w:fill="FFFFFF" w:val="clear"/>
-        </w:rPr>
-      </w:pPr>
-      <w:r>
-        <w:rPr>
-          <w:rFonts w:ascii="Arial" w:hAnsi="Arial"/>
-          <w:color w:val="000000"/>
-          <w:sz w:val="23"/>
-          <w:shd w:fill="FFFFFF" w:val="clear"/>
-        </w:rPr>
-        <w:t>To archive scalability, blackboard multiple processes to work closer together on separate threads, introduction of this pattern will help out multiple process of the buzz system to run efficiently as the pattern emphasizes multiple process working together</w:t>
-      </w:r>
-    </w:p>
-    <w:p>
-      <w:pPr>
-        <w:pStyle w:val="Normal"/>
-        <w:rPr/>
-      </w:pPr>
-      <w:bookmarkStart w:id="4" w:name="docs-internal-guid-083e1dfe-f5bb-8bb4-68"/>
-      <w:bookmarkStart w:id="5" w:name="docs-internal-guid-083e1dfe-f5bb-8bb4-68"/>
-      <w:bookmarkEnd w:id="5"/>
-      <w:r>
-        <w:rPr/>
-      </w:r>
-    </w:p>
-    <w:p>
-      <w:pPr>
-        <w:pStyle w:val="TextBody"/>
-        <w:spacing w:lineRule="auto" w:line="331" w:before="0" w:after="0"/>
-        <w:rPr>
-          <w:rFonts w:ascii="Arial" w:hAnsi="Arial"/>
-          <w:color w:val="000000"/>
-          <w:sz w:val="23"/>
-          <w:u w:val="single"/>
-        </w:rPr>
-      </w:pPr>
-      <w:r>
-        <w:rPr>
-          <w:rFonts w:ascii="Arial" w:hAnsi="Arial"/>
-          <w:color w:val="000000"/>
-          <w:sz w:val="23"/>
-          <w:u w:val="single"/>
-        </w:rPr>
-        <w:t>Layered Architecture</w:t>
-      </w:r>
-    </w:p>
-    <w:p>
-      <w:pPr>
-        <w:pStyle w:val="TextBody"/>
-        <w:spacing w:lineRule="auto" w:line="331" w:before="0" w:after="0"/>
-        <w:rPr>
-          <w:rFonts w:ascii="Arial" w:hAnsi="Arial"/>
-          <w:color w:val="000000"/>
-          <w:sz w:val="23"/>
-          <w:u w:val="none"/>
-        </w:rPr>
-      </w:pPr>
-      <w:r>
-        <w:rPr>
-          <w:rFonts w:ascii="Arial" w:hAnsi="Arial"/>
-          <w:color w:val="000000"/>
-          <w:sz w:val="23"/>
-          <w:u w:val="none"/>
-        </w:rPr>
-        <w:t xml:space="preserve">System will be separated through layers; there will be </w:t>
-      </w:r>
-      <w:r>
-        <w:rPr>
-          <w:rFonts w:ascii="Arial" w:hAnsi="Arial"/>
-          <w:color w:val="000000"/>
-          <w:sz w:val="23"/>
-          <w:u w:val="none"/>
-        </w:rPr>
-        <w:t>User Interface</w:t>
-      </w:r>
-      <w:r>
-        <w:rPr>
-          <w:rFonts w:ascii="Arial" w:hAnsi="Arial"/>
-          <w:color w:val="000000"/>
-          <w:sz w:val="23"/>
-          <w:u w:val="none"/>
-        </w:rPr>
-        <w:t xml:space="preserve">  layer, services layer and process layer </w:t>
-      </w:r>
-      <w:r>
-        <w:rPr>
-          <w:rFonts w:ascii="Arial" w:hAnsi="Arial"/>
-          <w:color w:val="000000"/>
-          <w:sz w:val="23"/>
-          <w:u w:val="none"/>
-        </w:rPr>
-        <w:t>which includes Business logic and data</w:t>
-      </w:r>
-      <w:r>
-        <w:rPr>
-          <w:rFonts w:ascii="Arial" w:hAnsi="Arial"/>
-          <w:color w:val="000000"/>
-          <w:sz w:val="23"/>
-          <w:u w:val="none"/>
-        </w:rPr>
-        <w:t xml:space="preserve">. </w:t>
-      </w:r>
-      <w:r>
-        <w:rPr>
-          <w:rFonts w:ascii="Arial" w:hAnsi="Arial"/>
-          <w:color w:val="000000"/>
-          <w:sz w:val="23"/>
-          <w:u w:val="none"/>
-        </w:rPr>
-        <w:t>User Interface</w:t>
-      </w:r>
-      <w:r>
-        <w:rPr>
-          <w:rFonts w:ascii="Arial" w:hAnsi="Arial"/>
-          <w:color w:val="000000"/>
-          <w:sz w:val="23"/>
-          <w:u w:val="none"/>
-        </w:rPr>
-        <w:t xml:space="preserve"> layer will handle interaction like receiving input from users, the service layer will provide the human layer with services like opening a buzz space and commenting on the buzz thread and lastly process layer will process services rendered for authorization and quality check like plagiarism. Separation through layers will enhance performance, manageability and reusability.</w:t>
-      </w:r>
-    </w:p>
-    <w:p>
-      <w:pPr>
-        <w:pStyle w:val="TextBody"/>
-        <w:spacing w:lineRule="auto" w:line="331" w:before="0" w:after="0"/>
-        <w:rPr>
-          <w:rFonts w:ascii="Arial" w:hAnsi="Arial"/>
-          <w:i/>
-          <w:color w:val="000000"/>
-          <w:sz w:val="23"/>
-          <w:u w:val="single"/>
-        </w:rPr>
-      </w:pPr>
-      <w:r>
-        <w:rPr>
-          <w:rFonts w:ascii="Arial" w:hAnsi="Arial"/>
-          <w:i/>
-          <w:color w:val="000000"/>
-          <w:sz w:val="23"/>
-          <w:u w:val="single"/>
-        </w:rPr>
-        <w:t>Client/Server</w:t>
-      </w:r>
-    </w:p>
-    <w:p>
-      <w:pPr>
-        <w:pStyle w:val="TextBody"/>
-        <w:spacing w:lineRule="auto" w:line="331" w:before="0" w:after="0"/>
-        <w:rPr>
-          <w:rFonts w:ascii="Arial" w:hAnsi="Arial"/>
-          <w:b/>
-          <w:color w:val="000000"/>
-          <w:sz w:val="23"/>
-        </w:rPr>
-      </w:pPr>
-      <w:r>
-        <w:rPr>
-          <w:rFonts w:ascii="Arial" w:hAnsi="Arial"/>
-          <w:b/>
-          <w:color w:val="000000"/>
-          <w:sz w:val="23"/>
-        </w:rPr>
-        <w:t>For communication of the server which is buzz system with users, this pattern have benefits of security as all data will be stored on the buzz system server and ease</w:t>
-      </w:r>
-      <w:bookmarkStart w:id="6" w:name="_GoBack"/>
-      <w:bookmarkEnd w:id="6"/>
-      <w:r>
-        <w:rPr>
-          <w:rFonts w:ascii="Arial" w:hAnsi="Arial"/>
-          <w:b/>
-          <w:color w:val="000000"/>
-          <w:sz w:val="23"/>
-        </w:rPr>
-        <w:t xml:space="preserve"> of maintenance as server is responsible of repair with client knowing of damage.</w:t>
+        <w:rPr/>
+      </w:pPr>
+      <w:r>
+        <w:rPr/>
       </w:r>
     </w:p>
     <w:p>
@@ -1077,7 +879,7 @@
       <w:widowControl/>
       <w:suppressAutoHyphens w:val="true"/>
       <w:bidi w:val="0"/>
-      <w:spacing w:before="0" w:after="200" w:lineRule="auto" w:line="276"/>
+      <w:spacing w:lineRule="auto" w:line="276" w:before="0" w:after="200"/>
       <w:jc w:val="left"/>
     </w:pPr>
     <w:rPr>
@@ -1203,6 +1005,24 @@
   </w:style>
   <w:style w:type="character" w:styleId="ListLabel16">
     <w:name w:val="ListLabel 16"/>
+    <w:rPr>
+      <w:rFonts w:cs="Wingdings"/>
+    </w:rPr>
+  </w:style>
+  <w:style w:type="character" w:styleId="ListLabel17">
+    <w:name w:val="ListLabel 17"/>
+    <w:rPr>
+      <w:rFonts w:cs="Symbol"/>
+    </w:rPr>
+  </w:style>
+  <w:style w:type="character" w:styleId="ListLabel18">
+    <w:name w:val="ListLabel 18"/>
+    <w:rPr>
+      <w:rFonts w:cs="Courier New"/>
+    </w:rPr>
+  </w:style>
+  <w:style w:type="character" w:styleId="ListLabel19">
+    <w:name w:val="ListLabel 19"/>
     <w:rPr>
       <w:rFonts w:cs="Wingdings"/>
     </w:rPr>

</xml_diff>